<commit_message>
revised data definition, add user permission
</commit_message>
<xml_diff>
--- a/CSC648-848Summer2016Milestone1Group01.docx
+++ b/CSC648-848Summer2016Milestone1Group01.docx
@@ -2180,17 +2180,14 @@
           <w:szCs w:val="24"/>
         </w:rPr>
       </w:pPr>
-    </w:p>
-    <w:p>
-      <w:pPr>
-        <w:keepNext w:val="0"/>
-        <w:spacing w:line="240" w:lineRule="auto"/>
+      <w:r>
         <w:rPr>
           <w:rFonts w:ascii="Times New Roman" w:eastAsia="Times New Roman" w:hAnsi="Times New Roman" w:cs="Times New Roman"/>
           <w:sz w:val="24"/>
           <w:szCs w:val="24"/>
         </w:rPr>
-      </w:pPr>
+        <w:t>3.1 Term Description</w:t>
+      </w:r>
     </w:p>
     <w:tbl>
       <w:tblPr>
@@ -2205,19 +2202,18 @@
       </w:tblGrid>
       <w:tr>
         <w:trPr>
-          <w:trHeight w:val="321"/>
+          <w:trHeight w:val="359"/>
         </w:trPr>
         <w:tc>
           <w:tcPr>
             <w:tcW w:w="3804" w:type="dxa"/>
             <w:gridSpan w:val="2"/>
-            <w:vAlign w:val="center"/>
             <w:hideMark/>
           </w:tcPr>
           <w:p>
             <w:pPr>
               <w:keepNext w:val="0"/>
-              <w:spacing w:line="360" w:lineRule="auto"/>
+              <w:spacing w:line="276" w:lineRule="auto"/>
               <w:rPr>
                 <w:rFonts w:ascii="Times New Roman" w:eastAsia="Times New Roman" w:hAnsi="Times New Roman" w:cs="Times New Roman"/>
                 <w:b/>
@@ -2239,13 +2235,12 @@
         <w:tc>
           <w:tcPr>
             <w:tcW w:w="5751" w:type="dxa"/>
-            <w:vAlign w:val="center"/>
             <w:hideMark/>
           </w:tcPr>
           <w:p>
             <w:pPr>
               <w:keepNext w:val="0"/>
-              <w:spacing w:line="360" w:lineRule="auto"/>
+              <w:spacing w:line="276" w:lineRule="auto"/>
               <w:rPr>
                 <w:rFonts w:ascii="Times New Roman" w:eastAsia="Times New Roman" w:hAnsi="Times New Roman" w:cs="Times New Roman"/>
                 <w:b/>
@@ -2269,13 +2264,12 @@
         <w:tc>
           <w:tcPr>
             <w:tcW w:w="1998" w:type="dxa"/>
-            <w:vAlign w:val="center"/>
             <w:hideMark/>
           </w:tcPr>
           <w:p>
             <w:pPr>
               <w:keepNext w:val="0"/>
-              <w:spacing w:line="360" w:lineRule="auto"/>
+              <w:spacing w:line="276" w:lineRule="auto"/>
               <w:rPr>
                 <w:rFonts w:ascii="Times New Roman" w:eastAsia="Times New Roman" w:hAnsi="Times New Roman" w:cs="Times New Roman"/>
                 <w:sz w:val="24"/>
@@ -2295,13 +2289,12 @@
         <w:tc>
           <w:tcPr>
             <w:tcW w:w="1806" w:type="dxa"/>
-            <w:vAlign w:val="center"/>
             <w:hideMark/>
           </w:tcPr>
           <w:p>
             <w:pPr>
               <w:keepNext w:val="0"/>
-              <w:spacing w:line="360" w:lineRule="auto"/>
+              <w:spacing w:line="276" w:lineRule="auto"/>
               <w:rPr>
                 <w:rFonts w:ascii="Times New Roman" w:eastAsia="Times New Roman" w:hAnsi="Times New Roman" w:cs="Times New Roman"/>
                 <w:sz w:val="24"/>
@@ -2321,32 +2314,47 @@
         <w:tc>
           <w:tcPr>
             <w:tcW w:w="5751" w:type="dxa"/>
-            <w:vAlign w:val="center"/>
             <w:hideMark/>
           </w:tcPr>
           <w:p>
             <w:pPr>
               <w:keepNext w:val="0"/>
-              <w:spacing w:line="360" w:lineRule="auto"/>
-              <w:rPr>
-                <w:rFonts w:ascii="Times New Roman" w:eastAsia="Times New Roman" w:hAnsi="Times New Roman" w:cs="Times New Roman"/>
-                <w:sz w:val="24"/>
-                <w:szCs w:val="24"/>
-              </w:rPr>
-            </w:pPr>
-            <w:r>
-              <w:rPr>
-                <w:rFonts w:ascii="Times New Roman" w:eastAsia="Times New Roman" w:hAnsi="Times New Roman" w:cs="Times New Roman"/>
-                <w:sz w:val="24"/>
-                <w:szCs w:val="24"/>
-              </w:rPr>
-              <w:t>Browse website.</w:t>
-            </w:r>
-          </w:p>
-          <w:p>
-            <w:pPr>
-              <w:keepNext w:val="0"/>
-              <w:spacing w:line="360" w:lineRule="auto"/>
+              <w:spacing w:line="276" w:lineRule="auto"/>
+              <w:rPr>
+                <w:rFonts w:ascii="Times New Roman" w:eastAsia="Times New Roman" w:hAnsi="Times New Roman" w:cs="Times New Roman"/>
+                <w:sz w:val="24"/>
+                <w:szCs w:val="24"/>
+              </w:rPr>
+            </w:pPr>
+            <w:r>
+              <w:rPr>
+                <w:rFonts w:ascii="Times New Roman" w:eastAsia="Times New Roman" w:hAnsi="Times New Roman" w:cs="Times New Roman"/>
+                <w:sz w:val="24"/>
+                <w:szCs w:val="24"/>
+              </w:rPr>
+              <w:t xml:space="preserve">Browse </w:t>
+            </w:r>
+            <w:r>
+              <w:rPr>
+                <w:rFonts w:ascii="Times New Roman" w:eastAsia="Times New Roman" w:hAnsi="Times New Roman" w:cs="Times New Roman"/>
+                <w:sz w:val="24"/>
+                <w:szCs w:val="24"/>
+              </w:rPr>
+              <w:t xml:space="preserve">the </w:t>
+            </w:r>
+            <w:r>
+              <w:rPr>
+                <w:rFonts w:ascii="Times New Roman" w:eastAsia="Times New Roman" w:hAnsi="Times New Roman" w:cs="Times New Roman"/>
+                <w:sz w:val="24"/>
+                <w:szCs w:val="24"/>
+              </w:rPr>
+              <w:t>website.</w:t>
+            </w:r>
+          </w:p>
+          <w:p>
+            <w:pPr>
+              <w:keepNext w:val="0"/>
+              <w:spacing w:line="276" w:lineRule="auto"/>
               <w:rPr>
                 <w:rFonts w:ascii="Times New Roman" w:eastAsia="Times New Roman" w:hAnsi="Times New Roman" w:cs="Times New Roman"/>
                 <w:sz w:val="24"/>
@@ -2365,7 +2373,7 @@
           <w:p>
             <w:pPr>
               <w:keepNext w:val="0"/>
-              <w:spacing w:line="360" w:lineRule="auto"/>
+              <w:spacing w:line="276" w:lineRule="auto"/>
               <w:rPr>
                 <w:rFonts w:ascii="Times New Roman" w:eastAsia="Times New Roman" w:hAnsi="Times New Roman" w:cs="Times New Roman"/>
                 <w:sz w:val="24"/>
@@ -2391,13 +2399,12 @@
           <w:tcPr>
             <w:tcW w:w="1998" w:type="dxa"/>
             <w:vMerge w:val="restart"/>
-            <w:vAlign w:val="center"/>
             <w:hideMark/>
           </w:tcPr>
           <w:p>
             <w:pPr>
               <w:keepNext w:val="0"/>
-              <w:spacing w:line="360" w:lineRule="auto"/>
+              <w:spacing w:line="276" w:lineRule="auto"/>
               <w:rPr>
                 <w:rFonts w:ascii="Times New Roman" w:eastAsia="Times New Roman" w:hAnsi="Times New Roman" w:cs="Times New Roman"/>
                 <w:sz w:val="24"/>
@@ -2417,13 +2424,12 @@
         <w:tc>
           <w:tcPr>
             <w:tcW w:w="1806" w:type="dxa"/>
-            <w:vAlign w:val="center"/>
             <w:hideMark/>
           </w:tcPr>
           <w:p>
             <w:pPr>
               <w:keepNext w:val="0"/>
-              <w:spacing w:line="360" w:lineRule="auto"/>
+              <w:spacing w:line="276" w:lineRule="auto"/>
               <w:rPr>
                 <w:rFonts w:ascii="Times New Roman" w:eastAsia="Times New Roman" w:hAnsi="Times New Roman" w:cs="Times New Roman"/>
                 <w:sz w:val="24"/>
@@ -2443,13 +2449,12 @@
         <w:tc>
           <w:tcPr>
             <w:tcW w:w="5751" w:type="dxa"/>
-            <w:vAlign w:val="center"/>
             <w:hideMark/>
           </w:tcPr>
           <w:p>
             <w:pPr>
               <w:keepNext w:val="0"/>
-              <w:spacing w:line="360" w:lineRule="auto"/>
+              <w:spacing w:line="276" w:lineRule="auto"/>
               <w:rPr>
                 <w:rFonts w:ascii="Times New Roman" w:eastAsia="Times New Roman" w:hAnsi="Times New Roman" w:cs="Times New Roman"/>
                 <w:sz w:val="24"/>
@@ -2468,7 +2473,7 @@
           <w:p>
             <w:pPr>
               <w:keepNext w:val="0"/>
-              <w:spacing w:line="360" w:lineRule="auto"/>
+              <w:spacing w:line="276" w:lineRule="auto"/>
               <w:rPr>
                 <w:rFonts w:ascii="Times New Roman" w:eastAsia="Times New Roman" w:hAnsi="Times New Roman" w:cs="Times New Roman"/>
                 <w:sz w:val="24"/>
@@ -2487,7 +2492,7 @@
           <w:p>
             <w:pPr>
               <w:keepNext w:val="0"/>
-              <w:spacing w:line="360" w:lineRule="auto"/>
+              <w:spacing w:line="276" w:lineRule="auto"/>
               <w:rPr>
                 <w:rFonts w:ascii="Times New Roman" w:eastAsia="Times New Roman" w:hAnsi="Times New Roman" w:cs="Times New Roman"/>
                 <w:sz w:val="24"/>
@@ -2501,6 +2506,25 @@
                 <w:szCs w:val="24"/>
               </w:rPr>
               <w:t>Order products on the website.</w:t>
+            </w:r>
+          </w:p>
+          <w:p>
+            <w:pPr>
+              <w:keepNext w:val="0"/>
+              <w:spacing w:line="276" w:lineRule="auto"/>
+              <w:rPr>
+                <w:rFonts w:ascii="Times New Roman" w:eastAsia="Times New Roman" w:hAnsi="Times New Roman" w:cs="Times New Roman"/>
+                <w:sz w:val="24"/>
+                <w:szCs w:val="24"/>
+              </w:rPr>
+            </w:pPr>
+            <w:r>
+              <w:rPr>
+                <w:rFonts w:ascii="Times New Roman" w:eastAsia="Times New Roman" w:hAnsi="Times New Roman" w:cs="Times New Roman"/>
+                <w:sz w:val="24"/>
+                <w:szCs w:val="24"/>
+              </w:rPr>
+              <w:t>Review seller.</w:t>
             </w:r>
           </w:p>
         </w:tc>
@@ -2513,13 +2537,12 @@
           <w:tcPr>
             <w:tcW w:w="1998" w:type="dxa"/>
             <w:vMerge/>
-            <w:vAlign w:val="center"/>
             <w:hideMark/>
           </w:tcPr>
           <w:p>
             <w:pPr>
               <w:keepNext w:val="0"/>
-              <w:spacing w:line="360" w:lineRule="auto"/>
+              <w:spacing w:line="276" w:lineRule="auto"/>
               <w:rPr>
                 <w:rFonts w:ascii="Times New Roman" w:eastAsia="Times New Roman" w:hAnsi="Times New Roman" w:cs="Times New Roman"/>
                 <w:sz w:val="24"/>
@@ -2531,13 +2554,12 @@
         <w:tc>
           <w:tcPr>
             <w:tcW w:w="1806" w:type="dxa"/>
-            <w:vAlign w:val="center"/>
             <w:hideMark/>
           </w:tcPr>
           <w:p>
             <w:pPr>
               <w:keepNext w:val="0"/>
-              <w:spacing w:line="360" w:lineRule="auto"/>
+              <w:spacing w:line="276" w:lineRule="auto"/>
               <w:rPr>
                 <w:rFonts w:ascii="Times New Roman" w:eastAsia="Times New Roman" w:hAnsi="Times New Roman" w:cs="Times New Roman"/>
                 <w:sz w:val="24"/>
@@ -2557,13 +2579,12 @@
         <w:tc>
           <w:tcPr>
             <w:tcW w:w="5751" w:type="dxa"/>
-            <w:vAlign w:val="center"/>
             <w:hideMark/>
           </w:tcPr>
           <w:p>
             <w:pPr>
               <w:keepNext w:val="0"/>
-              <w:spacing w:line="360" w:lineRule="auto"/>
+              <w:spacing w:line="276" w:lineRule="auto"/>
               <w:rPr>
                 <w:rFonts w:ascii="Times New Roman" w:eastAsia="Times New Roman" w:hAnsi="Times New Roman" w:cs="Times New Roman"/>
                 <w:sz w:val="24"/>
@@ -2582,7 +2603,7 @@
           <w:p>
             <w:pPr>
               <w:keepNext w:val="0"/>
-              <w:spacing w:line="360" w:lineRule="auto"/>
+              <w:spacing w:line="276" w:lineRule="auto"/>
               <w:rPr>
                 <w:rFonts w:ascii="Times New Roman" w:eastAsia="Times New Roman" w:hAnsi="Times New Roman" w:cs="Times New Roman"/>
                 <w:sz w:val="24"/>
@@ -2601,7 +2622,7 @@
           <w:p>
             <w:pPr>
               <w:keepNext w:val="0"/>
-              <w:spacing w:line="360" w:lineRule="auto"/>
+              <w:spacing w:line="276" w:lineRule="auto"/>
               <w:rPr>
                 <w:rFonts w:ascii="Times New Roman" w:eastAsia="Times New Roman" w:hAnsi="Times New Roman" w:cs="Times New Roman"/>
                 <w:sz w:val="24"/>
@@ -2620,20 +2641,36 @@
           <w:p>
             <w:pPr>
               <w:keepNext w:val="0"/>
-              <w:spacing w:line="360" w:lineRule="auto"/>
-              <w:rPr>
-                <w:rFonts w:ascii="Times New Roman" w:eastAsia="Times New Roman" w:hAnsi="Times New Roman" w:cs="Times New Roman"/>
-                <w:sz w:val="24"/>
-                <w:szCs w:val="24"/>
-              </w:rPr>
-            </w:pPr>
-            <w:r>
-              <w:rPr>
-                <w:rFonts w:ascii="Times New Roman" w:eastAsia="Times New Roman" w:hAnsi="Times New Roman" w:cs="Times New Roman"/>
-                <w:sz w:val="24"/>
-                <w:szCs w:val="24"/>
-              </w:rPr>
-              <w:t>Set a price for products.</w:t>
+              <w:spacing w:line="276" w:lineRule="auto"/>
+              <w:rPr>
+                <w:rFonts w:ascii="Times New Roman" w:eastAsia="Times New Roman" w:hAnsi="Times New Roman" w:cs="Times New Roman"/>
+                <w:sz w:val="24"/>
+                <w:szCs w:val="24"/>
+              </w:rPr>
+            </w:pPr>
+            <w:r>
+              <w:rPr>
+                <w:rFonts w:ascii="Times New Roman" w:eastAsia="Times New Roman" w:hAnsi="Times New Roman" w:cs="Times New Roman"/>
+                <w:sz w:val="24"/>
+                <w:szCs w:val="24"/>
+              </w:rPr>
+              <w:t>Set</w:t>
+            </w:r>
+            <w:r>
+              <w:rPr>
+                <w:rFonts w:ascii="Times New Roman" w:eastAsia="Times New Roman" w:hAnsi="Times New Roman" w:cs="Times New Roman"/>
+                <w:sz w:val="24"/>
+                <w:szCs w:val="24"/>
+              </w:rPr>
+              <w:t>/Reset</w:t>
+            </w:r>
+            <w:r>
+              <w:rPr>
+                <w:rFonts w:ascii="Times New Roman" w:eastAsia="Times New Roman" w:hAnsi="Times New Roman" w:cs="Times New Roman"/>
+                <w:sz w:val="24"/>
+                <w:szCs w:val="24"/>
+              </w:rPr>
+              <w:t xml:space="preserve"> a price for products.</w:t>
             </w:r>
           </w:p>
         </w:tc>
@@ -2646,13 +2683,12 @@
           <w:tcPr>
             <w:tcW w:w="1998" w:type="dxa"/>
             <w:vMerge/>
-            <w:vAlign w:val="center"/>
             <w:hideMark/>
           </w:tcPr>
           <w:p>
             <w:pPr>
               <w:keepNext w:val="0"/>
-              <w:spacing w:line="360" w:lineRule="auto"/>
+              <w:spacing w:line="276" w:lineRule="auto"/>
               <w:rPr>
                 <w:rFonts w:ascii="Times New Roman" w:eastAsia="Times New Roman" w:hAnsi="Times New Roman" w:cs="Times New Roman"/>
                 <w:sz w:val="24"/>
@@ -2664,13 +2700,12 @@
         <w:tc>
           <w:tcPr>
             <w:tcW w:w="1806" w:type="dxa"/>
-            <w:vAlign w:val="center"/>
             <w:hideMark/>
           </w:tcPr>
           <w:p>
             <w:pPr>
               <w:keepNext w:val="0"/>
-              <w:spacing w:line="360" w:lineRule="auto"/>
+              <w:spacing w:line="276" w:lineRule="auto"/>
               <w:rPr>
                 <w:rFonts w:ascii="Times New Roman" w:eastAsia="Times New Roman" w:hAnsi="Times New Roman" w:cs="Times New Roman"/>
                 <w:sz w:val="24"/>
@@ -2690,13 +2725,12 @@
         <w:tc>
           <w:tcPr>
             <w:tcW w:w="5751" w:type="dxa"/>
-            <w:vAlign w:val="center"/>
             <w:hideMark/>
           </w:tcPr>
           <w:p>
             <w:pPr>
               <w:keepNext w:val="0"/>
-              <w:spacing w:line="360" w:lineRule="auto"/>
+              <w:spacing w:line="276" w:lineRule="auto"/>
               <w:rPr>
                 <w:rFonts w:ascii="Times New Roman" w:eastAsia="Times New Roman" w:hAnsi="Times New Roman" w:cs="Times New Roman"/>
                 <w:sz w:val="24"/>
@@ -2715,7 +2749,7 @@
           <w:p>
             <w:pPr>
               <w:keepNext w:val="0"/>
-              <w:spacing w:line="360" w:lineRule="auto"/>
+              <w:spacing w:line="276" w:lineRule="auto"/>
               <w:rPr>
                 <w:rFonts w:ascii="Times New Roman" w:eastAsia="Times New Roman" w:hAnsi="Times New Roman" w:cs="Times New Roman"/>
                 <w:sz w:val="24"/>
@@ -2734,7 +2768,7 @@
           <w:p>
             <w:pPr>
               <w:keepNext w:val="0"/>
-              <w:spacing w:line="360" w:lineRule="auto"/>
+              <w:spacing w:line="276" w:lineRule="auto"/>
               <w:rPr>
                 <w:rFonts w:ascii="Times New Roman" w:eastAsia="Times New Roman" w:hAnsi="Times New Roman" w:cs="Times New Roman"/>
                 <w:sz w:val="24"/>
@@ -2753,7 +2787,7 @@
           <w:p>
             <w:pPr>
               <w:keepNext w:val="0"/>
-              <w:spacing w:line="360" w:lineRule="auto"/>
+              <w:spacing w:line="276" w:lineRule="auto"/>
               <w:rPr>
                 <w:rFonts w:ascii="Times New Roman" w:eastAsia="Times New Roman" w:hAnsi="Times New Roman" w:cs="Times New Roman"/>
                 <w:sz w:val="24"/>
@@ -2773,139 +2807,3117 @@
       </w:tr>
       <w:tr>
         <w:trPr>
-          <w:trHeight w:val="420"/>
+          <w:trHeight w:val="2051"/>
         </w:trPr>
         <w:tc>
           <w:tcPr>
             <w:tcW w:w="3804" w:type="dxa"/>
             <w:gridSpan w:val="2"/>
-            <w:vAlign w:val="center"/>
             <w:hideMark/>
           </w:tcPr>
           <w:p>
             <w:pPr>
               <w:keepNext w:val="0"/>
-              <w:spacing w:line="360" w:lineRule="auto"/>
-              <w:rPr>
-                <w:rFonts w:ascii="Times New Roman" w:eastAsia="Times New Roman" w:hAnsi="Times New Roman" w:cs="Times New Roman"/>
-                <w:sz w:val="24"/>
-                <w:szCs w:val="24"/>
-              </w:rPr>
-            </w:pPr>
-            <w:r>
-              <w:rPr>
-                <w:rFonts w:ascii="Times New Roman" w:eastAsia="Times New Roman" w:hAnsi="Times New Roman" w:cs="Times New Roman"/>
-                <w:sz w:val="24"/>
-                <w:szCs w:val="24"/>
-              </w:rPr>
-              <w:t>Products</w:t>
+              <w:spacing w:line="276" w:lineRule="auto"/>
+              <w:rPr>
+                <w:rFonts w:ascii="Times New Roman" w:eastAsia="Times New Roman" w:hAnsi="Times New Roman" w:cs="Times New Roman" w:hint="eastAsia"/>
+                <w:sz w:val="24"/>
+                <w:szCs w:val="24"/>
+              </w:rPr>
+            </w:pPr>
+            <w:r>
+              <w:rPr>
+                <w:rFonts w:ascii="Times New Roman" w:eastAsia="Times New Roman" w:hAnsi="Times New Roman" w:cs="Times New Roman"/>
+                <w:sz w:val="24"/>
+                <w:szCs w:val="24"/>
+              </w:rPr>
+              <w:t>Product</w:t>
             </w:r>
           </w:p>
         </w:tc>
         <w:tc>
           <w:tcPr>
             <w:tcW w:w="5751" w:type="dxa"/>
-            <w:vAlign w:val="center"/>
             <w:hideMark/>
           </w:tcPr>
           <w:p>
             <w:pPr>
               <w:keepNext w:val="0"/>
-              <w:spacing w:line="360" w:lineRule="auto"/>
-              <w:rPr>
-                <w:rFonts w:ascii="Times New Roman" w:eastAsia="Times New Roman" w:hAnsi="Times New Roman" w:cs="Times New Roman"/>
-                <w:sz w:val="24"/>
-                <w:szCs w:val="24"/>
-              </w:rPr>
-            </w:pPr>
-            <w:r>
-              <w:rPr>
-                <w:rFonts w:ascii="Times New Roman" w:eastAsia="Times New Roman" w:hAnsi="Times New Roman" w:cs="Times New Roman"/>
-                <w:sz w:val="24"/>
-                <w:szCs w:val="24"/>
-              </w:rPr>
-              <w:t>Has description of this product including images.</w:t>
-            </w:r>
-          </w:p>
-          <w:p>
-            <w:pPr>
-              <w:keepNext w:val="0"/>
-              <w:spacing w:line="360" w:lineRule="auto"/>
-              <w:rPr>
-                <w:rFonts w:ascii="Times New Roman" w:eastAsia="Times New Roman" w:hAnsi="Times New Roman" w:cs="Times New Roman"/>
-                <w:sz w:val="24"/>
-                <w:szCs w:val="24"/>
-              </w:rPr>
-            </w:pPr>
-            <w:r>
-              <w:rPr>
-                <w:rFonts w:ascii="Times New Roman" w:eastAsia="Times New Roman" w:hAnsi="Times New Roman" w:cs="Times New Roman"/>
-                <w:sz w:val="24"/>
-                <w:szCs w:val="24"/>
-              </w:rPr>
-              <w:t>Has price.</w:t>
-            </w:r>
-          </w:p>
-          <w:p>
-            <w:pPr>
-              <w:keepNext w:val="0"/>
-              <w:spacing w:line="360" w:lineRule="auto"/>
-              <w:rPr>
-                <w:rFonts w:ascii="Times New Roman" w:eastAsia="Times New Roman" w:hAnsi="Times New Roman" w:cs="Times New Roman"/>
-                <w:sz w:val="24"/>
-                <w:szCs w:val="24"/>
-              </w:rPr>
-            </w:pPr>
-            <w:r>
-              <w:rPr>
-                <w:rFonts w:ascii="Times New Roman" w:eastAsia="Times New Roman" w:hAnsi="Times New Roman" w:cs="Times New Roman"/>
-                <w:sz w:val="24"/>
-                <w:szCs w:val="24"/>
-              </w:rPr>
-              <w:t>Has seller’s name.</w:t>
-            </w:r>
-          </w:p>
-          <w:p>
-            <w:pPr>
-              <w:keepNext w:val="0"/>
-              <w:spacing w:line="360" w:lineRule="auto"/>
-              <w:rPr>
-                <w:rFonts w:ascii="Times New Roman" w:eastAsia="Times New Roman" w:hAnsi="Times New Roman" w:cs="Times New Roman"/>
-                <w:sz w:val="24"/>
-                <w:szCs w:val="24"/>
-              </w:rPr>
-            </w:pPr>
-            <w:r>
-              <w:rPr>
-                <w:rFonts w:ascii="Times New Roman" w:eastAsia="Times New Roman" w:hAnsi="Times New Roman" w:cs="Times New Roman"/>
-                <w:sz w:val="24"/>
-                <w:szCs w:val="24"/>
-              </w:rPr>
-              <w:t>Has quantity.</w:t>
-            </w:r>
-          </w:p>
-          <w:p>
-            <w:pPr>
-              <w:keepNext w:val="0"/>
-              <w:spacing w:line="360" w:lineRule="auto"/>
-              <w:rPr>
-                <w:rFonts w:ascii="Times New Roman" w:eastAsia="Times New Roman" w:hAnsi="Times New Roman" w:cs="Times New Roman"/>
-                <w:sz w:val="24"/>
-                <w:szCs w:val="24"/>
-              </w:rPr>
-            </w:pPr>
-            <w:r>
-              <w:rPr>
-                <w:rFonts w:ascii="Times New Roman" w:eastAsia="Times New Roman" w:hAnsi="Times New Roman" w:cs="Times New Roman"/>
-                <w:sz w:val="24"/>
-                <w:szCs w:val="24"/>
-              </w:rPr>
-              <w:t>Has keyword of the product.</w:t>
+              <w:spacing w:line="276" w:lineRule="auto"/>
+              <w:rPr>
+                <w:rFonts w:ascii="Times New Roman" w:eastAsia="Times New Roman" w:hAnsi="Times New Roman" w:cs="Times New Roman"/>
+                <w:sz w:val="24"/>
+                <w:szCs w:val="24"/>
+              </w:rPr>
+            </w:pPr>
+            <w:r>
+              <w:rPr>
+                <w:rFonts w:ascii="Times New Roman" w:eastAsia="Times New Roman" w:hAnsi="Times New Roman" w:cs="Times New Roman"/>
+                <w:sz w:val="24"/>
+                <w:szCs w:val="24"/>
+              </w:rPr>
+              <w:t xml:space="preserve">Information about a </w:t>
+            </w:r>
+            <w:r>
+              <w:rPr>
+                <w:rFonts w:ascii="Times New Roman" w:eastAsia="Times New Roman" w:hAnsi="Times New Roman" w:cs="Times New Roman"/>
+                <w:sz w:val="24"/>
+                <w:szCs w:val="24"/>
+              </w:rPr>
+              <w:t>particular</w:t>
+            </w:r>
+            <w:r>
+              <w:rPr>
+                <w:rFonts w:ascii="Times New Roman" w:eastAsia="Times New Roman" w:hAnsi="Times New Roman" w:cs="Times New Roman"/>
+                <w:sz w:val="24"/>
+                <w:szCs w:val="24"/>
+              </w:rPr>
+              <w:t xml:space="preserve"> product includes:</w:t>
+            </w:r>
+          </w:p>
+          <w:p>
+            <w:pPr>
+              <w:pStyle w:val="ListParagraph"/>
+              <w:keepNext w:val="0"/>
+              <w:numPr>
+                <w:ilvl w:val="0"/>
+                <w:numId w:val="14"/>
+              </w:numPr>
+              <w:rPr>
+                <w:rFonts w:ascii="Times New Roman" w:eastAsia="Times New Roman" w:hAnsi="Times New Roman" w:cs="Times New Roman"/>
+                <w:sz w:val="24"/>
+                <w:szCs w:val="24"/>
+              </w:rPr>
+            </w:pPr>
+            <w:r>
+              <w:rPr>
+                <w:rFonts w:ascii="Times New Roman" w:eastAsia="Times New Roman" w:hAnsi="Times New Roman" w:cs="Times New Roman"/>
+                <w:sz w:val="24"/>
+                <w:szCs w:val="24"/>
+              </w:rPr>
+              <w:t>Product title.</w:t>
+            </w:r>
+          </w:p>
+          <w:p>
+            <w:pPr>
+              <w:pStyle w:val="ListParagraph"/>
+              <w:keepNext w:val="0"/>
+              <w:numPr>
+                <w:ilvl w:val="0"/>
+                <w:numId w:val="14"/>
+              </w:numPr>
+              <w:rPr>
+                <w:rFonts w:ascii="Times New Roman" w:eastAsia="Times New Roman" w:hAnsi="Times New Roman" w:cs="Times New Roman"/>
+                <w:sz w:val="24"/>
+                <w:szCs w:val="24"/>
+              </w:rPr>
+            </w:pPr>
+            <w:r>
+              <w:rPr>
+                <w:rFonts w:ascii="Times New Roman" w:eastAsia="Times New Roman" w:hAnsi="Times New Roman" w:cs="Times New Roman"/>
+                <w:sz w:val="24"/>
+                <w:szCs w:val="24"/>
+              </w:rPr>
+              <w:t xml:space="preserve">Product </w:t>
+            </w:r>
+            <w:r>
+              <w:rPr>
+                <w:rFonts w:ascii="Times New Roman" w:eastAsia="Times New Roman" w:hAnsi="Times New Roman" w:cs="Times New Roman" w:hint="eastAsia"/>
+                <w:sz w:val="24"/>
+                <w:szCs w:val="24"/>
+              </w:rPr>
+              <w:t xml:space="preserve">id </w:t>
+            </w:r>
+            <w:r>
+              <w:rPr>
+                <w:rFonts w:ascii="Times New Roman" w:eastAsia="Times New Roman" w:hAnsi="Times New Roman" w:cs="Times New Roman"/>
+                <w:sz w:val="24"/>
+                <w:szCs w:val="24"/>
+              </w:rPr>
+              <w:t>number</w:t>
+            </w:r>
+            <w:r>
+              <w:rPr>
+                <w:rFonts w:ascii="Times New Roman" w:eastAsia="Times New Roman" w:hAnsi="Times New Roman" w:cs="Times New Roman"/>
+                <w:sz w:val="24"/>
+                <w:szCs w:val="24"/>
+              </w:rPr>
+              <w:t>.</w:t>
+            </w:r>
+          </w:p>
+          <w:p>
+            <w:pPr>
+              <w:pStyle w:val="ListParagraph"/>
+              <w:keepNext w:val="0"/>
+              <w:numPr>
+                <w:ilvl w:val="0"/>
+                <w:numId w:val="14"/>
+              </w:numPr>
+              <w:rPr>
+                <w:rFonts w:ascii="Times New Roman" w:eastAsia="Times New Roman" w:hAnsi="Times New Roman" w:cs="Times New Roman"/>
+                <w:sz w:val="24"/>
+                <w:szCs w:val="24"/>
+              </w:rPr>
+            </w:pPr>
+            <w:r>
+              <w:rPr>
+                <w:rFonts w:ascii="Times New Roman" w:eastAsia="Times New Roman" w:hAnsi="Times New Roman" w:cs="Times New Roman"/>
+                <w:sz w:val="24"/>
+                <w:szCs w:val="24"/>
+              </w:rPr>
+              <w:t xml:space="preserve">Seller’s </w:t>
+            </w:r>
+            <w:r>
+              <w:rPr>
+                <w:rFonts w:ascii="Times New Roman" w:eastAsia="Times New Roman" w:hAnsi="Times New Roman" w:cs="Times New Roman"/>
+                <w:sz w:val="24"/>
+                <w:szCs w:val="24"/>
+              </w:rPr>
+              <w:t>id number.</w:t>
+            </w:r>
+          </w:p>
+          <w:p>
+            <w:pPr>
+              <w:pStyle w:val="ListParagraph"/>
+              <w:keepNext w:val="0"/>
+              <w:numPr>
+                <w:ilvl w:val="0"/>
+                <w:numId w:val="14"/>
+              </w:numPr>
+              <w:rPr>
+                <w:rFonts w:ascii="Times New Roman" w:eastAsia="Times New Roman" w:hAnsi="Times New Roman" w:cs="Times New Roman"/>
+                <w:sz w:val="24"/>
+                <w:szCs w:val="24"/>
+              </w:rPr>
+            </w:pPr>
+            <w:r>
+              <w:rPr>
+                <w:rFonts w:ascii="Times New Roman" w:eastAsia="Times New Roman" w:hAnsi="Times New Roman" w:cs="Times New Roman"/>
+                <w:sz w:val="24"/>
+                <w:szCs w:val="24"/>
+              </w:rPr>
+              <w:t>Price</w:t>
+            </w:r>
+            <w:r>
+              <w:rPr>
+                <w:rFonts w:ascii="Times New Roman" w:eastAsia="Times New Roman" w:hAnsi="Times New Roman" w:cs="Times New Roman"/>
+                <w:sz w:val="24"/>
+                <w:szCs w:val="24"/>
+              </w:rPr>
+              <w:t>.</w:t>
+            </w:r>
+          </w:p>
+          <w:p>
+            <w:pPr>
+              <w:pStyle w:val="ListParagraph"/>
+              <w:keepNext w:val="0"/>
+              <w:numPr>
+                <w:ilvl w:val="0"/>
+                <w:numId w:val="14"/>
+              </w:numPr>
+              <w:rPr>
+                <w:rFonts w:ascii="Times New Roman" w:eastAsia="Times New Roman" w:hAnsi="Times New Roman" w:cs="Times New Roman"/>
+                <w:sz w:val="24"/>
+                <w:szCs w:val="24"/>
+              </w:rPr>
+            </w:pPr>
+            <w:r>
+              <w:rPr>
+                <w:rFonts w:ascii="Times New Roman" w:eastAsia="Times New Roman" w:hAnsi="Times New Roman" w:cs="Times New Roman"/>
+                <w:sz w:val="24"/>
+                <w:szCs w:val="24"/>
+              </w:rPr>
+              <w:t>Quantity.</w:t>
+            </w:r>
+          </w:p>
+          <w:p>
+            <w:pPr>
+              <w:pStyle w:val="ListParagraph"/>
+              <w:keepNext w:val="0"/>
+              <w:numPr>
+                <w:ilvl w:val="0"/>
+                <w:numId w:val="14"/>
+              </w:numPr>
+              <w:rPr>
+                <w:rFonts w:ascii="Times New Roman" w:eastAsia="Times New Roman" w:hAnsi="Times New Roman" w:cs="Times New Roman"/>
+                <w:sz w:val="24"/>
+                <w:szCs w:val="24"/>
+              </w:rPr>
+            </w:pPr>
+            <w:r>
+              <w:rPr>
+                <w:rFonts w:ascii="Times New Roman" w:eastAsia="Times New Roman" w:hAnsi="Times New Roman" w:cs="Times New Roman"/>
+                <w:sz w:val="24"/>
+                <w:szCs w:val="24"/>
+              </w:rPr>
+              <w:t>Description of this product including images.</w:t>
+            </w:r>
+          </w:p>
+          <w:p>
+            <w:pPr>
+              <w:pStyle w:val="ListParagraph"/>
+              <w:keepNext w:val="0"/>
+              <w:numPr>
+                <w:ilvl w:val="0"/>
+                <w:numId w:val="14"/>
+              </w:numPr>
+              <w:rPr>
+                <w:rFonts w:ascii="Times New Roman" w:eastAsia="Times New Roman" w:hAnsi="Times New Roman" w:cs="Times New Roman"/>
+                <w:sz w:val="24"/>
+                <w:szCs w:val="24"/>
+              </w:rPr>
+            </w:pPr>
+            <w:r>
+              <w:rPr>
+                <w:rFonts w:ascii="Times New Roman" w:eastAsia="Times New Roman" w:hAnsi="Times New Roman" w:cs="Times New Roman"/>
+                <w:sz w:val="24"/>
+                <w:szCs w:val="24"/>
+              </w:rPr>
+              <w:t>Post date.</w:t>
+            </w:r>
+          </w:p>
+          <w:p>
+            <w:pPr>
+              <w:pStyle w:val="ListParagraph"/>
+              <w:keepNext w:val="0"/>
+              <w:numPr>
+                <w:ilvl w:val="0"/>
+                <w:numId w:val="14"/>
+              </w:numPr>
+              <w:rPr>
+                <w:rFonts w:ascii="Times New Roman" w:eastAsia="Times New Roman" w:hAnsi="Times New Roman" w:cs="Times New Roman"/>
+                <w:sz w:val="24"/>
+                <w:szCs w:val="24"/>
+              </w:rPr>
+            </w:pPr>
+            <w:r>
+              <w:rPr>
+                <w:rFonts w:ascii="Times New Roman" w:eastAsia="Times New Roman" w:hAnsi="Times New Roman" w:cs="Times New Roman"/>
+                <w:sz w:val="24"/>
+                <w:szCs w:val="24"/>
+              </w:rPr>
+              <w:t>Condition.</w:t>
+            </w:r>
+          </w:p>
+          <w:p>
+            <w:pPr>
+              <w:pStyle w:val="ListParagraph"/>
+              <w:keepNext w:val="0"/>
+              <w:numPr>
+                <w:ilvl w:val="0"/>
+                <w:numId w:val="14"/>
+              </w:numPr>
+              <w:rPr>
+                <w:rFonts w:ascii="Times New Roman" w:eastAsia="Times New Roman" w:hAnsi="Times New Roman" w:cs="Times New Roman"/>
+                <w:sz w:val="24"/>
+                <w:szCs w:val="24"/>
+              </w:rPr>
+            </w:pPr>
+            <w:r>
+              <w:rPr>
+                <w:rFonts w:ascii="Times New Roman" w:eastAsia="Times New Roman" w:hAnsi="Times New Roman" w:cs="Times New Roman"/>
+                <w:sz w:val="24"/>
+                <w:szCs w:val="24"/>
+              </w:rPr>
+              <w:t>Status.</w:t>
+            </w:r>
+          </w:p>
+        </w:tc>
+      </w:tr>
+      <w:tr>
+        <w:trPr>
+          <w:trHeight w:val="665"/>
+        </w:trPr>
+        <w:tc>
+          <w:tcPr>
+            <w:tcW w:w="3804" w:type="dxa"/>
+            <w:gridSpan w:val="2"/>
+          </w:tcPr>
+          <w:p>
+            <w:pPr>
+              <w:keepNext w:val="0"/>
+              <w:spacing w:line="276" w:lineRule="auto"/>
+              <w:rPr>
+                <w:rFonts w:ascii="Times New Roman" w:eastAsia="Times New Roman" w:hAnsi="Times New Roman" w:cs="Times New Roman"/>
+                <w:sz w:val="24"/>
+                <w:szCs w:val="24"/>
+              </w:rPr>
+            </w:pPr>
+            <w:r>
+              <w:rPr>
+                <w:rFonts w:ascii="Times New Roman" w:eastAsia="Times New Roman" w:hAnsi="Times New Roman" w:cs="Times New Roman"/>
+                <w:sz w:val="24"/>
+                <w:szCs w:val="24"/>
+              </w:rPr>
+              <w:t xml:space="preserve">Search </w:t>
+            </w:r>
+          </w:p>
+        </w:tc>
+        <w:tc>
+          <w:tcPr>
+            <w:tcW w:w="5751" w:type="dxa"/>
+          </w:tcPr>
+          <w:p>
+            <w:pPr>
+              <w:keepNext w:val="0"/>
+              <w:spacing w:line="276" w:lineRule="auto"/>
+              <w:rPr>
+                <w:rFonts w:ascii="Times New Roman" w:eastAsia="Times New Roman" w:hAnsi="Times New Roman" w:cs="Times New Roman"/>
+                <w:sz w:val="24"/>
+                <w:szCs w:val="24"/>
+              </w:rPr>
+            </w:pPr>
+            <w:r>
+              <w:rPr>
+                <w:rFonts w:ascii="Times New Roman" w:eastAsia="Times New Roman" w:hAnsi="Times New Roman" w:cs="Times New Roman"/>
+                <w:sz w:val="24"/>
+                <w:szCs w:val="24"/>
+              </w:rPr>
+              <w:t>Our site provides search:</w:t>
+            </w:r>
+          </w:p>
+          <w:p>
+            <w:pPr>
+              <w:pStyle w:val="ListParagraph"/>
+              <w:keepNext w:val="0"/>
+              <w:numPr>
+                <w:ilvl w:val="0"/>
+                <w:numId w:val="17"/>
+              </w:numPr>
+              <w:rPr>
+                <w:rFonts w:ascii="Times New Roman" w:eastAsia="Times New Roman" w:hAnsi="Times New Roman" w:cs="Times New Roman"/>
+                <w:sz w:val="24"/>
+                <w:szCs w:val="24"/>
+              </w:rPr>
+            </w:pPr>
+            <w:r>
+              <w:rPr>
+                <w:rFonts w:ascii="Times New Roman" w:eastAsia="Times New Roman" w:hAnsi="Times New Roman" w:cs="Times New Roman"/>
+                <w:sz w:val="24"/>
+                <w:szCs w:val="24"/>
+              </w:rPr>
+              <w:t>By category</w:t>
+            </w:r>
+            <w:r>
+              <w:rPr>
+                <w:rFonts w:ascii="Times New Roman" w:eastAsia="Times New Roman" w:hAnsi="Times New Roman" w:cs="Times New Roman"/>
+                <w:sz w:val="24"/>
+                <w:szCs w:val="24"/>
+              </w:rPr>
+              <w:t>.</w:t>
+            </w:r>
+          </w:p>
+          <w:p>
+            <w:pPr>
+              <w:pStyle w:val="ListParagraph"/>
+              <w:keepNext w:val="0"/>
+              <w:numPr>
+                <w:ilvl w:val="0"/>
+                <w:numId w:val="17"/>
+              </w:numPr>
+              <w:rPr>
+                <w:rFonts w:ascii="Times New Roman" w:eastAsia="Times New Roman" w:hAnsi="Times New Roman" w:cs="Times New Roman"/>
+                <w:sz w:val="24"/>
+                <w:szCs w:val="24"/>
+              </w:rPr>
+            </w:pPr>
+            <w:r>
+              <w:rPr>
+                <w:rFonts w:ascii="Times New Roman" w:eastAsia="Times New Roman" w:hAnsi="Times New Roman" w:cs="Times New Roman"/>
+                <w:sz w:val="24"/>
+                <w:szCs w:val="24"/>
+              </w:rPr>
+              <w:t>By seller</w:t>
+            </w:r>
+            <w:r>
+              <w:rPr>
+                <w:rFonts w:ascii="Times New Roman" w:eastAsia="Times New Roman" w:hAnsi="Times New Roman" w:cs="Times New Roman"/>
+                <w:sz w:val="24"/>
+                <w:szCs w:val="24"/>
+              </w:rPr>
+              <w:t>.</w:t>
+            </w:r>
+          </w:p>
+        </w:tc>
+      </w:tr>
+      <w:tr>
+        <w:trPr>
+          <w:trHeight w:val="989"/>
+        </w:trPr>
+        <w:tc>
+          <w:tcPr>
+            <w:tcW w:w="3804" w:type="dxa"/>
+            <w:gridSpan w:val="2"/>
+          </w:tcPr>
+          <w:p>
+            <w:pPr>
+              <w:keepNext w:val="0"/>
+              <w:spacing w:line="276" w:lineRule="auto"/>
+              <w:rPr>
+                <w:rFonts w:ascii="Times New Roman" w:eastAsia="Times New Roman" w:hAnsi="Times New Roman" w:cs="Times New Roman"/>
+                <w:sz w:val="24"/>
+                <w:szCs w:val="24"/>
+              </w:rPr>
+            </w:pPr>
+            <w:r>
+              <w:rPr>
+                <w:rFonts w:ascii="Times New Roman" w:eastAsia="Times New Roman" w:hAnsi="Times New Roman" w:cs="Times New Roman"/>
+                <w:sz w:val="24"/>
+                <w:szCs w:val="24"/>
+              </w:rPr>
+              <w:t>Filter</w:t>
+            </w:r>
+          </w:p>
+        </w:tc>
+        <w:tc>
+          <w:tcPr>
+            <w:tcW w:w="5751" w:type="dxa"/>
+          </w:tcPr>
+          <w:p>
+            <w:pPr>
+              <w:keepNext w:val="0"/>
+              <w:spacing w:line="276" w:lineRule="auto"/>
+              <w:rPr>
+                <w:rFonts w:ascii="Times New Roman" w:eastAsia="Times New Roman" w:hAnsi="Times New Roman" w:cs="Times New Roman"/>
+                <w:sz w:val="24"/>
+                <w:szCs w:val="24"/>
+              </w:rPr>
+            </w:pPr>
+            <w:r>
+              <w:rPr>
+                <w:rFonts w:ascii="Times New Roman" w:eastAsia="Times New Roman" w:hAnsi="Times New Roman" w:cs="Times New Roman"/>
+                <w:sz w:val="24"/>
+                <w:szCs w:val="24"/>
+              </w:rPr>
+              <w:t xml:space="preserve">Filter </w:t>
+            </w:r>
+            <w:r>
+              <w:rPr>
+                <w:rFonts w:ascii="Times New Roman" w:eastAsia="Times New Roman" w:hAnsi="Times New Roman" w:cs="Times New Roman"/>
+                <w:sz w:val="24"/>
+                <w:szCs w:val="24"/>
+              </w:rPr>
+              <w:t>provide</w:t>
+            </w:r>
+            <w:r>
+              <w:rPr>
+                <w:rFonts w:ascii="Times New Roman" w:eastAsia="Times New Roman" w:hAnsi="Times New Roman" w:cs="Times New Roman"/>
+                <w:sz w:val="24"/>
+                <w:szCs w:val="24"/>
+              </w:rPr>
+              <w:t>s</w:t>
+            </w:r>
+            <w:r>
+              <w:rPr>
+                <w:rFonts w:ascii="Times New Roman" w:eastAsia="Times New Roman" w:hAnsi="Times New Roman" w:cs="Times New Roman"/>
+                <w:sz w:val="24"/>
+                <w:szCs w:val="24"/>
+              </w:rPr>
+              <w:t xml:space="preserve"> better control to achieve more effective and efficient searches</w:t>
+            </w:r>
+            <w:r>
+              <w:rPr>
+                <w:rFonts w:ascii="Times New Roman" w:eastAsia="Times New Roman" w:hAnsi="Times New Roman" w:cs="Times New Roman"/>
+                <w:sz w:val="24"/>
+                <w:szCs w:val="24"/>
+              </w:rPr>
+              <w:t xml:space="preserve">. Our site provides filter:  </w:t>
+            </w:r>
+          </w:p>
+          <w:p>
+            <w:pPr>
+              <w:pStyle w:val="ListParagraph"/>
+              <w:keepNext w:val="0"/>
+              <w:numPr>
+                <w:ilvl w:val="0"/>
+                <w:numId w:val="16"/>
+              </w:numPr>
+              <w:rPr>
+                <w:rFonts w:ascii="Times New Roman" w:eastAsia="Times New Roman" w:hAnsi="Times New Roman" w:cs="Times New Roman"/>
+                <w:sz w:val="24"/>
+                <w:szCs w:val="24"/>
+              </w:rPr>
+            </w:pPr>
+            <w:r>
+              <w:rPr>
+                <w:rFonts w:ascii="Times New Roman" w:eastAsia="Times New Roman" w:hAnsi="Times New Roman" w:cs="Times New Roman"/>
+                <w:sz w:val="24"/>
+                <w:szCs w:val="24"/>
+              </w:rPr>
+              <w:t>By price.</w:t>
+            </w:r>
+          </w:p>
+          <w:p>
+            <w:pPr>
+              <w:pStyle w:val="ListParagraph"/>
+              <w:keepNext w:val="0"/>
+              <w:numPr>
+                <w:ilvl w:val="0"/>
+                <w:numId w:val="16"/>
+              </w:numPr>
+              <w:rPr>
+                <w:rFonts w:ascii="Times New Roman" w:eastAsia="Times New Roman" w:hAnsi="Times New Roman" w:cs="Times New Roman"/>
+                <w:sz w:val="24"/>
+                <w:szCs w:val="24"/>
+              </w:rPr>
+            </w:pPr>
+            <w:r>
+              <w:rPr>
+                <w:rFonts w:ascii="Times New Roman" w:eastAsia="Times New Roman" w:hAnsi="Times New Roman" w:cs="Times New Roman"/>
+                <w:sz w:val="24"/>
+                <w:szCs w:val="24"/>
+              </w:rPr>
+              <w:t>By condition.</w:t>
+            </w:r>
+          </w:p>
+          <w:p>
+            <w:pPr>
+              <w:pStyle w:val="ListParagraph"/>
+              <w:keepNext w:val="0"/>
+              <w:numPr>
+                <w:ilvl w:val="0"/>
+                <w:numId w:val="16"/>
+              </w:numPr>
+              <w:rPr>
+                <w:rFonts w:ascii="Times New Roman" w:eastAsia="Times New Roman" w:hAnsi="Times New Roman" w:cs="Times New Roman"/>
+                <w:sz w:val="24"/>
+                <w:szCs w:val="24"/>
+              </w:rPr>
+            </w:pPr>
+            <w:r>
+              <w:rPr>
+                <w:rFonts w:ascii="Times New Roman" w:eastAsia="Times New Roman" w:hAnsi="Times New Roman" w:cs="Times New Roman"/>
+                <w:sz w:val="24"/>
+                <w:szCs w:val="24"/>
+              </w:rPr>
+              <w:t>By category.</w:t>
+            </w:r>
+          </w:p>
+        </w:tc>
+      </w:tr>
+      <w:tr>
+        <w:trPr>
+          <w:trHeight w:val="1223"/>
+        </w:trPr>
+        <w:tc>
+          <w:tcPr>
+            <w:tcW w:w="3804" w:type="dxa"/>
+            <w:gridSpan w:val="2"/>
+          </w:tcPr>
+          <w:p>
+            <w:pPr>
+              <w:keepNext w:val="0"/>
+              <w:spacing w:line="276" w:lineRule="auto"/>
+              <w:rPr>
+                <w:rFonts w:ascii="Times New Roman" w:eastAsia="Times New Roman" w:hAnsi="Times New Roman" w:cs="Times New Roman"/>
+                <w:sz w:val="24"/>
+                <w:szCs w:val="24"/>
+              </w:rPr>
+            </w:pPr>
+            <w:r>
+              <w:rPr>
+                <w:rFonts w:ascii="Times New Roman" w:eastAsia="Times New Roman" w:hAnsi="Times New Roman" w:cs="Times New Roman"/>
+                <w:sz w:val="24"/>
+                <w:szCs w:val="24"/>
+              </w:rPr>
+              <w:lastRenderedPageBreak/>
+              <w:t>Registration Information</w:t>
+            </w:r>
+          </w:p>
+        </w:tc>
+        <w:tc>
+          <w:tcPr>
+            <w:tcW w:w="5751" w:type="dxa"/>
+          </w:tcPr>
+          <w:p>
+            <w:pPr>
+              <w:keepNext w:val="0"/>
+              <w:spacing w:line="276" w:lineRule="auto"/>
+              <w:rPr>
+                <w:rFonts w:ascii="Times New Roman" w:eastAsia="Times New Roman" w:hAnsi="Times New Roman" w:cs="Times New Roman"/>
+                <w:sz w:val="24"/>
+                <w:szCs w:val="24"/>
+              </w:rPr>
+            </w:pPr>
+            <w:r>
+              <w:rPr>
+                <w:rFonts w:ascii="Times New Roman" w:eastAsia="Times New Roman" w:hAnsi="Times New Roman" w:cs="Times New Roman"/>
+                <w:sz w:val="24"/>
+                <w:szCs w:val="24"/>
+              </w:rPr>
+              <w:t>Includes:</w:t>
+            </w:r>
+          </w:p>
+          <w:p>
+            <w:pPr>
+              <w:pStyle w:val="ListParagraph"/>
+              <w:keepNext w:val="0"/>
+              <w:numPr>
+                <w:ilvl w:val="0"/>
+                <w:numId w:val="13"/>
+              </w:numPr>
+              <w:spacing w:line="276" w:lineRule="auto"/>
+              <w:rPr>
+                <w:rFonts w:ascii="Times New Roman" w:eastAsia="Times New Roman" w:hAnsi="Times New Roman" w:cs="Times New Roman"/>
+                <w:sz w:val="24"/>
+                <w:szCs w:val="24"/>
+              </w:rPr>
+            </w:pPr>
+            <w:bookmarkStart w:id="3" w:name="_GoBack"/>
+            <w:bookmarkEnd w:id="3"/>
+            <w:r>
+              <w:rPr>
+                <w:rFonts w:ascii="Times New Roman" w:eastAsia="Times New Roman" w:hAnsi="Times New Roman" w:cs="Times New Roman"/>
+                <w:sz w:val="24"/>
+                <w:szCs w:val="24"/>
+              </w:rPr>
+              <w:t>Username</w:t>
+            </w:r>
+          </w:p>
+          <w:p>
+            <w:pPr>
+              <w:pStyle w:val="ListParagraph"/>
+              <w:keepNext w:val="0"/>
+              <w:numPr>
+                <w:ilvl w:val="0"/>
+                <w:numId w:val="13"/>
+              </w:numPr>
+              <w:spacing w:line="276" w:lineRule="auto"/>
+              <w:rPr>
+                <w:rFonts w:ascii="Times New Roman" w:eastAsia="Times New Roman" w:hAnsi="Times New Roman" w:cs="Times New Roman"/>
+                <w:sz w:val="24"/>
+                <w:szCs w:val="24"/>
+              </w:rPr>
+            </w:pPr>
+            <w:r>
+              <w:rPr>
+                <w:rFonts w:ascii="Times New Roman" w:eastAsia="Times New Roman" w:hAnsi="Times New Roman" w:cs="Times New Roman"/>
+                <w:sz w:val="24"/>
+                <w:szCs w:val="24"/>
+              </w:rPr>
+              <w:t>Password</w:t>
+            </w:r>
+          </w:p>
+          <w:p>
+            <w:pPr>
+              <w:pStyle w:val="ListParagraph"/>
+              <w:keepNext w:val="0"/>
+              <w:numPr>
+                <w:ilvl w:val="0"/>
+                <w:numId w:val="13"/>
+              </w:numPr>
+              <w:spacing w:line="276" w:lineRule="auto"/>
+              <w:rPr>
+                <w:rFonts w:ascii="Times New Roman" w:eastAsia="Times New Roman" w:hAnsi="Times New Roman" w:cs="Times New Roman"/>
+                <w:sz w:val="24"/>
+                <w:szCs w:val="24"/>
+              </w:rPr>
+            </w:pPr>
+            <w:r>
+              <w:rPr>
+                <w:rFonts w:ascii="Times New Roman" w:eastAsia="Times New Roman" w:hAnsi="Times New Roman" w:cs="Times New Roman"/>
+                <w:sz w:val="24"/>
+                <w:szCs w:val="24"/>
+              </w:rPr>
+              <w:t>Email Address</w:t>
+            </w:r>
+          </w:p>
+        </w:tc>
+      </w:tr>
+      <w:tr>
+        <w:trPr>
+          <w:trHeight w:val="1808"/>
+        </w:trPr>
+        <w:tc>
+          <w:tcPr>
+            <w:tcW w:w="3804" w:type="dxa"/>
+            <w:gridSpan w:val="2"/>
+          </w:tcPr>
+          <w:p>
+            <w:pPr>
+              <w:keepNext w:val="0"/>
+              <w:rPr>
+                <w:rFonts w:ascii="Times New Roman" w:eastAsia="Times New Roman" w:hAnsi="Times New Roman" w:cs="Times New Roman"/>
+                <w:sz w:val="24"/>
+                <w:szCs w:val="24"/>
+              </w:rPr>
+            </w:pPr>
+            <w:r>
+              <w:rPr>
+                <w:rFonts w:ascii="Times New Roman" w:eastAsia="Times New Roman" w:hAnsi="Times New Roman" w:cs="Times New Roman"/>
+                <w:sz w:val="24"/>
+                <w:szCs w:val="24"/>
+              </w:rPr>
+              <w:t>Order Information</w:t>
+            </w:r>
+          </w:p>
+        </w:tc>
+        <w:tc>
+          <w:tcPr>
+            <w:tcW w:w="5751" w:type="dxa"/>
+          </w:tcPr>
+          <w:p>
+            <w:pPr>
+              <w:keepNext w:val="0"/>
+              <w:rPr>
+                <w:rFonts w:ascii="Times New Roman" w:eastAsia="Times New Roman" w:hAnsi="Times New Roman" w:cs="Times New Roman"/>
+                <w:sz w:val="24"/>
+                <w:szCs w:val="24"/>
+              </w:rPr>
+            </w:pPr>
+            <w:r>
+              <w:rPr>
+                <w:rFonts w:ascii="Times New Roman" w:eastAsia="Times New Roman" w:hAnsi="Times New Roman" w:cs="Times New Roman"/>
+                <w:sz w:val="24"/>
+                <w:szCs w:val="24"/>
+              </w:rPr>
+              <w:t>Information about a particular order includes:</w:t>
+            </w:r>
+          </w:p>
+          <w:p>
+            <w:pPr>
+              <w:pStyle w:val="ListParagraph"/>
+              <w:keepNext w:val="0"/>
+              <w:numPr>
+                <w:ilvl w:val="0"/>
+                <w:numId w:val="15"/>
+              </w:numPr>
+              <w:rPr>
+                <w:rFonts w:ascii="Times New Roman" w:eastAsia="Times New Roman" w:hAnsi="Times New Roman" w:cs="Times New Roman"/>
+                <w:sz w:val="24"/>
+                <w:szCs w:val="24"/>
+              </w:rPr>
+            </w:pPr>
+            <w:r>
+              <w:rPr>
+                <w:rFonts w:ascii="Times New Roman" w:eastAsia="Times New Roman" w:hAnsi="Times New Roman" w:cs="Times New Roman"/>
+                <w:sz w:val="24"/>
+                <w:szCs w:val="24"/>
+              </w:rPr>
+              <w:t>Order number.</w:t>
+            </w:r>
+          </w:p>
+          <w:p>
+            <w:pPr>
+              <w:pStyle w:val="ListParagraph"/>
+              <w:keepNext w:val="0"/>
+              <w:numPr>
+                <w:ilvl w:val="0"/>
+                <w:numId w:val="15"/>
+              </w:numPr>
+              <w:rPr>
+                <w:rFonts w:ascii="Times New Roman" w:eastAsia="Times New Roman" w:hAnsi="Times New Roman" w:cs="Times New Roman"/>
+                <w:sz w:val="24"/>
+                <w:szCs w:val="24"/>
+              </w:rPr>
+            </w:pPr>
+            <w:r>
+              <w:rPr>
+                <w:rFonts w:ascii="Times New Roman" w:eastAsia="Times New Roman" w:hAnsi="Times New Roman" w:cs="Times New Roman"/>
+                <w:sz w:val="24"/>
+                <w:szCs w:val="24"/>
+              </w:rPr>
+              <w:t xml:space="preserve">Product </w:t>
+            </w:r>
+            <w:r>
+              <w:rPr>
+                <w:rFonts w:ascii="Times New Roman" w:eastAsia="Times New Roman" w:hAnsi="Times New Roman" w:cs="Times New Roman" w:hint="eastAsia"/>
+                <w:sz w:val="24"/>
+                <w:szCs w:val="24"/>
+              </w:rPr>
+              <w:t xml:space="preserve">id </w:t>
+            </w:r>
+            <w:r>
+              <w:rPr>
+                <w:rFonts w:ascii="Times New Roman" w:eastAsia="Times New Roman" w:hAnsi="Times New Roman" w:cs="Times New Roman"/>
+                <w:sz w:val="24"/>
+                <w:szCs w:val="24"/>
+              </w:rPr>
+              <w:t>number.</w:t>
+            </w:r>
+          </w:p>
+          <w:p>
+            <w:pPr>
+              <w:pStyle w:val="ListParagraph"/>
+              <w:keepNext w:val="0"/>
+              <w:numPr>
+                <w:ilvl w:val="0"/>
+                <w:numId w:val="15"/>
+              </w:numPr>
+              <w:rPr>
+                <w:rFonts w:ascii="Times New Roman" w:eastAsia="Times New Roman" w:hAnsi="Times New Roman" w:cs="Times New Roman"/>
+                <w:sz w:val="24"/>
+                <w:szCs w:val="24"/>
+              </w:rPr>
+            </w:pPr>
+            <w:r>
+              <w:rPr>
+                <w:rFonts w:ascii="Times New Roman" w:eastAsia="Times New Roman" w:hAnsi="Times New Roman" w:cs="Times New Roman"/>
+                <w:sz w:val="24"/>
+                <w:szCs w:val="24"/>
+              </w:rPr>
+              <w:t>Buyer’s id number.</w:t>
+            </w:r>
+          </w:p>
+          <w:p>
+            <w:pPr>
+              <w:pStyle w:val="ListParagraph"/>
+              <w:keepNext w:val="0"/>
+              <w:numPr>
+                <w:ilvl w:val="0"/>
+                <w:numId w:val="15"/>
+              </w:numPr>
+              <w:rPr>
+                <w:rFonts w:ascii="Times New Roman" w:eastAsia="Times New Roman" w:hAnsi="Times New Roman" w:cs="Times New Roman"/>
+                <w:sz w:val="24"/>
+                <w:szCs w:val="24"/>
+              </w:rPr>
+            </w:pPr>
+            <w:r>
+              <w:rPr>
+                <w:rFonts w:ascii="Times New Roman" w:eastAsia="Times New Roman" w:hAnsi="Times New Roman" w:cs="Times New Roman"/>
+                <w:sz w:val="24"/>
+                <w:szCs w:val="24"/>
+              </w:rPr>
+              <w:t>Order Date.</w:t>
+            </w:r>
+          </w:p>
+          <w:p>
+            <w:pPr>
+              <w:pStyle w:val="ListParagraph"/>
+              <w:keepNext w:val="0"/>
+              <w:numPr>
+                <w:ilvl w:val="0"/>
+                <w:numId w:val="15"/>
+              </w:numPr>
+              <w:rPr>
+                <w:rFonts w:ascii="Times New Roman" w:eastAsia="Times New Roman" w:hAnsi="Times New Roman" w:cs="Times New Roman"/>
+                <w:sz w:val="24"/>
+                <w:szCs w:val="24"/>
+              </w:rPr>
+            </w:pPr>
+            <w:r>
+              <w:rPr>
+                <w:rFonts w:ascii="Times New Roman" w:eastAsia="Times New Roman" w:hAnsi="Times New Roman" w:cs="Times New Roman"/>
+                <w:sz w:val="24"/>
+                <w:szCs w:val="24"/>
+              </w:rPr>
+              <w:t>Pickup location.</w:t>
+            </w:r>
+          </w:p>
+          <w:p>
+            <w:pPr>
+              <w:pStyle w:val="ListParagraph"/>
+              <w:keepNext w:val="0"/>
+              <w:numPr>
+                <w:ilvl w:val="0"/>
+                <w:numId w:val="15"/>
+              </w:numPr>
+              <w:rPr>
+                <w:rFonts w:ascii="Times New Roman" w:eastAsia="Times New Roman" w:hAnsi="Times New Roman" w:cs="Times New Roman"/>
+                <w:sz w:val="24"/>
+                <w:szCs w:val="24"/>
+              </w:rPr>
+            </w:pPr>
+            <w:r>
+              <w:rPr>
+                <w:rFonts w:ascii="Times New Roman" w:eastAsia="Times New Roman" w:hAnsi="Times New Roman" w:cs="Times New Roman"/>
+                <w:sz w:val="24"/>
+                <w:szCs w:val="24"/>
+              </w:rPr>
+              <w:t>Pickup time.</w:t>
+            </w:r>
+          </w:p>
+          <w:p>
+            <w:pPr>
+              <w:pStyle w:val="ListParagraph"/>
+              <w:keepNext w:val="0"/>
+              <w:numPr>
+                <w:ilvl w:val="0"/>
+                <w:numId w:val="15"/>
+              </w:numPr>
+              <w:rPr>
+                <w:rFonts w:ascii="Times New Roman" w:eastAsia="Times New Roman" w:hAnsi="Times New Roman" w:cs="Times New Roman"/>
+                <w:sz w:val="24"/>
+                <w:szCs w:val="24"/>
+              </w:rPr>
+            </w:pPr>
+            <w:r>
+              <w:rPr>
+                <w:rFonts w:ascii="Times New Roman" w:eastAsia="Times New Roman" w:hAnsi="Times New Roman" w:cs="Times New Roman"/>
+                <w:sz w:val="24"/>
+                <w:szCs w:val="24"/>
+              </w:rPr>
+              <w:t>Detail.</w:t>
+            </w:r>
+          </w:p>
+          <w:p>
+            <w:pPr>
+              <w:pStyle w:val="ListParagraph"/>
+              <w:keepNext w:val="0"/>
+              <w:numPr>
+                <w:ilvl w:val="0"/>
+                <w:numId w:val="15"/>
+              </w:numPr>
+              <w:rPr>
+                <w:rFonts w:ascii="Times New Roman" w:eastAsia="Times New Roman" w:hAnsi="Times New Roman" w:cs="Times New Roman"/>
+                <w:sz w:val="24"/>
+                <w:szCs w:val="24"/>
+              </w:rPr>
+            </w:pPr>
+            <w:r>
+              <w:rPr>
+                <w:rFonts w:ascii="Times New Roman" w:eastAsia="Times New Roman" w:hAnsi="Times New Roman" w:cs="Times New Roman"/>
+                <w:sz w:val="24"/>
+                <w:szCs w:val="24"/>
+              </w:rPr>
+              <w:t>Total price.</w:t>
+            </w:r>
+          </w:p>
+          <w:p>
+            <w:pPr>
+              <w:pStyle w:val="ListParagraph"/>
+              <w:keepNext w:val="0"/>
+              <w:numPr>
+                <w:ilvl w:val="0"/>
+                <w:numId w:val="15"/>
+              </w:numPr>
+              <w:rPr>
+                <w:rFonts w:ascii="Times New Roman" w:eastAsia="Times New Roman" w:hAnsi="Times New Roman" w:cs="Times New Roman"/>
+                <w:sz w:val="24"/>
+                <w:szCs w:val="24"/>
+              </w:rPr>
+            </w:pPr>
+            <w:r>
+              <w:rPr>
+                <w:rFonts w:ascii="Times New Roman" w:eastAsia="Times New Roman" w:hAnsi="Times New Roman" w:cs="Times New Roman"/>
+                <w:sz w:val="24"/>
+                <w:szCs w:val="24"/>
+              </w:rPr>
+              <w:t>Status.</w:t>
             </w:r>
           </w:p>
         </w:tc>
       </w:tr>
     </w:tbl>
+    <w:p>
+      <w:pPr>
+        <w:keepNext w:val="0"/>
+        <w:spacing w:line="240" w:lineRule="auto"/>
+        <w:rPr>
+          <w:rFonts w:ascii="Times New Roman" w:eastAsia="Times New Roman" w:hAnsi="Times New Roman" w:cs="Times New Roman"/>
+          <w:sz w:val="24"/>
+          <w:szCs w:val="24"/>
+        </w:rPr>
+      </w:pPr>
+    </w:p>
+    <w:p>
+      <w:pPr>
+        <w:pStyle w:val="ListParagraph"/>
+        <w:keepNext w:val="0"/>
+        <w:numPr>
+          <w:ilvl w:val="1"/>
+          <w:numId w:val="9"/>
+        </w:numPr>
+        <w:spacing w:line="240" w:lineRule="auto"/>
+        <w:ind w:left="360"/>
+        <w:rPr>
+          <w:rFonts w:ascii="Times New Roman" w:eastAsia="Times New Roman" w:hAnsi="Times New Roman" w:cs="Times New Roman"/>
+          <w:sz w:val="24"/>
+          <w:szCs w:val="24"/>
+        </w:rPr>
+      </w:pPr>
+      <w:r>
+        <w:rPr>
+          <w:rFonts w:ascii="Times New Roman" w:eastAsia="Times New Roman" w:hAnsi="Times New Roman" w:cs="Times New Roman"/>
+          <w:sz w:val="24"/>
+          <w:szCs w:val="24"/>
+        </w:rPr>
+        <w:t xml:space="preserve">Users Permission </w:t>
+      </w:r>
+    </w:p>
+    <w:p>
+      <w:pPr>
+        <w:pStyle w:val="ListParagraph"/>
+        <w:keepNext w:val="0"/>
+        <w:spacing w:line="240" w:lineRule="auto"/>
+        <w:ind w:left="360"/>
+        <w:rPr>
+          <w:rFonts w:ascii="Times New Roman" w:eastAsia="Times New Roman" w:hAnsi="Times New Roman" w:cs="Times New Roman"/>
+          <w:sz w:val="24"/>
+          <w:szCs w:val="24"/>
+        </w:rPr>
+      </w:pPr>
+    </w:p>
+    <w:tbl>
+      <w:tblPr>
+        <w:tblStyle w:val="TableGrid"/>
+        <w:tblW w:w="0" w:type="auto"/>
+        <w:tblLook w:val="04A0" w:firstRow="1" w:lastRow="0" w:firstColumn="1" w:lastColumn="0" w:noHBand="0" w:noVBand="1"/>
+      </w:tblPr>
+      <w:tblGrid>
+        <w:gridCol w:w="3618"/>
+        <w:gridCol w:w="1440"/>
+        <w:gridCol w:w="1530"/>
+        <w:gridCol w:w="1710"/>
+        <w:gridCol w:w="1278"/>
+      </w:tblGrid>
+      <w:tr>
+        <w:trPr>
+          <w:trHeight w:val="296"/>
+        </w:trPr>
+        <w:tc>
+          <w:tcPr>
+            <w:tcW w:w="3618" w:type="dxa"/>
+          </w:tcPr>
+          <w:p>
+            <w:pPr>
+              <w:keepNext w:val="0"/>
+              <w:spacing w:line="276" w:lineRule="auto"/>
+              <w:jc w:val="center"/>
+              <w:rPr>
+                <w:rFonts w:ascii="Times New Roman" w:eastAsia="Times New Roman" w:hAnsi="Times New Roman" w:cs="Times New Roman"/>
+                <w:sz w:val="24"/>
+                <w:szCs w:val="24"/>
+              </w:rPr>
+            </w:pPr>
+          </w:p>
+        </w:tc>
+        <w:tc>
+          <w:tcPr>
+            <w:tcW w:w="1440" w:type="dxa"/>
+          </w:tcPr>
+          <w:p>
+            <w:pPr>
+              <w:keepNext w:val="0"/>
+              <w:spacing w:line="276" w:lineRule="auto"/>
+              <w:jc w:val="center"/>
+              <w:rPr>
+                <w:rFonts w:ascii="Times New Roman" w:eastAsia="Times New Roman" w:hAnsi="Times New Roman" w:cs="Times New Roman" w:hint="eastAsia"/>
+                <w:sz w:val="24"/>
+                <w:szCs w:val="24"/>
+              </w:rPr>
+            </w:pPr>
+            <w:r>
+              <w:rPr>
+                <w:rFonts w:ascii="Times New Roman" w:eastAsia="Times New Roman" w:hAnsi="Times New Roman" w:cs="Times New Roman" w:hint="eastAsia"/>
+                <w:sz w:val="24"/>
+                <w:szCs w:val="24"/>
+              </w:rPr>
+              <w:t>Guest</w:t>
+            </w:r>
+          </w:p>
+        </w:tc>
+        <w:tc>
+          <w:tcPr>
+            <w:tcW w:w="1530" w:type="dxa"/>
+          </w:tcPr>
+          <w:p>
+            <w:pPr>
+              <w:keepNext w:val="0"/>
+              <w:spacing w:line="276" w:lineRule="auto"/>
+              <w:jc w:val="center"/>
+              <w:rPr>
+                <w:rFonts w:ascii="Times New Roman" w:eastAsia="Times New Roman" w:hAnsi="Times New Roman" w:cs="Times New Roman"/>
+                <w:sz w:val="24"/>
+                <w:szCs w:val="24"/>
+              </w:rPr>
+            </w:pPr>
+            <w:r>
+              <w:rPr>
+                <w:rFonts w:ascii="Times New Roman" w:eastAsia="Times New Roman" w:hAnsi="Times New Roman" w:cs="Times New Roman"/>
+                <w:sz w:val="24"/>
+                <w:szCs w:val="24"/>
+              </w:rPr>
+              <w:t>Buyer</w:t>
+            </w:r>
+          </w:p>
+        </w:tc>
+        <w:tc>
+          <w:tcPr>
+            <w:tcW w:w="1710" w:type="dxa"/>
+          </w:tcPr>
+          <w:p>
+            <w:pPr>
+              <w:keepNext w:val="0"/>
+              <w:spacing w:line="276" w:lineRule="auto"/>
+              <w:jc w:val="center"/>
+              <w:rPr>
+                <w:rFonts w:ascii="Times New Roman" w:eastAsia="Times New Roman" w:hAnsi="Times New Roman" w:cs="Times New Roman"/>
+                <w:sz w:val="24"/>
+                <w:szCs w:val="24"/>
+              </w:rPr>
+            </w:pPr>
+            <w:r>
+              <w:rPr>
+                <w:rFonts w:ascii="Times New Roman" w:eastAsia="Times New Roman" w:hAnsi="Times New Roman" w:cs="Times New Roman"/>
+                <w:sz w:val="24"/>
+                <w:szCs w:val="24"/>
+              </w:rPr>
+              <w:t>Seller</w:t>
+            </w:r>
+          </w:p>
+        </w:tc>
+        <w:tc>
+          <w:tcPr>
+            <w:tcW w:w="1278" w:type="dxa"/>
+          </w:tcPr>
+          <w:p>
+            <w:pPr>
+              <w:keepNext w:val="0"/>
+              <w:spacing w:line="276" w:lineRule="auto"/>
+              <w:jc w:val="center"/>
+              <w:rPr>
+                <w:rFonts w:ascii="Times New Roman" w:eastAsia="Times New Roman" w:hAnsi="Times New Roman" w:cs="Times New Roman"/>
+                <w:sz w:val="24"/>
+                <w:szCs w:val="24"/>
+              </w:rPr>
+            </w:pPr>
+            <w:r>
+              <w:rPr>
+                <w:rFonts w:ascii="Times New Roman" w:eastAsia="Times New Roman" w:hAnsi="Times New Roman" w:cs="Times New Roman"/>
+                <w:sz w:val="24"/>
+                <w:szCs w:val="24"/>
+              </w:rPr>
+              <w:t>Admin</w:t>
+            </w:r>
+          </w:p>
+        </w:tc>
+      </w:tr>
+      <w:tr>
+        <w:tc>
+          <w:tcPr>
+            <w:tcW w:w="3618" w:type="dxa"/>
+          </w:tcPr>
+          <w:p>
+            <w:pPr>
+              <w:keepNext w:val="0"/>
+              <w:spacing w:line="276" w:lineRule="auto"/>
+              <w:jc w:val="center"/>
+              <w:rPr>
+                <w:rFonts w:ascii="Times New Roman" w:eastAsia="Times New Roman" w:hAnsi="Times New Roman" w:cs="Times New Roman"/>
+                <w:sz w:val="24"/>
+                <w:szCs w:val="24"/>
+              </w:rPr>
+            </w:pPr>
+            <w:r>
+              <w:rPr>
+                <w:rFonts w:ascii="Times New Roman" w:eastAsia="Times New Roman" w:hAnsi="Times New Roman" w:cs="Times New Roman"/>
+                <w:sz w:val="24"/>
+                <w:szCs w:val="24"/>
+              </w:rPr>
+              <w:t>Browse website</w:t>
+            </w:r>
+          </w:p>
+        </w:tc>
+        <w:tc>
+          <w:tcPr>
+            <w:tcW w:w="1440" w:type="dxa"/>
+          </w:tcPr>
+          <w:p>
+            <w:pPr>
+              <w:keepNext w:val="0"/>
+              <w:spacing w:line="276" w:lineRule="auto"/>
+              <w:jc w:val="center"/>
+              <w:rPr>
+                <w:rFonts w:ascii="Times New Roman" w:eastAsia="Times New Roman" w:hAnsi="Times New Roman" w:cs="Times New Roman"/>
+                <w:sz w:val="24"/>
+                <w:szCs w:val="24"/>
+              </w:rPr>
+            </w:pPr>
+            <w:r>
+              <w:rPr>
+                <w:rFonts w:ascii="Times New Roman" w:eastAsia="Times New Roman" w:hAnsi="Times New Roman" w:cs="Times New Roman"/>
+                <w:sz w:val="24"/>
+                <w:szCs w:val="24"/>
+              </w:rPr>
+              <w:t>+</w:t>
+            </w:r>
+          </w:p>
+        </w:tc>
+        <w:tc>
+          <w:tcPr>
+            <w:tcW w:w="1530" w:type="dxa"/>
+          </w:tcPr>
+          <w:p>
+            <w:pPr>
+              <w:keepNext w:val="0"/>
+              <w:spacing w:line="276" w:lineRule="auto"/>
+              <w:jc w:val="center"/>
+              <w:rPr>
+                <w:rFonts w:ascii="Times New Roman" w:eastAsia="Times New Roman" w:hAnsi="Times New Roman" w:cs="Times New Roman" w:hint="eastAsia"/>
+                <w:sz w:val="24"/>
+                <w:szCs w:val="24"/>
+              </w:rPr>
+            </w:pPr>
+            <w:r>
+              <w:rPr>
+                <w:rFonts w:ascii="Times New Roman" w:eastAsia="Times New Roman" w:hAnsi="Times New Roman" w:cs="Times New Roman"/>
+                <w:sz w:val="24"/>
+                <w:szCs w:val="24"/>
+              </w:rPr>
+              <w:t>+</w:t>
+            </w:r>
+          </w:p>
+        </w:tc>
+        <w:tc>
+          <w:tcPr>
+            <w:tcW w:w="1710" w:type="dxa"/>
+          </w:tcPr>
+          <w:p>
+            <w:pPr>
+              <w:keepNext w:val="0"/>
+              <w:spacing w:line="276" w:lineRule="auto"/>
+              <w:jc w:val="center"/>
+              <w:rPr>
+                <w:rFonts w:ascii="Times New Roman" w:eastAsia="Times New Roman" w:hAnsi="Times New Roman" w:cs="Times New Roman" w:hint="eastAsia"/>
+                <w:sz w:val="24"/>
+                <w:szCs w:val="24"/>
+              </w:rPr>
+            </w:pPr>
+            <w:r>
+              <w:rPr>
+                <w:rFonts w:ascii="Times New Roman" w:eastAsia="Times New Roman" w:hAnsi="Times New Roman" w:cs="Times New Roman"/>
+                <w:sz w:val="24"/>
+                <w:szCs w:val="24"/>
+              </w:rPr>
+              <w:t>+</w:t>
+            </w:r>
+          </w:p>
+        </w:tc>
+        <w:tc>
+          <w:tcPr>
+            <w:tcW w:w="1278" w:type="dxa"/>
+          </w:tcPr>
+          <w:p>
+            <w:pPr>
+              <w:keepNext w:val="0"/>
+              <w:spacing w:line="276" w:lineRule="auto"/>
+              <w:jc w:val="center"/>
+              <w:rPr>
+                <w:rFonts w:ascii="Times New Roman" w:eastAsia="Times New Roman" w:hAnsi="Times New Roman" w:cs="Times New Roman" w:hint="eastAsia"/>
+                <w:sz w:val="24"/>
+                <w:szCs w:val="24"/>
+              </w:rPr>
+            </w:pPr>
+            <w:r>
+              <w:rPr>
+                <w:rFonts w:ascii="Times New Roman" w:eastAsia="Times New Roman" w:hAnsi="Times New Roman" w:cs="Times New Roman"/>
+                <w:sz w:val="24"/>
+                <w:szCs w:val="24"/>
+              </w:rPr>
+              <w:t>+</w:t>
+            </w:r>
+          </w:p>
+        </w:tc>
+      </w:tr>
+      <w:tr>
+        <w:tc>
+          <w:tcPr>
+            <w:tcW w:w="3618" w:type="dxa"/>
+          </w:tcPr>
+          <w:p>
+            <w:pPr>
+              <w:keepNext w:val="0"/>
+              <w:spacing w:line="276" w:lineRule="auto"/>
+              <w:jc w:val="center"/>
+              <w:rPr>
+                <w:rFonts w:ascii="Times New Roman" w:eastAsia="Times New Roman" w:hAnsi="Times New Roman" w:cs="Times New Roman"/>
+                <w:sz w:val="24"/>
+                <w:szCs w:val="24"/>
+              </w:rPr>
+            </w:pPr>
+            <w:r>
+              <w:rPr>
+                <w:rFonts w:ascii="Times New Roman" w:eastAsia="Times New Roman" w:hAnsi="Times New Roman" w:cs="Times New Roman"/>
+                <w:sz w:val="24"/>
+                <w:szCs w:val="24"/>
+              </w:rPr>
+              <w:t>Search products</w:t>
+            </w:r>
+          </w:p>
+        </w:tc>
+        <w:tc>
+          <w:tcPr>
+            <w:tcW w:w="1440" w:type="dxa"/>
+          </w:tcPr>
+          <w:p>
+            <w:pPr>
+              <w:keepNext w:val="0"/>
+              <w:spacing w:line="276" w:lineRule="auto"/>
+              <w:jc w:val="center"/>
+              <w:rPr>
+                <w:rFonts w:ascii="Times New Roman" w:eastAsia="Times New Roman" w:hAnsi="Times New Roman" w:cs="Times New Roman" w:hint="eastAsia"/>
+                <w:sz w:val="24"/>
+                <w:szCs w:val="24"/>
+              </w:rPr>
+            </w:pPr>
+            <w:r>
+              <w:rPr>
+                <w:rFonts w:ascii="Times New Roman" w:eastAsia="Times New Roman" w:hAnsi="Times New Roman" w:cs="Times New Roman"/>
+                <w:sz w:val="24"/>
+                <w:szCs w:val="24"/>
+              </w:rPr>
+              <w:t>+</w:t>
+            </w:r>
+          </w:p>
+        </w:tc>
+        <w:tc>
+          <w:tcPr>
+            <w:tcW w:w="1530" w:type="dxa"/>
+          </w:tcPr>
+          <w:p>
+            <w:pPr>
+              <w:keepNext w:val="0"/>
+              <w:spacing w:line="276" w:lineRule="auto"/>
+              <w:jc w:val="center"/>
+              <w:rPr>
+                <w:rFonts w:ascii="Times New Roman" w:eastAsia="Times New Roman" w:hAnsi="Times New Roman" w:cs="Times New Roman" w:hint="eastAsia"/>
+                <w:sz w:val="24"/>
+                <w:szCs w:val="24"/>
+              </w:rPr>
+            </w:pPr>
+            <w:r>
+              <w:rPr>
+                <w:rFonts w:ascii="Times New Roman" w:eastAsia="Times New Roman" w:hAnsi="Times New Roman" w:cs="Times New Roman"/>
+                <w:sz w:val="24"/>
+                <w:szCs w:val="24"/>
+              </w:rPr>
+              <w:t>+</w:t>
+            </w:r>
+          </w:p>
+        </w:tc>
+        <w:tc>
+          <w:tcPr>
+            <w:tcW w:w="1710" w:type="dxa"/>
+          </w:tcPr>
+          <w:p>
+            <w:pPr>
+              <w:keepNext w:val="0"/>
+              <w:spacing w:line="276" w:lineRule="auto"/>
+              <w:jc w:val="center"/>
+              <w:rPr>
+                <w:rFonts w:ascii="Times New Roman" w:eastAsia="Times New Roman" w:hAnsi="Times New Roman" w:cs="Times New Roman" w:hint="eastAsia"/>
+                <w:sz w:val="24"/>
+                <w:szCs w:val="24"/>
+              </w:rPr>
+            </w:pPr>
+            <w:r>
+              <w:rPr>
+                <w:rFonts w:ascii="Times New Roman" w:eastAsia="Times New Roman" w:hAnsi="Times New Roman" w:cs="Times New Roman"/>
+                <w:sz w:val="24"/>
+                <w:szCs w:val="24"/>
+              </w:rPr>
+              <w:t>+</w:t>
+            </w:r>
+          </w:p>
+        </w:tc>
+        <w:tc>
+          <w:tcPr>
+            <w:tcW w:w="1278" w:type="dxa"/>
+          </w:tcPr>
+          <w:p>
+            <w:pPr>
+              <w:keepNext w:val="0"/>
+              <w:spacing w:line="276" w:lineRule="auto"/>
+              <w:jc w:val="center"/>
+              <w:rPr>
+                <w:rFonts w:ascii="Times New Roman" w:eastAsia="Times New Roman" w:hAnsi="Times New Roman" w:cs="Times New Roman" w:hint="eastAsia"/>
+                <w:sz w:val="24"/>
+                <w:szCs w:val="24"/>
+              </w:rPr>
+            </w:pPr>
+            <w:r>
+              <w:rPr>
+                <w:rFonts w:ascii="Times New Roman" w:eastAsia="Times New Roman" w:hAnsi="Times New Roman" w:cs="Times New Roman"/>
+                <w:sz w:val="24"/>
+                <w:szCs w:val="24"/>
+              </w:rPr>
+              <w:t>+</w:t>
+            </w:r>
+          </w:p>
+        </w:tc>
+      </w:tr>
+      <w:tr>
+        <w:trPr>
+          <w:trHeight w:val="296"/>
+        </w:trPr>
+        <w:tc>
+          <w:tcPr>
+            <w:tcW w:w="3618" w:type="dxa"/>
+          </w:tcPr>
+          <w:p>
+            <w:pPr>
+              <w:keepNext w:val="0"/>
+              <w:spacing w:line="276" w:lineRule="auto"/>
+              <w:jc w:val="center"/>
+              <w:rPr>
+                <w:rFonts w:ascii="Times New Roman" w:eastAsia="Times New Roman" w:hAnsi="Times New Roman" w:cs="Times New Roman" w:hint="eastAsia"/>
+                <w:sz w:val="24"/>
+                <w:szCs w:val="24"/>
+              </w:rPr>
+            </w:pPr>
+            <w:r>
+              <w:rPr>
+                <w:rFonts w:ascii="Times New Roman" w:eastAsia="Times New Roman" w:hAnsi="Times New Roman" w:cs="Times New Roman"/>
+                <w:sz w:val="24"/>
+                <w:szCs w:val="24"/>
+              </w:rPr>
+              <w:t xml:space="preserve">View </w:t>
+            </w:r>
+            <w:r>
+              <w:rPr>
+                <w:rFonts w:ascii="Times New Roman" w:eastAsia="Times New Roman" w:hAnsi="Times New Roman" w:cs="Times New Roman"/>
+                <w:sz w:val="24"/>
+                <w:szCs w:val="24"/>
+              </w:rPr>
+              <w:t>products</w:t>
+            </w:r>
+          </w:p>
+        </w:tc>
+        <w:tc>
+          <w:tcPr>
+            <w:tcW w:w="1440" w:type="dxa"/>
+          </w:tcPr>
+          <w:p>
+            <w:pPr>
+              <w:keepNext w:val="0"/>
+              <w:spacing w:line="276" w:lineRule="auto"/>
+              <w:jc w:val="center"/>
+              <w:rPr>
+                <w:rFonts w:ascii="Times New Roman" w:eastAsia="Times New Roman" w:hAnsi="Times New Roman" w:cs="Times New Roman" w:hint="eastAsia"/>
+                <w:sz w:val="24"/>
+                <w:szCs w:val="24"/>
+              </w:rPr>
+            </w:pPr>
+            <w:r>
+              <w:rPr>
+                <w:rFonts w:ascii="Times New Roman" w:eastAsia="Times New Roman" w:hAnsi="Times New Roman" w:cs="Times New Roman"/>
+                <w:sz w:val="24"/>
+                <w:szCs w:val="24"/>
+              </w:rPr>
+              <w:t>+</w:t>
+            </w:r>
+          </w:p>
+        </w:tc>
+        <w:tc>
+          <w:tcPr>
+            <w:tcW w:w="1530" w:type="dxa"/>
+          </w:tcPr>
+          <w:p>
+            <w:pPr>
+              <w:keepNext w:val="0"/>
+              <w:spacing w:line="276" w:lineRule="auto"/>
+              <w:jc w:val="center"/>
+              <w:rPr>
+                <w:rFonts w:ascii="Times New Roman" w:eastAsia="Times New Roman" w:hAnsi="Times New Roman" w:cs="Times New Roman" w:hint="eastAsia"/>
+                <w:sz w:val="24"/>
+                <w:szCs w:val="24"/>
+              </w:rPr>
+            </w:pPr>
+            <w:r>
+              <w:rPr>
+                <w:rFonts w:ascii="Times New Roman" w:eastAsia="Times New Roman" w:hAnsi="Times New Roman" w:cs="Times New Roman"/>
+                <w:sz w:val="24"/>
+                <w:szCs w:val="24"/>
+              </w:rPr>
+              <w:t>+</w:t>
+            </w:r>
+          </w:p>
+        </w:tc>
+        <w:tc>
+          <w:tcPr>
+            <w:tcW w:w="1710" w:type="dxa"/>
+          </w:tcPr>
+          <w:p>
+            <w:pPr>
+              <w:keepNext w:val="0"/>
+              <w:spacing w:line="276" w:lineRule="auto"/>
+              <w:jc w:val="center"/>
+              <w:rPr>
+                <w:rFonts w:ascii="Times New Roman" w:eastAsia="Times New Roman" w:hAnsi="Times New Roman" w:cs="Times New Roman" w:hint="eastAsia"/>
+                <w:sz w:val="24"/>
+                <w:szCs w:val="24"/>
+              </w:rPr>
+            </w:pPr>
+            <w:r>
+              <w:rPr>
+                <w:rFonts w:ascii="Times New Roman" w:eastAsia="Times New Roman" w:hAnsi="Times New Roman" w:cs="Times New Roman"/>
+                <w:sz w:val="24"/>
+                <w:szCs w:val="24"/>
+              </w:rPr>
+              <w:t>+</w:t>
+            </w:r>
+          </w:p>
+        </w:tc>
+        <w:tc>
+          <w:tcPr>
+            <w:tcW w:w="1278" w:type="dxa"/>
+          </w:tcPr>
+          <w:p>
+            <w:pPr>
+              <w:keepNext w:val="0"/>
+              <w:spacing w:line="276" w:lineRule="auto"/>
+              <w:jc w:val="center"/>
+              <w:rPr>
+                <w:rFonts w:ascii="Times New Roman" w:eastAsia="Times New Roman" w:hAnsi="Times New Roman" w:cs="Times New Roman" w:hint="eastAsia"/>
+                <w:sz w:val="24"/>
+                <w:szCs w:val="24"/>
+              </w:rPr>
+            </w:pPr>
+            <w:r>
+              <w:rPr>
+                <w:rFonts w:ascii="Times New Roman" w:eastAsia="Times New Roman" w:hAnsi="Times New Roman" w:cs="Times New Roman"/>
+                <w:sz w:val="24"/>
+                <w:szCs w:val="24"/>
+              </w:rPr>
+              <w:t>+</w:t>
+            </w:r>
+          </w:p>
+        </w:tc>
+      </w:tr>
+      <w:tr>
+        <w:tc>
+          <w:tcPr>
+            <w:tcW w:w="3618" w:type="dxa"/>
+          </w:tcPr>
+          <w:p>
+            <w:pPr>
+              <w:keepNext w:val="0"/>
+              <w:spacing w:line="276" w:lineRule="auto"/>
+              <w:jc w:val="center"/>
+              <w:rPr>
+                <w:rFonts w:ascii="Times New Roman" w:eastAsia="Times New Roman" w:hAnsi="Times New Roman" w:cs="Times New Roman"/>
+                <w:sz w:val="24"/>
+                <w:szCs w:val="24"/>
+              </w:rPr>
+            </w:pPr>
+            <w:r>
+              <w:rPr>
+                <w:rFonts w:ascii="Times New Roman" w:eastAsia="Times New Roman" w:hAnsi="Times New Roman" w:cs="Times New Roman"/>
+                <w:sz w:val="24"/>
+                <w:szCs w:val="24"/>
+              </w:rPr>
+              <w:t>View user’s profile</w:t>
+            </w:r>
+          </w:p>
+        </w:tc>
+        <w:tc>
+          <w:tcPr>
+            <w:tcW w:w="1440" w:type="dxa"/>
+          </w:tcPr>
+          <w:p>
+            <w:pPr>
+              <w:keepNext w:val="0"/>
+              <w:spacing w:line="276" w:lineRule="auto"/>
+              <w:jc w:val="center"/>
+              <w:rPr>
+                <w:rFonts w:ascii="Times New Roman" w:eastAsia="Times New Roman" w:hAnsi="Times New Roman" w:cs="Times New Roman"/>
+                <w:sz w:val="24"/>
+                <w:szCs w:val="24"/>
+              </w:rPr>
+            </w:pPr>
+            <w:r>
+              <w:rPr>
+                <w:rFonts w:ascii="Times New Roman" w:eastAsia="Times New Roman" w:hAnsi="Times New Roman" w:cs="Times New Roman"/>
+                <w:sz w:val="24"/>
+                <w:szCs w:val="24"/>
+              </w:rPr>
+              <w:t>+</w:t>
+            </w:r>
+          </w:p>
+        </w:tc>
+        <w:tc>
+          <w:tcPr>
+            <w:tcW w:w="1530" w:type="dxa"/>
+          </w:tcPr>
+          <w:p>
+            <w:pPr>
+              <w:keepNext w:val="0"/>
+              <w:spacing w:line="276" w:lineRule="auto"/>
+              <w:jc w:val="center"/>
+              <w:rPr>
+                <w:rFonts w:ascii="Times New Roman" w:eastAsia="Times New Roman" w:hAnsi="Times New Roman" w:cs="Times New Roman" w:hint="eastAsia"/>
+                <w:sz w:val="24"/>
+                <w:szCs w:val="24"/>
+              </w:rPr>
+            </w:pPr>
+            <w:r>
+              <w:rPr>
+                <w:rFonts w:ascii="Times New Roman" w:eastAsia="Times New Roman" w:hAnsi="Times New Roman" w:cs="Times New Roman"/>
+                <w:sz w:val="24"/>
+                <w:szCs w:val="24"/>
+              </w:rPr>
+              <w:t>+</w:t>
+            </w:r>
+          </w:p>
+        </w:tc>
+        <w:tc>
+          <w:tcPr>
+            <w:tcW w:w="1710" w:type="dxa"/>
+          </w:tcPr>
+          <w:p>
+            <w:pPr>
+              <w:keepNext w:val="0"/>
+              <w:spacing w:line="276" w:lineRule="auto"/>
+              <w:jc w:val="center"/>
+              <w:rPr>
+                <w:rFonts w:ascii="Times New Roman" w:eastAsia="Times New Roman" w:hAnsi="Times New Roman" w:cs="Times New Roman" w:hint="eastAsia"/>
+                <w:sz w:val="24"/>
+                <w:szCs w:val="24"/>
+              </w:rPr>
+            </w:pPr>
+            <w:r>
+              <w:rPr>
+                <w:rFonts w:ascii="Times New Roman" w:eastAsia="Times New Roman" w:hAnsi="Times New Roman" w:cs="Times New Roman"/>
+                <w:sz w:val="24"/>
+                <w:szCs w:val="24"/>
+              </w:rPr>
+              <w:t>+</w:t>
+            </w:r>
+          </w:p>
+        </w:tc>
+        <w:tc>
+          <w:tcPr>
+            <w:tcW w:w="1278" w:type="dxa"/>
+          </w:tcPr>
+          <w:p>
+            <w:pPr>
+              <w:keepNext w:val="0"/>
+              <w:spacing w:line="276" w:lineRule="auto"/>
+              <w:jc w:val="center"/>
+              <w:rPr>
+                <w:rFonts w:ascii="Times New Roman" w:eastAsia="Times New Roman" w:hAnsi="Times New Roman" w:cs="Times New Roman" w:hint="eastAsia"/>
+                <w:sz w:val="24"/>
+                <w:szCs w:val="24"/>
+              </w:rPr>
+            </w:pPr>
+            <w:r>
+              <w:rPr>
+                <w:rFonts w:ascii="Times New Roman" w:eastAsia="Times New Roman" w:hAnsi="Times New Roman" w:cs="Times New Roman"/>
+                <w:sz w:val="24"/>
+                <w:szCs w:val="24"/>
+              </w:rPr>
+              <w:t>+</w:t>
+            </w:r>
+          </w:p>
+        </w:tc>
+      </w:tr>
+      <w:tr>
+        <w:trPr>
+          <w:trHeight w:val="251"/>
+        </w:trPr>
+        <w:tc>
+          <w:tcPr>
+            <w:tcW w:w="3618" w:type="dxa"/>
+          </w:tcPr>
+          <w:p>
+            <w:pPr>
+              <w:keepNext w:val="0"/>
+              <w:spacing w:line="276" w:lineRule="auto"/>
+              <w:jc w:val="center"/>
+              <w:rPr>
+                <w:rFonts w:ascii="Times New Roman" w:eastAsia="Times New Roman" w:hAnsi="Times New Roman" w:cs="Times New Roman"/>
+                <w:sz w:val="24"/>
+                <w:szCs w:val="24"/>
+              </w:rPr>
+            </w:pPr>
+            <w:r>
+              <w:rPr>
+                <w:rFonts w:ascii="Times New Roman" w:eastAsia="Times New Roman" w:hAnsi="Times New Roman" w:cs="Times New Roman"/>
+                <w:sz w:val="24"/>
+                <w:szCs w:val="24"/>
+              </w:rPr>
+              <w:t>Reset their own password</w:t>
+            </w:r>
+          </w:p>
+        </w:tc>
+        <w:tc>
+          <w:tcPr>
+            <w:tcW w:w="1440" w:type="dxa"/>
+          </w:tcPr>
+          <w:p>
+            <w:pPr>
+              <w:keepNext w:val="0"/>
+              <w:spacing w:line="276" w:lineRule="auto"/>
+              <w:jc w:val="center"/>
+              <w:rPr>
+                <w:rFonts w:ascii="Times New Roman" w:eastAsia="Times New Roman" w:hAnsi="Times New Roman" w:cs="Times New Roman"/>
+                <w:sz w:val="24"/>
+                <w:szCs w:val="24"/>
+              </w:rPr>
+            </w:pPr>
+          </w:p>
+        </w:tc>
+        <w:tc>
+          <w:tcPr>
+            <w:tcW w:w="1530" w:type="dxa"/>
+          </w:tcPr>
+          <w:p>
+            <w:pPr>
+              <w:keepNext w:val="0"/>
+              <w:spacing w:line="276" w:lineRule="auto"/>
+              <w:jc w:val="center"/>
+              <w:rPr>
+                <w:rFonts w:ascii="Times New Roman" w:eastAsia="Times New Roman" w:hAnsi="Times New Roman" w:cs="Times New Roman" w:hint="eastAsia"/>
+                <w:sz w:val="24"/>
+                <w:szCs w:val="24"/>
+              </w:rPr>
+            </w:pPr>
+            <w:r>
+              <w:rPr>
+                <w:rFonts w:ascii="Times New Roman" w:eastAsia="Times New Roman" w:hAnsi="Times New Roman" w:cs="Times New Roman"/>
+                <w:sz w:val="24"/>
+                <w:szCs w:val="24"/>
+              </w:rPr>
+              <w:t>+</w:t>
+            </w:r>
+          </w:p>
+        </w:tc>
+        <w:tc>
+          <w:tcPr>
+            <w:tcW w:w="1710" w:type="dxa"/>
+          </w:tcPr>
+          <w:p>
+            <w:pPr>
+              <w:keepNext w:val="0"/>
+              <w:spacing w:line="276" w:lineRule="auto"/>
+              <w:jc w:val="center"/>
+              <w:rPr>
+                <w:rFonts w:ascii="Times New Roman" w:eastAsia="Times New Roman" w:hAnsi="Times New Roman" w:cs="Times New Roman" w:hint="eastAsia"/>
+                <w:sz w:val="24"/>
+                <w:szCs w:val="24"/>
+              </w:rPr>
+            </w:pPr>
+            <w:r>
+              <w:rPr>
+                <w:rFonts w:ascii="Times New Roman" w:eastAsia="Times New Roman" w:hAnsi="Times New Roman" w:cs="Times New Roman"/>
+                <w:sz w:val="24"/>
+                <w:szCs w:val="24"/>
+              </w:rPr>
+              <w:t>+</w:t>
+            </w:r>
+          </w:p>
+        </w:tc>
+        <w:tc>
+          <w:tcPr>
+            <w:tcW w:w="1278" w:type="dxa"/>
+          </w:tcPr>
+          <w:p>
+            <w:pPr>
+              <w:keepNext w:val="0"/>
+              <w:spacing w:line="276" w:lineRule="auto"/>
+              <w:jc w:val="center"/>
+              <w:rPr>
+                <w:rFonts w:ascii="Times New Roman" w:eastAsia="Times New Roman" w:hAnsi="Times New Roman" w:cs="Times New Roman" w:hint="eastAsia"/>
+                <w:sz w:val="24"/>
+                <w:szCs w:val="24"/>
+              </w:rPr>
+            </w:pPr>
+            <w:r>
+              <w:rPr>
+                <w:rFonts w:ascii="Times New Roman" w:eastAsia="Times New Roman" w:hAnsi="Times New Roman" w:cs="Times New Roman"/>
+                <w:sz w:val="24"/>
+                <w:szCs w:val="24"/>
+              </w:rPr>
+              <w:t>+</w:t>
+            </w:r>
+          </w:p>
+        </w:tc>
+      </w:tr>
+      <w:tr>
+        <w:trPr>
+          <w:trHeight w:val="251"/>
+        </w:trPr>
+        <w:tc>
+          <w:tcPr>
+            <w:tcW w:w="3618" w:type="dxa"/>
+          </w:tcPr>
+          <w:p>
+            <w:pPr>
+              <w:keepNext w:val="0"/>
+              <w:spacing w:line="276" w:lineRule="auto"/>
+              <w:jc w:val="center"/>
+              <w:rPr>
+                <w:rFonts w:ascii="Times New Roman" w:eastAsia="Times New Roman" w:hAnsi="Times New Roman" w:cs="Times New Roman"/>
+                <w:sz w:val="24"/>
+                <w:szCs w:val="24"/>
+              </w:rPr>
+            </w:pPr>
+            <w:r>
+              <w:rPr>
+                <w:rFonts w:ascii="Times New Roman" w:eastAsia="Times New Roman" w:hAnsi="Times New Roman" w:cs="Times New Roman"/>
+                <w:sz w:val="24"/>
+                <w:szCs w:val="24"/>
+              </w:rPr>
+              <w:t>Edit their own profile page</w:t>
+            </w:r>
+          </w:p>
+        </w:tc>
+        <w:tc>
+          <w:tcPr>
+            <w:tcW w:w="1440" w:type="dxa"/>
+          </w:tcPr>
+          <w:p>
+            <w:pPr>
+              <w:keepNext w:val="0"/>
+              <w:spacing w:line="276" w:lineRule="auto"/>
+              <w:jc w:val="center"/>
+              <w:rPr>
+                <w:rFonts w:ascii="Times New Roman" w:eastAsia="Times New Roman" w:hAnsi="Times New Roman" w:cs="Times New Roman" w:hint="eastAsia"/>
+                <w:sz w:val="24"/>
+                <w:szCs w:val="24"/>
+              </w:rPr>
+            </w:pPr>
+          </w:p>
+        </w:tc>
+        <w:tc>
+          <w:tcPr>
+            <w:tcW w:w="1530" w:type="dxa"/>
+          </w:tcPr>
+          <w:p>
+            <w:pPr>
+              <w:keepNext w:val="0"/>
+              <w:spacing w:line="276" w:lineRule="auto"/>
+              <w:jc w:val="center"/>
+              <w:rPr>
+                <w:rFonts w:ascii="Times New Roman" w:eastAsia="Times New Roman" w:hAnsi="Times New Roman" w:cs="Times New Roman"/>
+                <w:sz w:val="24"/>
+                <w:szCs w:val="24"/>
+              </w:rPr>
+            </w:pPr>
+            <w:r>
+              <w:rPr>
+                <w:rFonts w:ascii="Times New Roman" w:eastAsia="Times New Roman" w:hAnsi="Times New Roman" w:cs="Times New Roman"/>
+                <w:sz w:val="24"/>
+                <w:szCs w:val="24"/>
+              </w:rPr>
+              <w:t>+</w:t>
+            </w:r>
+          </w:p>
+        </w:tc>
+        <w:tc>
+          <w:tcPr>
+            <w:tcW w:w="1710" w:type="dxa"/>
+          </w:tcPr>
+          <w:p>
+            <w:pPr>
+              <w:keepNext w:val="0"/>
+              <w:spacing w:line="276" w:lineRule="auto"/>
+              <w:jc w:val="center"/>
+              <w:rPr>
+                <w:rFonts w:ascii="Times New Roman" w:eastAsia="Times New Roman" w:hAnsi="Times New Roman" w:cs="Times New Roman"/>
+                <w:sz w:val="24"/>
+                <w:szCs w:val="24"/>
+              </w:rPr>
+            </w:pPr>
+            <w:r>
+              <w:rPr>
+                <w:rFonts w:ascii="Times New Roman" w:eastAsia="Times New Roman" w:hAnsi="Times New Roman" w:cs="Times New Roman"/>
+                <w:sz w:val="24"/>
+                <w:szCs w:val="24"/>
+              </w:rPr>
+              <w:t>+</w:t>
+            </w:r>
+          </w:p>
+        </w:tc>
+        <w:tc>
+          <w:tcPr>
+            <w:tcW w:w="1278" w:type="dxa"/>
+          </w:tcPr>
+          <w:p>
+            <w:pPr>
+              <w:keepNext w:val="0"/>
+              <w:spacing w:line="276" w:lineRule="auto"/>
+              <w:jc w:val="center"/>
+              <w:rPr>
+                <w:rFonts w:ascii="Times New Roman" w:eastAsia="Times New Roman" w:hAnsi="Times New Roman" w:cs="Times New Roman"/>
+                <w:sz w:val="24"/>
+                <w:szCs w:val="24"/>
+              </w:rPr>
+            </w:pPr>
+            <w:r>
+              <w:rPr>
+                <w:rFonts w:ascii="Times New Roman" w:eastAsia="Times New Roman" w:hAnsi="Times New Roman" w:cs="Times New Roman"/>
+                <w:sz w:val="24"/>
+                <w:szCs w:val="24"/>
+              </w:rPr>
+              <w:t>+</w:t>
+            </w:r>
+          </w:p>
+        </w:tc>
+      </w:tr>
+      <w:tr>
+        <w:trPr>
+          <w:trHeight w:val="251"/>
+        </w:trPr>
+        <w:tc>
+          <w:tcPr>
+            <w:tcW w:w="3618" w:type="dxa"/>
+          </w:tcPr>
+          <w:p>
+            <w:pPr>
+              <w:keepNext w:val="0"/>
+              <w:spacing w:line="276" w:lineRule="auto"/>
+              <w:jc w:val="center"/>
+              <w:rPr>
+                <w:rFonts w:ascii="Times New Roman" w:eastAsia="Times New Roman" w:hAnsi="Times New Roman" w:cs="Times New Roman"/>
+                <w:sz w:val="24"/>
+                <w:szCs w:val="24"/>
+              </w:rPr>
+            </w:pPr>
+            <w:r>
+              <w:rPr>
+                <w:rFonts w:ascii="Times New Roman" w:eastAsia="Times New Roman" w:hAnsi="Times New Roman" w:cs="Times New Roman"/>
+                <w:sz w:val="24"/>
+                <w:szCs w:val="24"/>
+              </w:rPr>
+              <w:t>Order products</w:t>
+            </w:r>
+          </w:p>
+        </w:tc>
+        <w:tc>
+          <w:tcPr>
+            <w:tcW w:w="1440" w:type="dxa"/>
+          </w:tcPr>
+          <w:p>
+            <w:pPr>
+              <w:keepNext w:val="0"/>
+              <w:spacing w:line="276" w:lineRule="auto"/>
+              <w:jc w:val="center"/>
+              <w:rPr>
+                <w:rFonts w:ascii="Times New Roman" w:eastAsia="Times New Roman" w:hAnsi="Times New Roman" w:cs="Times New Roman" w:hint="eastAsia"/>
+                <w:sz w:val="24"/>
+                <w:szCs w:val="24"/>
+              </w:rPr>
+            </w:pPr>
+          </w:p>
+        </w:tc>
+        <w:tc>
+          <w:tcPr>
+            <w:tcW w:w="1530" w:type="dxa"/>
+          </w:tcPr>
+          <w:p>
+            <w:pPr>
+              <w:keepNext w:val="0"/>
+              <w:spacing w:line="276" w:lineRule="auto"/>
+              <w:jc w:val="center"/>
+              <w:rPr>
+                <w:rFonts w:ascii="Times New Roman" w:eastAsia="Times New Roman" w:hAnsi="Times New Roman" w:cs="Times New Roman" w:hint="eastAsia"/>
+                <w:sz w:val="24"/>
+                <w:szCs w:val="24"/>
+              </w:rPr>
+            </w:pPr>
+            <w:r>
+              <w:rPr>
+                <w:rFonts w:ascii="Times New Roman" w:eastAsia="Times New Roman" w:hAnsi="Times New Roman" w:cs="Times New Roman"/>
+                <w:sz w:val="24"/>
+                <w:szCs w:val="24"/>
+              </w:rPr>
+              <w:t>+</w:t>
+            </w:r>
+          </w:p>
+        </w:tc>
+        <w:tc>
+          <w:tcPr>
+            <w:tcW w:w="1710" w:type="dxa"/>
+          </w:tcPr>
+          <w:p>
+            <w:pPr>
+              <w:keepNext w:val="0"/>
+              <w:spacing w:line="276" w:lineRule="auto"/>
+              <w:jc w:val="center"/>
+              <w:rPr>
+                <w:rFonts w:ascii="Times New Roman" w:eastAsia="Times New Roman" w:hAnsi="Times New Roman" w:cs="Times New Roman" w:hint="eastAsia"/>
+                <w:sz w:val="24"/>
+                <w:szCs w:val="24"/>
+              </w:rPr>
+            </w:pPr>
+          </w:p>
+        </w:tc>
+        <w:tc>
+          <w:tcPr>
+            <w:tcW w:w="1278" w:type="dxa"/>
+          </w:tcPr>
+          <w:p>
+            <w:pPr>
+              <w:keepNext w:val="0"/>
+              <w:spacing w:line="276" w:lineRule="auto"/>
+              <w:jc w:val="center"/>
+              <w:rPr>
+                <w:rFonts w:ascii="Times New Roman" w:eastAsia="Times New Roman" w:hAnsi="Times New Roman" w:cs="Times New Roman" w:hint="eastAsia"/>
+                <w:sz w:val="24"/>
+                <w:szCs w:val="24"/>
+              </w:rPr>
+            </w:pPr>
+          </w:p>
+        </w:tc>
+      </w:tr>
+      <w:tr>
+        <w:trPr>
+          <w:trHeight w:val="251"/>
+        </w:trPr>
+        <w:tc>
+          <w:tcPr>
+            <w:tcW w:w="3618" w:type="dxa"/>
+          </w:tcPr>
+          <w:p>
+            <w:pPr>
+              <w:keepNext w:val="0"/>
+              <w:spacing w:line="276" w:lineRule="auto"/>
+              <w:jc w:val="center"/>
+              <w:rPr>
+                <w:rFonts w:ascii="Times New Roman" w:eastAsia="Times New Roman" w:hAnsi="Times New Roman" w:cs="Times New Roman"/>
+                <w:sz w:val="24"/>
+                <w:szCs w:val="24"/>
+              </w:rPr>
+            </w:pPr>
+            <w:r>
+              <w:rPr>
+                <w:rFonts w:ascii="Times New Roman" w:eastAsia="Times New Roman" w:hAnsi="Times New Roman" w:cs="Times New Roman"/>
+                <w:sz w:val="24"/>
+                <w:szCs w:val="24"/>
+              </w:rPr>
+              <w:t>Cancel order</w:t>
+            </w:r>
+          </w:p>
+        </w:tc>
+        <w:tc>
+          <w:tcPr>
+            <w:tcW w:w="1440" w:type="dxa"/>
+          </w:tcPr>
+          <w:p>
+            <w:pPr>
+              <w:keepNext w:val="0"/>
+              <w:spacing w:line="276" w:lineRule="auto"/>
+              <w:jc w:val="center"/>
+              <w:rPr>
+                <w:rFonts w:ascii="Times New Roman" w:eastAsia="Times New Roman" w:hAnsi="Times New Roman" w:cs="Times New Roman" w:hint="eastAsia"/>
+                <w:sz w:val="24"/>
+                <w:szCs w:val="24"/>
+              </w:rPr>
+            </w:pPr>
+          </w:p>
+        </w:tc>
+        <w:tc>
+          <w:tcPr>
+            <w:tcW w:w="1530" w:type="dxa"/>
+          </w:tcPr>
+          <w:p>
+            <w:pPr>
+              <w:keepNext w:val="0"/>
+              <w:spacing w:line="276" w:lineRule="auto"/>
+              <w:jc w:val="center"/>
+              <w:rPr>
+                <w:rFonts w:ascii="Times New Roman" w:eastAsia="Times New Roman" w:hAnsi="Times New Roman" w:cs="Times New Roman" w:hint="eastAsia"/>
+                <w:sz w:val="24"/>
+                <w:szCs w:val="24"/>
+              </w:rPr>
+            </w:pPr>
+            <w:r>
+              <w:rPr>
+                <w:rFonts w:ascii="Times New Roman" w:eastAsia="Times New Roman" w:hAnsi="Times New Roman" w:cs="Times New Roman"/>
+                <w:sz w:val="24"/>
+                <w:szCs w:val="24"/>
+              </w:rPr>
+              <w:t>+</w:t>
+            </w:r>
+          </w:p>
+        </w:tc>
+        <w:tc>
+          <w:tcPr>
+            <w:tcW w:w="1710" w:type="dxa"/>
+          </w:tcPr>
+          <w:p>
+            <w:pPr>
+              <w:keepNext w:val="0"/>
+              <w:spacing w:line="276" w:lineRule="auto"/>
+              <w:jc w:val="center"/>
+              <w:rPr>
+                <w:rFonts w:ascii="Times New Roman" w:eastAsia="Times New Roman" w:hAnsi="Times New Roman" w:cs="Times New Roman"/>
+                <w:sz w:val="24"/>
+                <w:szCs w:val="24"/>
+              </w:rPr>
+            </w:pPr>
+            <w:r>
+              <w:rPr>
+                <w:rFonts w:ascii="Times New Roman" w:eastAsia="Times New Roman" w:hAnsi="Times New Roman" w:cs="Times New Roman"/>
+                <w:sz w:val="24"/>
+                <w:szCs w:val="24"/>
+              </w:rPr>
+              <w:t>+</w:t>
+            </w:r>
+          </w:p>
+        </w:tc>
+        <w:tc>
+          <w:tcPr>
+            <w:tcW w:w="1278" w:type="dxa"/>
+          </w:tcPr>
+          <w:p>
+            <w:pPr>
+              <w:keepNext w:val="0"/>
+              <w:spacing w:line="276" w:lineRule="auto"/>
+              <w:jc w:val="center"/>
+              <w:rPr>
+                <w:rFonts w:ascii="Times New Roman" w:eastAsia="Times New Roman" w:hAnsi="Times New Roman" w:cs="Times New Roman" w:hint="eastAsia"/>
+                <w:sz w:val="24"/>
+                <w:szCs w:val="24"/>
+              </w:rPr>
+            </w:pPr>
+          </w:p>
+        </w:tc>
+      </w:tr>
+      <w:tr>
+        <w:trPr>
+          <w:trHeight w:val="251"/>
+        </w:trPr>
+        <w:tc>
+          <w:tcPr>
+            <w:tcW w:w="3618" w:type="dxa"/>
+          </w:tcPr>
+          <w:p>
+            <w:pPr>
+              <w:keepNext w:val="0"/>
+              <w:spacing w:line="276" w:lineRule="auto"/>
+              <w:jc w:val="center"/>
+              <w:rPr>
+                <w:rFonts w:ascii="Times New Roman" w:eastAsia="Times New Roman" w:hAnsi="Times New Roman" w:cs="Times New Roman"/>
+                <w:sz w:val="24"/>
+                <w:szCs w:val="24"/>
+              </w:rPr>
+            </w:pPr>
+            <w:r>
+              <w:rPr>
+                <w:rFonts w:ascii="Times New Roman" w:eastAsia="Times New Roman" w:hAnsi="Times New Roman" w:cs="Times New Roman"/>
+                <w:sz w:val="24"/>
+                <w:szCs w:val="24"/>
+              </w:rPr>
+              <w:t>Rate seller</w:t>
+            </w:r>
+          </w:p>
+        </w:tc>
+        <w:tc>
+          <w:tcPr>
+            <w:tcW w:w="1440" w:type="dxa"/>
+          </w:tcPr>
+          <w:p>
+            <w:pPr>
+              <w:keepNext w:val="0"/>
+              <w:spacing w:line="276" w:lineRule="auto"/>
+              <w:jc w:val="center"/>
+              <w:rPr>
+                <w:rFonts w:ascii="Times New Roman" w:eastAsia="Times New Roman" w:hAnsi="Times New Roman" w:cs="Times New Roman" w:hint="eastAsia"/>
+                <w:sz w:val="24"/>
+                <w:szCs w:val="24"/>
+              </w:rPr>
+            </w:pPr>
+          </w:p>
+        </w:tc>
+        <w:tc>
+          <w:tcPr>
+            <w:tcW w:w="1530" w:type="dxa"/>
+          </w:tcPr>
+          <w:p>
+            <w:pPr>
+              <w:keepNext w:val="0"/>
+              <w:spacing w:line="276" w:lineRule="auto"/>
+              <w:jc w:val="center"/>
+              <w:rPr>
+                <w:rFonts w:ascii="Times New Roman" w:eastAsia="Times New Roman" w:hAnsi="Times New Roman" w:cs="Times New Roman"/>
+                <w:sz w:val="24"/>
+                <w:szCs w:val="24"/>
+              </w:rPr>
+            </w:pPr>
+            <w:r>
+              <w:rPr>
+                <w:rFonts w:ascii="Times New Roman" w:eastAsia="Times New Roman" w:hAnsi="Times New Roman" w:cs="Times New Roman"/>
+                <w:sz w:val="24"/>
+                <w:szCs w:val="24"/>
+              </w:rPr>
+              <w:t>+</w:t>
+            </w:r>
+          </w:p>
+        </w:tc>
+        <w:tc>
+          <w:tcPr>
+            <w:tcW w:w="1710" w:type="dxa"/>
+          </w:tcPr>
+          <w:p>
+            <w:pPr>
+              <w:keepNext w:val="0"/>
+              <w:spacing w:line="276" w:lineRule="auto"/>
+              <w:jc w:val="center"/>
+              <w:rPr>
+                <w:rFonts w:ascii="Times New Roman" w:eastAsia="Times New Roman" w:hAnsi="Times New Roman" w:cs="Times New Roman"/>
+                <w:sz w:val="24"/>
+                <w:szCs w:val="24"/>
+              </w:rPr>
+            </w:pPr>
+          </w:p>
+        </w:tc>
+        <w:tc>
+          <w:tcPr>
+            <w:tcW w:w="1278" w:type="dxa"/>
+          </w:tcPr>
+          <w:p>
+            <w:pPr>
+              <w:keepNext w:val="0"/>
+              <w:spacing w:line="276" w:lineRule="auto"/>
+              <w:jc w:val="center"/>
+              <w:rPr>
+                <w:rFonts w:ascii="Times New Roman" w:eastAsia="Times New Roman" w:hAnsi="Times New Roman" w:cs="Times New Roman" w:hint="eastAsia"/>
+                <w:sz w:val="24"/>
+                <w:szCs w:val="24"/>
+              </w:rPr>
+            </w:pPr>
+          </w:p>
+        </w:tc>
+      </w:tr>
+      <w:tr>
+        <w:trPr>
+          <w:trHeight w:val="251"/>
+        </w:trPr>
+        <w:tc>
+          <w:tcPr>
+            <w:tcW w:w="3618" w:type="dxa"/>
+          </w:tcPr>
+          <w:p>
+            <w:pPr>
+              <w:keepNext w:val="0"/>
+              <w:spacing w:line="276" w:lineRule="auto"/>
+              <w:jc w:val="center"/>
+              <w:rPr>
+                <w:rFonts w:ascii="Times New Roman" w:eastAsia="Times New Roman" w:hAnsi="Times New Roman" w:cs="Times New Roman"/>
+                <w:sz w:val="24"/>
+                <w:szCs w:val="24"/>
+              </w:rPr>
+            </w:pPr>
+            <w:r>
+              <w:rPr>
+                <w:rFonts w:ascii="Times New Roman" w:eastAsia="Times New Roman" w:hAnsi="Times New Roman" w:cs="Times New Roman"/>
+                <w:sz w:val="24"/>
+                <w:szCs w:val="24"/>
+              </w:rPr>
+              <w:t>View order history</w:t>
+            </w:r>
+          </w:p>
+        </w:tc>
+        <w:tc>
+          <w:tcPr>
+            <w:tcW w:w="1440" w:type="dxa"/>
+          </w:tcPr>
+          <w:p>
+            <w:pPr>
+              <w:keepNext w:val="0"/>
+              <w:spacing w:line="276" w:lineRule="auto"/>
+              <w:jc w:val="center"/>
+              <w:rPr>
+                <w:rFonts w:ascii="Times New Roman" w:eastAsia="Times New Roman" w:hAnsi="Times New Roman" w:cs="Times New Roman" w:hint="eastAsia"/>
+                <w:sz w:val="24"/>
+                <w:szCs w:val="24"/>
+              </w:rPr>
+            </w:pPr>
+          </w:p>
+        </w:tc>
+        <w:tc>
+          <w:tcPr>
+            <w:tcW w:w="1530" w:type="dxa"/>
+          </w:tcPr>
+          <w:p>
+            <w:pPr>
+              <w:keepNext w:val="0"/>
+              <w:spacing w:line="276" w:lineRule="auto"/>
+              <w:jc w:val="center"/>
+              <w:rPr>
+                <w:rFonts w:ascii="Times New Roman" w:eastAsia="Times New Roman" w:hAnsi="Times New Roman" w:cs="Times New Roman"/>
+                <w:sz w:val="24"/>
+                <w:szCs w:val="24"/>
+              </w:rPr>
+            </w:pPr>
+            <w:r>
+              <w:rPr>
+                <w:rFonts w:ascii="Times New Roman" w:eastAsia="Times New Roman" w:hAnsi="Times New Roman" w:cs="Times New Roman"/>
+                <w:sz w:val="24"/>
+                <w:szCs w:val="24"/>
+              </w:rPr>
+              <w:t>+</w:t>
+            </w:r>
+          </w:p>
+        </w:tc>
+        <w:tc>
+          <w:tcPr>
+            <w:tcW w:w="1710" w:type="dxa"/>
+          </w:tcPr>
+          <w:p>
+            <w:pPr>
+              <w:keepNext w:val="0"/>
+              <w:spacing w:line="276" w:lineRule="auto"/>
+              <w:jc w:val="center"/>
+              <w:rPr>
+                <w:rFonts w:ascii="Times New Roman" w:eastAsia="Times New Roman" w:hAnsi="Times New Roman" w:cs="Times New Roman" w:hint="eastAsia"/>
+                <w:sz w:val="24"/>
+                <w:szCs w:val="24"/>
+              </w:rPr>
+            </w:pPr>
+          </w:p>
+        </w:tc>
+        <w:tc>
+          <w:tcPr>
+            <w:tcW w:w="1278" w:type="dxa"/>
+          </w:tcPr>
+          <w:p>
+            <w:pPr>
+              <w:keepNext w:val="0"/>
+              <w:spacing w:line="276" w:lineRule="auto"/>
+              <w:jc w:val="center"/>
+              <w:rPr>
+                <w:rFonts w:ascii="Times New Roman" w:eastAsia="Times New Roman" w:hAnsi="Times New Roman" w:cs="Times New Roman" w:hint="eastAsia"/>
+                <w:sz w:val="24"/>
+                <w:szCs w:val="24"/>
+              </w:rPr>
+            </w:pPr>
+          </w:p>
+        </w:tc>
+      </w:tr>
+      <w:tr>
+        <w:trPr>
+          <w:trHeight w:val="251"/>
+        </w:trPr>
+        <w:tc>
+          <w:tcPr>
+            <w:tcW w:w="3618" w:type="dxa"/>
+          </w:tcPr>
+          <w:p>
+            <w:pPr>
+              <w:keepNext w:val="0"/>
+              <w:spacing w:line="276" w:lineRule="auto"/>
+              <w:jc w:val="center"/>
+              <w:rPr>
+                <w:rFonts w:ascii="Times New Roman" w:eastAsia="Times New Roman" w:hAnsi="Times New Roman" w:cs="Times New Roman"/>
+                <w:sz w:val="24"/>
+                <w:szCs w:val="24"/>
+              </w:rPr>
+            </w:pPr>
+            <w:r>
+              <w:rPr>
+                <w:rFonts w:ascii="Times New Roman" w:eastAsia="Times New Roman" w:hAnsi="Times New Roman" w:cs="Times New Roman"/>
+                <w:sz w:val="24"/>
+                <w:szCs w:val="24"/>
+              </w:rPr>
+              <w:t>View saved search</w:t>
+            </w:r>
+          </w:p>
+        </w:tc>
+        <w:tc>
+          <w:tcPr>
+            <w:tcW w:w="1440" w:type="dxa"/>
+          </w:tcPr>
+          <w:p>
+            <w:pPr>
+              <w:keepNext w:val="0"/>
+              <w:spacing w:line="276" w:lineRule="auto"/>
+              <w:jc w:val="center"/>
+              <w:rPr>
+                <w:rFonts w:ascii="Times New Roman" w:eastAsia="Times New Roman" w:hAnsi="Times New Roman" w:cs="Times New Roman" w:hint="eastAsia"/>
+                <w:sz w:val="24"/>
+                <w:szCs w:val="24"/>
+              </w:rPr>
+            </w:pPr>
+          </w:p>
+        </w:tc>
+        <w:tc>
+          <w:tcPr>
+            <w:tcW w:w="1530" w:type="dxa"/>
+          </w:tcPr>
+          <w:p>
+            <w:pPr>
+              <w:keepNext w:val="0"/>
+              <w:spacing w:line="276" w:lineRule="auto"/>
+              <w:jc w:val="center"/>
+              <w:rPr>
+                <w:rFonts w:ascii="Times New Roman" w:eastAsia="Times New Roman" w:hAnsi="Times New Roman" w:cs="Times New Roman"/>
+                <w:sz w:val="24"/>
+                <w:szCs w:val="24"/>
+              </w:rPr>
+            </w:pPr>
+            <w:r>
+              <w:rPr>
+                <w:rFonts w:ascii="Times New Roman" w:eastAsia="Times New Roman" w:hAnsi="Times New Roman" w:cs="Times New Roman"/>
+                <w:sz w:val="24"/>
+                <w:szCs w:val="24"/>
+              </w:rPr>
+              <w:t>+</w:t>
+            </w:r>
+          </w:p>
+        </w:tc>
+        <w:tc>
+          <w:tcPr>
+            <w:tcW w:w="1710" w:type="dxa"/>
+          </w:tcPr>
+          <w:p>
+            <w:pPr>
+              <w:keepNext w:val="0"/>
+              <w:spacing w:line="276" w:lineRule="auto"/>
+              <w:jc w:val="center"/>
+              <w:rPr>
+                <w:rFonts w:ascii="Times New Roman" w:eastAsia="Times New Roman" w:hAnsi="Times New Roman" w:cs="Times New Roman"/>
+                <w:sz w:val="24"/>
+                <w:szCs w:val="24"/>
+              </w:rPr>
+            </w:pPr>
+            <w:r>
+              <w:rPr>
+                <w:rFonts w:ascii="Times New Roman" w:eastAsia="Times New Roman" w:hAnsi="Times New Roman" w:cs="Times New Roman"/>
+                <w:sz w:val="24"/>
+                <w:szCs w:val="24"/>
+              </w:rPr>
+              <w:t>+</w:t>
+            </w:r>
+          </w:p>
+        </w:tc>
+        <w:tc>
+          <w:tcPr>
+            <w:tcW w:w="1278" w:type="dxa"/>
+          </w:tcPr>
+          <w:p>
+            <w:pPr>
+              <w:keepNext w:val="0"/>
+              <w:spacing w:line="276" w:lineRule="auto"/>
+              <w:jc w:val="center"/>
+              <w:rPr>
+                <w:rFonts w:ascii="Times New Roman" w:eastAsia="Times New Roman" w:hAnsi="Times New Roman" w:cs="Times New Roman"/>
+                <w:sz w:val="24"/>
+                <w:szCs w:val="24"/>
+              </w:rPr>
+            </w:pPr>
+            <w:r>
+              <w:rPr>
+                <w:rFonts w:ascii="Times New Roman" w:eastAsia="Times New Roman" w:hAnsi="Times New Roman" w:cs="Times New Roman"/>
+                <w:sz w:val="24"/>
+                <w:szCs w:val="24"/>
+              </w:rPr>
+              <w:t>+</w:t>
+            </w:r>
+          </w:p>
+        </w:tc>
+      </w:tr>
+      <w:tr>
+        <w:trPr>
+          <w:trHeight w:val="251"/>
+        </w:trPr>
+        <w:tc>
+          <w:tcPr>
+            <w:tcW w:w="3618" w:type="dxa"/>
+          </w:tcPr>
+          <w:p>
+            <w:pPr>
+              <w:keepNext w:val="0"/>
+              <w:spacing w:line="276" w:lineRule="auto"/>
+              <w:jc w:val="center"/>
+              <w:rPr>
+                <w:rFonts w:ascii="Times New Roman" w:eastAsia="Times New Roman" w:hAnsi="Times New Roman" w:cs="Times New Roman"/>
+                <w:sz w:val="24"/>
+                <w:szCs w:val="24"/>
+              </w:rPr>
+            </w:pPr>
+            <w:r>
+              <w:rPr>
+                <w:rFonts w:ascii="Times New Roman" w:eastAsia="Times New Roman" w:hAnsi="Times New Roman" w:cs="Times New Roman"/>
+                <w:sz w:val="24"/>
+                <w:szCs w:val="24"/>
+              </w:rPr>
+              <w:t>Add products</w:t>
+            </w:r>
+          </w:p>
+        </w:tc>
+        <w:tc>
+          <w:tcPr>
+            <w:tcW w:w="1440" w:type="dxa"/>
+          </w:tcPr>
+          <w:p>
+            <w:pPr>
+              <w:keepNext w:val="0"/>
+              <w:spacing w:line="276" w:lineRule="auto"/>
+              <w:jc w:val="center"/>
+              <w:rPr>
+                <w:rFonts w:ascii="Times New Roman" w:eastAsia="Times New Roman" w:hAnsi="Times New Roman" w:cs="Times New Roman" w:hint="eastAsia"/>
+                <w:sz w:val="24"/>
+                <w:szCs w:val="24"/>
+              </w:rPr>
+            </w:pPr>
+          </w:p>
+        </w:tc>
+        <w:tc>
+          <w:tcPr>
+            <w:tcW w:w="1530" w:type="dxa"/>
+          </w:tcPr>
+          <w:p>
+            <w:pPr>
+              <w:keepNext w:val="0"/>
+              <w:spacing w:line="276" w:lineRule="auto"/>
+              <w:jc w:val="center"/>
+              <w:rPr>
+                <w:rFonts w:ascii="Times New Roman" w:eastAsia="Times New Roman" w:hAnsi="Times New Roman" w:cs="Times New Roman" w:hint="eastAsia"/>
+                <w:sz w:val="24"/>
+                <w:szCs w:val="24"/>
+              </w:rPr>
+            </w:pPr>
+          </w:p>
+        </w:tc>
+        <w:tc>
+          <w:tcPr>
+            <w:tcW w:w="1710" w:type="dxa"/>
+          </w:tcPr>
+          <w:p>
+            <w:pPr>
+              <w:keepNext w:val="0"/>
+              <w:spacing w:line="276" w:lineRule="auto"/>
+              <w:jc w:val="center"/>
+              <w:rPr>
+                <w:rFonts w:ascii="Times New Roman" w:eastAsia="Times New Roman" w:hAnsi="Times New Roman" w:cs="Times New Roman" w:hint="eastAsia"/>
+                <w:sz w:val="24"/>
+                <w:szCs w:val="24"/>
+              </w:rPr>
+            </w:pPr>
+            <w:r>
+              <w:rPr>
+                <w:rFonts w:ascii="Times New Roman" w:eastAsia="Times New Roman" w:hAnsi="Times New Roman" w:cs="Times New Roman"/>
+                <w:sz w:val="24"/>
+                <w:szCs w:val="24"/>
+              </w:rPr>
+              <w:t>+</w:t>
+            </w:r>
+          </w:p>
+        </w:tc>
+        <w:tc>
+          <w:tcPr>
+            <w:tcW w:w="1278" w:type="dxa"/>
+          </w:tcPr>
+          <w:p>
+            <w:pPr>
+              <w:keepNext w:val="0"/>
+              <w:spacing w:line="276" w:lineRule="auto"/>
+              <w:jc w:val="center"/>
+              <w:rPr>
+                <w:rFonts w:ascii="Times New Roman" w:eastAsia="Times New Roman" w:hAnsi="Times New Roman" w:cs="Times New Roman" w:hint="eastAsia"/>
+                <w:sz w:val="24"/>
+                <w:szCs w:val="24"/>
+              </w:rPr>
+            </w:pPr>
+          </w:p>
+        </w:tc>
+      </w:tr>
+      <w:tr>
+        <w:trPr>
+          <w:trHeight w:val="251"/>
+        </w:trPr>
+        <w:tc>
+          <w:tcPr>
+            <w:tcW w:w="3618" w:type="dxa"/>
+          </w:tcPr>
+          <w:p>
+            <w:pPr>
+              <w:keepNext w:val="0"/>
+              <w:spacing w:line="276" w:lineRule="auto"/>
+              <w:jc w:val="center"/>
+              <w:rPr>
+                <w:rFonts w:ascii="Times New Roman" w:eastAsia="Times New Roman" w:hAnsi="Times New Roman" w:cs="Times New Roman"/>
+                <w:sz w:val="24"/>
+                <w:szCs w:val="24"/>
+              </w:rPr>
+            </w:pPr>
+            <w:r>
+              <w:rPr>
+                <w:rFonts w:ascii="Times New Roman" w:eastAsia="Times New Roman" w:hAnsi="Times New Roman" w:cs="Times New Roman"/>
+                <w:sz w:val="24"/>
+                <w:szCs w:val="24"/>
+              </w:rPr>
+              <w:t>Edit products</w:t>
+            </w:r>
+          </w:p>
+        </w:tc>
+        <w:tc>
+          <w:tcPr>
+            <w:tcW w:w="1440" w:type="dxa"/>
+          </w:tcPr>
+          <w:p>
+            <w:pPr>
+              <w:keepNext w:val="0"/>
+              <w:spacing w:line="276" w:lineRule="auto"/>
+              <w:jc w:val="center"/>
+              <w:rPr>
+                <w:rFonts w:ascii="Times New Roman" w:eastAsia="Times New Roman" w:hAnsi="Times New Roman" w:cs="Times New Roman" w:hint="eastAsia"/>
+                <w:sz w:val="24"/>
+                <w:szCs w:val="24"/>
+              </w:rPr>
+            </w:pPr>
+          </w:p>
+        </w:tc>
+        <w:tc>
+          <w:tcPr>
+            <w:tcW w:w="1530" w:type="dxa"/>
+          </w:tcPr>
+          <w:p>
+            <w:pPr>
+              <w:keepNext w:val="0"/>
+              <w:spacing w:line="276" w:lineRule="auto"/>
+              <w:jc w:val="center"/>
+              <w:rPr>
+                <w:rFonts w:ascii="Times New Roman" w:eastAsia="Times New Roman" w:hAnsi="Times New Roman" w:cs="Times New Roman" w:hint="eastAsia"/>
+                <w:sz w:val="24"/>
+                <w:szCs w:val="24"/>
+              </w:rPr>
+            </w:pPr>
+          </w:p>
+        </w:tc>
+        <w:tc>
+          <w:tcPr>
+            <w:tcW w:w="1710" w:type="dxa"/>
+          </w:tcPr>
+          <w:p>
+            <w:pPr>
+              <w:keepNext w:val="0"/>
+              <w:spacing w:line="276" w:lineRule="auto"/>
+              <w:jc w:val="center"/>
+              <w:rPr>
+                <w:rFonts w:ascii="Times New Roman" w:eastAsia="Times New Roman" w:hAnsi="Times New Roman" w:cs="Times New Roman" w:hint="eastAsia"/>
+                <w:sz w:val="24"/>
+                <w:szCs w:val="24"/>
+              </w:rPr>
+            </w:pPr>
+            <w:r>
+              <w:rPr>
+                <w:rFonts w:ascii="Times New Roman" w:eastAsia="Times New Roman" w:hAnsi="Times New Roman" w:cs="Times New Roman"/>
+                <w:sz w:val="24"/>
+                <w:szCs w:val="24"/>
+              </w:rPr>
+              <w:t>+</w:t>
+            </w:r>
+          </w:p>
+        </w:tc>
+        <w:tc>
+          <w:tcPr>
+            <w:tcW w:w="1278" w:type="dxa"/>
+          </w:tcPr>
+          <w:p>
+            <w:pPr>
+              <w:keepNext w:val="0"/>
+              <w:spacing w:line="276" w:lineRule="auto"/>
+              <w:jc w:val="center"/>
+              <w:rPr>
+                <w:rFonts w:ascii="Times New Roman" w:eastAsia="Times New Roman" w:hAnsi="Times New Roman" w:cs="Times New Roman" w:hint="eastAsia"/>
+                <w:sz w:val="24"/>
+                <w:szCs w:val="24"/>
+              </w:rPr>
+            </w:pPr>
+          </w:p>
+        </w:tc>
+      </w:tr>
+      <w:tr>
+        <w:trPr>
+          <w:trHeight w:val="251"/>
+        </w:trPr>
+        <w:tc>
+          <w:tcPr>
+            <w:tcW w:w="3618" w:type="dxa"/>
+          </w:tcPr>
+          <w:p>
+            <w:pPr>
+              <w:keepNext w:val="0"/>
+              <w:spacing w:line="276" w:lineRule="auto"/>
+              <w:jc w:val="center"/>
+              <w:rPr>
+                <w:rFonts w:ascii="Times New Roman" w:eastAsia="Times New Roman" w:hAnsi="Times New Roman" w:cs="Times New Roman"/>
+                <w:sz w:val="24"/>
+                <w:szCs w:val="24"/>
+              </w:rPr>
+            </w:pPr>
+            <w:r>
+              <w:rPr>
+                <w:rFonts w:ascii="Times New Roman" w:eastAsia="Times New Roman" w:hAnsi="Times New Roman" w:cs="Times New Roman"/>
+                <w:sz w:val="24"/>
+                <w:szCs w:val="24"/>
+              </w:rPr>
+              <w:t>Delete products</w:t>
+            </w:r>
+          </w:p>
+        </w:tc>
+        <w:tc>
+          <w:tcPr>
+            <w:tcW w:w="1440" w:type="dxa"/>
+          </w:tcPr>
+          <w:p>
+            <w:pPr>
+              <w:keepNext w:val="0"/>
+              <w:spacing w:line="276" w:lineRule="auto"/>
+              <w:jc w:val="center"/>
+              <w:rPr>
+                <w:rFonts w:ascii="Times New Roman" w:eastAsia="Times New Roman" w:hAnsi="Times New Roman" w:cs="Times New Roman" w:hint="eastAsia"/>
+                <w:sz w:val="24"/>
+                <w:szCs w:val="24"/>
+              </w:rPr>
+            </w:pPr>
+          </w:p>
+        </w:tc>
+        <w:tc>
+          <w:tcPr>
+            <w:tcW w:w="1530" w:type="dxa"/>
+          </w:tcPr>
+          <w:p>
+            <w:pPr>
+              <w:keepNext w:val="0"/>
+              <w:spacing w:line="276" w:lineRule="auto"/>
+              <w:jc w:val="center"/>
+              <w:rPr>
+                <w:rFonts w:ascii="Times New Roman" w:eastAsia="Times New Roman" w:hAnsi="Times New Roman" w:cs="Times New Roman" w:hint="eastAsia"/>
+                <w:sz w:val="24"/>
+                <w:szCs w:val="24"/>
+              </w:rPr>
+            </w:pPr>
+          </w:p>
+        </w:tc>
+        <w:tc>
+          <w:tcPr>
+            <w:tcW w:w="1710" w:type="dxa"/>
+          </w:tcPr>
+          <w:p>
+            <w:pPr>
+              <w:keepNext w:val="0"/>
+              <w:spacing w:line="276" w:lineRule="auto"/>
+              <w:jc w:val="center"/>
+              <w:rPr>
+                <w:rFonts w:ascii="Times New Roman" w:eastAsia="Times New Roman" w:hAnsi="Times New Roman" w:cs="Times New Roman" w:hint="eastAsia"/>
+                <w:sz w:val="24"/>
+                <w:szCs w:val="24"/>
+              </w:rPr>
+            </w:pPr>
+            <w:r>
+              <w:rPr>
+                <w:rFonts w:ascii="Times New Roman" w:eastAsia="Times New Roman" w:hAnsi="Times New Roman" w:cs="Times New Roman"/>
+                <w:sz w:val="24"/>
+                <w:szCs w:val="24"/>
+              </w:rPr>
+              <w:t>+</w:t>
+            </w:r>
+          </w:p>
+        </w:tc>
+        <w:tc>
+          <w:tcPr>
+            <w:tcW w:w="1278" w:type="dxa"/>
+          </w:tcPr>
+          <w:p>
+            <w:pPr>
+              <w:keepNext w:val="0"/>
+              <w:spacing w:line="276" w:lineRule="auto"/>
+              <w:jc w:val="center"/>
+              <w:rPr>
+                <w:rFonts w:ascii="Times New Roman" w:eastAsia="Times New Roman" w:hAnsi="Times New Roman" w:cs="Times New Roman" w:hint="eastAsia"/>
+                <w:sz w:val="24"/>
+                <w:szCs w:val="24"/>
+              </w:rPr>
+            </w:pPr>
+            <w:r>
+              <w:rPr>
+                <w:rFonts w:ascii="Times New Roman" w:eastAsia="Times New Roman" w:hAnsi="Times New Roman" w:cs="Times New Roman"/>
+                <w:sz w:val="24"/>
+                <w:szCs w:val="24"/>
+              </w:rPr>
+              <w:t>+</w:t>
+            </w:r>
+          </w:p>
+        </w:tc>
+      </w:tr>
+      <w:tr>
+        <w:trPr>
+          <w:trHeight w:val="251"/>
+        </w:trPr>
+        <w:tc>
+          <w:tcPr>
+            <w:tcW w:w="3618" w:type="dxa"/>
+          </w:tcPr>
+          <w:p>
+            <w:pPr>
+              <w:keepNext w:val="0"/>
+              <w:spacing w:line="276" w:lineRule="auto"/>
+              <w:jc w:val="center"/>
+              <w:rPr>
+                <w:rFonts w:ascii="Times New Roman" w:eastAsia="Times New Roman" w:hAnsi="Times New Roman" w:cs="Times New Roman"/>
+                <w:sz w:val="24"/>
+                <w:szCs w:val="24"/>
+              </w:rPr>
+            </w:pPr>
+            <w:r>
+              <w:rPr>
+                <w:rFonts w:ascii="Times New Roman" w:eastAsia="Times New Roman" w:hAnsi="Times New Roman" w:cs="Times New Roman"/>
+                <w:sz w:val="24"/>
+                <w:szCs w:val="24"/>
+              </w:rPr>
+              <w:t>Set/reset price</w:t>
+            </w:r>
+          </w:p>
+        </w:tc>
+        <w:tc>
+          <w:tcPr>
+            <w:tcW w:w="1440" w:type="dxa"/>
+          </w:tcPr>
+          <w:p>
+            <w:pPr>
+              <w:keepNext w:val="0"/>
+              <w:spacing w:line="276" w:lineRule="auto"/>
+              <w:jc w:val="center"/>
+              <w:rPr>
+                <w:rFonts w:ascii="Times New Roman" w:eastAsia="Times New Roman" w:hAnsi="Times New Roman" w:cs="Times New Roman" w:hint="eastAsia"/>
+                <w:sz w:val="24"/>
+                <w:szCs w:val="24"/>
+              </w:rPr>
+            </w:pPr>
+          </w:p>
+        </w:tc>
+        <w:tc>
+          <w:tcPr>
+            <w:tcW w:w="1530" w:type="dxa"/>
+          </w:tcPr>
+          <w:p>
+            <w:pPr>
+              <w:keepNext w:val="0"/>
+              <w:spacing w:line="276" w:lineRule="auto"/>
+              <w:jc w:val="center"/>
+              <w:rPr>
+                <w:rFonts w:ascii="Times New Roman" w:eastAsia="Times New Roman" w:hAnsi="Times New Roman" w:cs="Times New Roman" w:hint="eastAsia"/>
+                <w:sz w:val="24"/>
+                <w:szCs w:val="24"/>
+              </w:rPr>
+            </w:pPr>
+          </w:p>
+        </w:tc>
+        <w:tc>
+          <w:tcPr>
+            <w:tcW w:w="1710" w:type="dxa"/>
+          </w:tcPr>
+          <w:p>
+            <w:pPr>
+              <w:keepNext w:val="0"/>
+              <w:spacing w:line="276" w:lineRule="auto"/>
+              <w:jc w:val="center"/>
+              <w:rPr>
+                <w:rFonts w:ascii="Times New Roman" w:eastAsia="Times New Roman" w:hAnsi="Times New Roman" w:cs="Times New Roman" w:hint="eastAsia"/>
+                <w:sz w:val="24"/>
+                <w:szCs w:val="24"/>
+              </w:rPr>
+            </w:pPr>
+            <w:r>
+              <w:rPr>
+                <w:rFonts w:ascii="Times New Roman" w:eastAsia="Times New Roman" w:hAnsi="Times New Roman" w:cs="Times New Roman"/>
+                <w:sz w:val="24"/>
+                <w:szCs w:val="24"/>
+              </w:rPr>
+              <w:t>+</w:t>
+            </w:r>
+          </w:p>
+        </w:tc>
+        <w:tc>
+          <w:tcPr>
+            <w:tcW w:w="1278" w:type="dxa"/>
+          </w:tcPr>
+          <w:p>
+            <w:pPr>
+              <w:keepNext w:val="0"/>
+              <w:spacing w:line="276" w:lineRule="auto"/>
+              <w:jc w:val="center"/>
+              <w:rPr>
+                <w:rFonts w:ascii="Times New Roman" w:eastAsia="Times New Roman" w:hAnsi="Times New Roman" w:cs="Times New Roman" w:hint="eastAsia"/>
+                <w:sz w:val="24"/>
+                <w:szCs w:val="24"/>
+              </w:rPr>
+            </w:pPr>
+          </w:p>
+        </w:tc>
+      </w:tr>
+      <w:tr>
+        <w:trPr>
+          <w:trHeight w:val="296"/>
+        </w:trPr>
+        <w:tc>
+          <w:tcPr>
+            <w:tcW w:w="3618" w:type="dxa"/>
+          </w:tcPr>
+          <w:p>
+            <w:pPr>
+              <w:keepNext w:val="0"/>
+              <w:spacing w:line="276" w:lineRule="auto"/>
+              <w:jc w:val="center"/>
+              <w:rPr>
+                <w:rFonts w:ascii="Times New Roman" w:eastAsia="Times New Roman" w:hAnsi="Times New Roman" w:cs="Times New Roman" w:hint="eastAsia"/>
+                <w:sz w:val="24"/>
+                <w:szCs w:val="24"/>
+              </w:rPr>
+            </w:pPr>
+            <w:r>
+              <w:rPr>
+                <w:rFonts w:ascii="Times New Roman" w:eastAsia="Times New Roman" w:hAnsi="Times New Roman" w:cs="Times New Roman"/>
+                <w:sz w:val="24"/>
+                <w:szCs w:val="24"/>
+              </w:rPr>
+              <w:t>Delete user</w:t>
+            </w:r>
+            <w:r>
+              <w:rPr>
+                <w:rFonts w:ascii="Times New Roman" w:eastAsia="Times New Roman" w:hAnsi="Times New Roman" w:cs="Times New Roman" w:hint="eastAsia"/>
+                <w:sz w:val="24"/>
+                <w:szCs w:val="24"/>
+              </w:rPr>
+              <w:t xml:space="preserve"> account</w:t>
+            </w:r>
+          </w:p>
+        </w:tc>
+        <w:tc>
+          <w:tcPr>
+            <w:tcW w:w="1440" w:type="dxa"/>
+          </w:tcPr>
+          <w:p>
+            <w:pPr>
+              <w:keepNext w:val="0"/>
+              <w:spacing w:line="276" w:lineRule="auto"/>
+              <w:jc w:val="center"/>
+              <w:rPr>
+                <w:rFonts w:ascii="Times New Roman" w:eastAsia="Times New Roman" w:hAnsi="Times New Roman" w:cs="Times New Roman" w:hint="eastAsia"/>
+                <w:sz w:val="24"/>
+                <w:szCs w:val="24"/>
+              </w:rPr>
+            </w:pPr>
+          </w:p>
+        </w:tc>
+        <w:tc>
+          <w:tcPr>
+            <w:tcW w:w="1530" w:type="dxa"/>
+          </w:tcPr>
+          <w:p>
+            <w:pPr>
+              <w:keepNext w:val="0"/>
+              <w:spacing w:line="276" w:lineRule="auto"/>
+              <w:jc w:val="center"/>
+              <w:rPr>
+                <w:rFonts w:ascii="Times New Roman" w:eastAsia="Times New Roman" w:hAnsi="Times New Roman" w:cs="Times New Roman" w:hint="eastAsia"/>
+                <w:sz w:val="24"/>
+                <w:szCs w:val="24"/>
+              </w:rPr>
+            </w:pPr>
+          </w:p>
+        </w:tc>
+        <w:tc>
+          <w:tcPr>
+            <w:tcW w:w="1710" w:type="dxa"/>
+          </w:tcPr>
+          <w:p>
+            <w:pPr>
+              <w:keepNext w:val="0"/>
+              <w:spacing w:line="276" w:lineRule="auto"/>
+              <w:jc w:val="center"/>
+              <w:rPr>
+                <w:rFonts w:ascii="Times New Roman" w:eastAsia="Times New Roman" w:hAnsi="Times New Roman" w:cs="Times New Roman" w:hint="eastAsia"/>
+                <w:sz w:val="24"/>
+                <w:szCs w:val="24"/>
+              </w:rPr>
+            </w:pPr>
+          </w:p>
+        </w:tc>
+        <w:tc>
+          <w:tcPr>
+            <w:tcW w:w="1278" w:type="dxa"/>
+          </w:tcPr>
+          <w:p>
+            <w:pPr>
+              <w:keepNext w:val="0"/>
+              <w:spacing w:line="276" w:lineRule="auto"/>
+              <w:jc w:val="center"/>
+              <w:rPr>
+                <w:rFonts w:ascii="Times New Roman" w:eastAsia="Times New Roman" w:hAnsi="Times New Roman" w:cs="Times New Roman"/>
+                <w:sz w:val="24"/>
+                <w:szCs w:val="24"/>
+              </w:rPr>
+            </w:pPr>
+            <w:r>
+              <w:rPr>
+                <w:rFonts w:ascii="Times New Roman" w:eastAsia="Times New Roman" w:hAnsi="Times New Roman" w:cs="Times New Roman"/>
+                <w:sz w:val="24"/>
+                <w:szCs w:val="24"/>
+              </w:rPr>
+              <w:t>+</w:t>
+            </w:r>
+          </w:p>
+        </w:tc>
+      </w:tr>
+    </w:tbl>
+    <w:p>
+      <w:pPr>
+        <w:keepNext w:val="0"/>
+        <w:spacing w:line="240" w:lineRule="auto"/>
+        <w:rPr>
+          <w:rFonts w:ascii="Times New Roman" w:eastAsia="Times New Roman" w:hAnsi="Times New Roman" w:cs="Times New Roman"/>
+          <w:sz w:val="24"/>
+          <w:szCs w:val="24"/>
+        </w:rPr>
+      </w:pPr>
+    </w:p>
+    <w:p>
+      <w:pPr>
+        <w:keepNext w:val="0"/>
+        <w:spacing w:line="240" w:lineRule="auto"/>
+        <w:rPr>
+          <w:rFonts w:ascii="Times New Roman" w:eastAsia="Times New Roman" w:hAnsi="Times New Roman" w:cs="Times New Roman"/>
+          <w:sz w:val="24"/>
+          <w:szCs w:val="24"/>
+        </w:rPr>
+      </w:pPr>
+      <w:r>
+        <w:rPr>
+          <w:rFonts w:ascii="Times New Roman" w:eastAsia="Times New Roman" w:hAnsi="Times New Roman" w:cs="Times New Roman" w:hint="eastAsia"/>
+          <w:sz w:val="24"/>
+          <w:szCs w:val="24"/>
+        </w:rPr>
+        <w:t>‘</w:t>
+      </w:r>
+      <w:r>
+        <w:rPr>
+          <w:rFonts w:ascii="Times New Roman" w:eastAsia="Times New Roman" w:hAnsi="Times New Roman" w:cs="Times New Roman"/>
+          <w:sz w:val="24"/>
+          <w:szCs w:val="24"/>
+        </w:rPr>
+        <w:t>+</w:t>
+      </w:r>
+      <w:r>
+        <w:rPr>
+          <w:rFonts w:ascii="Times New Roman" w:eastAsia="Times New Roman" w:hAnsi="Times New Roman" w:cs="Times New Roman" w:hint="eastAsia"/>
+          <w:sz w:val="24"/>
+          <w:szCs w:val="24"/>
+        </w:rPr>
+        <w:t>’</w:t>
+      </w:r>
+      <w:r>
+        <w:rPr>
+          <w:rFonts w:ascii="Times New Roman" w:eastAsia="Times New Roman" w:hAnsi="Times New Roman" w:cs="Times New Roman"/>
+          <w:sz w:val="24"/>
+          <w:szCs w:val="24"/>
+        </w:rPr>
+        <w:t xml:space="preserve">: Permission </w:t>
+      </w:r>
+      <w:r>
+        <w:rPr>
+          <w:rFonts w:ascii="Times New Roman" w:eastAsia="Times New Roman" w:hAnsi="Times New Roman" w:cs="Times New Roman" w:hint="eastAsia"/>
+          <w:sz w:val="24"/>
+          <w:szCs w:val="24"/>
+        </w:rPr>
+        <w:t>approved</w:t>
+      </w:r>
+      <w:r>
+        <w:rPr>
+          <w:rFonts w:ascii="Times New Roman" w:eastAsia="Times New Roman" w:hAnsi="Times New Roman" w:cs="Times New Roman"/>
+          <w:sz w:val="24"/>
+          <w:szCs w:val="24"/>
+        </w:rPr>
+        <w:t>.</w:t>
+      </w:r>
+    </w:p>
     <w:p>
       <w:pPr>
         <w:keepNext w:val="0"/>
@@ -2927,7 +5939,7 @@
           <w:szCs w:val="13"/>
         </w:rPr>
       </w:pPr>
-      <w:bookmarkStart w:id="3" w:name="_Toc454394221"/>
+      <w:bookmarkStart w:id="4" w:name="_Toc454394221"/>
       <w:r>
         <w:rPr>
           <w:color w:val="2E74B5" w:themeColor="accent1" w:themeShade="BF"/>
@@ -2935,7 +5947,7 @@
         <w:lastRenderedPageBreak/>
         <w:t>Initial List of Functional Specs</w:t>
       </w:r>
-      <w:bookmarkEnd w:id="3"/>
+      <w:bookmarkEnd w:id="4"/>
     </w:p>
     <w:p>
       <w:pPr>
@@ -3138,8 +6150,8 @@
           <w:szCs w:val="24"/>
         </w:rPr>
       </w:pPr>
-      <w:bookmarkStart w:id="4" w:name="__DdeLink__79_1650901977"/>
-      <w:bookmarkEnd w:id="4"/>
+      <w:bookmarkStart w:id="5" w:name="__DdeLink__79_1650901977"/>
+      <w:bookmarkEnd w:id="5"/>
       <w:r>
         <w:rPr>
           <w:rFonts w:ascii="Times New Roman" w:eastAsia="Times New Roman" w:hAnsi="Times New Roman" w:cs="Times New Roman"/>
@@ -3252,8 +6264,6 @@
         </w:rPr>
         <w:t>Users shall be able to set/ reset price from their own profiles.</w:t>
       </w:r>
-      <w:bookmarkStart w:id="5" w:name="_GoBack"/>
-      <w:bookmarkEnd w:id="5"/>
     </w:p>
     <w:p/>
     <w:p/>
@@ -9219,7 +12229,7 @@
         <w:color w:val="000000" w:themeColor="text1"/>
         <w:sz w:val="20"/>
       </w:rPr>
-      <w:t>4</w:t>
+      <w:t>6</w:t>
     </w:r>
     <w:r>
       <w:rPr>
@@ -9428,7 +12438,7 @@
         <w:szCs w:val="10"/>
       </w:rPr>
     </w:lvl>
-    <w:lvl w:ilvl="1" w:tplc="04090019" w:tentative="1">
+    <w:lvl w:ilvl="1" w:tplc="04090019">
       <w:start w:val="1"/>
       <w:numFmt w:val="lowerLetter"/>
       <w:lvlText w:val="%2."/>
@@ -9624,6 +12634,119 @@
     </w:lvl>
   </w:abstractNum>
   <w:abstractNum w:abstractNumId="3">
+    <w:nsid w:val="19854363"/>
+    <w:multiLevelType w:val="hybridMultilevel"/>
+    <w:tmpl w:val="FC782A50"/>
+    <w:lvl w:ilvl="0" w:tplc="04090001">
+      <w:start w:val="1"/>
+      <w:numFmt w:val="bullet"/>
+      <w:lvlText w:val=""/>
+      <w:lvlJc w:val="left"/>
+      <w:pPr>
+        <w:ind w:left="720" w:hanging="360"/>
+      </w:pPr>
+      <w:rPr>
+        <w:rFonts w:ascii="Symbol" w:hAnsi="Symbol" w:hint="default"/>
+      </w:rPr>
+    </w:lvl>
+    <w:lvl w:ilvl="1" w:tplc="04090003" w:tentative="1">
+      <w:start w:val="1"/>
+      <w:numFmt w:val="bullet"/>
+      <w:lvlText w:val="o"/>
+      <w:lvlJc w:val="left"/>
+      <w:pPr>
+        <w:ind w:left="1440" w:hanging="360"/>
+      </w:pPr>
+      <w:rPr>
+        <w:rFonts w:ascii="Courier New" w:hAnsi="Courier New" w:cs="Courier New" w:hint="default"/>
+      </w:rPr>
+    </w:lvl>
+    <w:lvl w:ilvl="2" w:tplc="04090005" w:tentative="1">
+      <w:start w:val="1"/>
+      <w:numFmt w:val="bullet"/>
+      <w:lvlText w:val=""/>
+      <w:lvlJc w:val="left"/>
+      <w:pPr>
+        <w:ind w:left="2160" w:hanging="360"/>
+      </w:pPr>
+      <w:rPr>
+        <w:rFonts w:ascii="Wingdings" w:hAnsi="Wingdings" w:hint="default"/>
+      </w:rPr>
+    </w:lvl>
+    <w:lvl w:ilvl="3" w:tplc="04090001" w:tentative="1">
+      <w:start w:val="1"/>
+      <w:numFmt w:val="bullet"/>
+      <w:lvlText w:val=""/>
+      <w:lvlJc w:val="left"/>
+      <w:pPr>
+        <w:ind w:left="2880" w:hanging="360"/>
+      </w:pPr>
+      <w:rPr>
+        <w:rFonts w:ascii="Symbol" w:hAnsi="Symbol" w:hint="default"/>
+      </w:rPr>
+    </w:lvl>
+    <w:lvl w:ilvl="4" w:tplc="04090003" w:tentative="1">
+      <w:start w:val="1"/>
+      <w:numFmt w:val="bullet"/>
+      <w:lvlText w:val="o"/>
+      <w:lvlJc w:val="left"/>
+      <w:pPr>
+        <w:ind w:left="3600" w:hanging="360"/>
+      </w:pPr>
+      <w:rPr>
+        <w:rFonts w:ascii="Courier New" w:hAnsi="Courier New" w:cs="Courier New" w:hint="default"/>
+      </w:rPr>
+    </w:lvl>
+    <w:lvl w:ilvl="5" w:tplc="04090005" w:tentative="1">
+      <w:start w:val="1"/>
+      <w:numFmt w:val="bullet"/>
+      <w:lvlText w:val=""/>
+      <w:lvlJc w:val="left"/>
+      <w:pPr>
+        <w:ind w:left="4320" w:hanging="360"/>
+      </w:pPr>
+      <w:rPr>
+        <w:rFonts w:ascii="Wingdings" w:hAnsi="Wingdings" w:hint="default"/>
+      </w:rPr>
+    </w:lvl>
+    <w:lvl w:ilvl="6" w:tplc="04090001" w:tentative="1">
+      <w:start w:val="1"/>
+      <w:numFmt w:val="bullet"/>
+      <w:lvlText w:val=""/>
+      <w:lvlJc w:val="left"/>
+      <w:pPr>
+        <w:ind w:left="5040" w:hanging="360"/>
+      </w:pPr>
+      <w:rPr>
+        <w:rFonts w:ascii="Symbol" w:hAnsi="Symbol" w:hint="default"/>
+      </w:rPr>
+    </w:lvl>
+    <w:lvl w:ilvl="7" w:tplc="04090003" w:tentative="1">
+      <w:start w:val="1"/>
+      <w:numFmt w:val="bullet"/>
+      <w:lvlText w:val="o"/>
+      <w:lvlJc w:val="left"/>
+      <w:pPr>
+        <w:ind w:left="5760" w:hanging="360"/>
+      </w:pPr>
+      <w:rPr>
+        <w:rFonts w:ascii="Courier New" w:hAnsi="Courier New" w:cs="Courier New" w:hint="default"/>
+      </w:rPr>
+    </w:lvl>
+    <w:lvl w:ilvl="8" w:tplc="04090005" w:tentative="1">
+      <w:start w:val="1"/>
+      <w:numFmt w:val="bullet"/>
+      <w:lvlText w:val=""/>
+      <w:lvlJc w:val="left"/>
+      <w:pPr>
+        <w:ind w:left="6480" w:hanging="360"/>
+      </w:pPr>
+      <w:rPr>
+        <w:rFonts w:ascii="Wingdings" w:hAnsi="Wingdings" w:hint="default"/>
+      </w:rPr>
+    </w:lvl>
+  </w:abstractNum>
+  <w:abstractNum w:abstractNumId="4">
     <w:nsid w:val="1C936319"/>
     <w:multiLevelType w:val="hybridMultilevel"/>
     <w:tmpl w:val="EAE62052"/>
@@ -9709,7 +12832,120 @@
       </w:pPr>
     </w:lvl>
   </w:abstractNum>
-  <w:abstractNum w:abstractNumId="4">
+  <w:abstractNum w:abstractNumId="5">
+    <w:nsid w:val="1CC619E2"/>
+    <w:multiLevelType w:val="hybridMultilevel"/>
+    <w:tmpl w:val="4D4CBEB2"/>
+    <w:lvl w:ilvl="0" w:tplc="04090001">
+      <w:start w:val="1"/>
+      <w:numFmt w:val="bullet"/>
+      <w:lvlText w:val=""/>
+      <w:lvlJc w:val="left"/>
+      <w:pPr>
+        <w:ind w:left="720" w:hanging="360"/>
+      </w:pPr>
+      <w:rPr>
+        <w:rFonts w:ascii="Symbol" w:hAnsi="Symbol" w:hint="default"/>
+      </w:rPr>
+    </w:lvl>
+    <w:lvl w:ilvl="1" w:tplc="04090003" w:tentative="1">
+      <w:start w:val="1"/>
+      <w:numFmt w:val="bullet"/>
+      <w:lvlText w:val="o"/>
+      <w:lvlJc w:val="left"/>
+      <w:pPr>
+        <w:ind w:left="1440" w:hanging="360"/>
+      </w:pPr>
+      <w:rPr>
+        <w:rFonts w:ascii="Courier New" w:hAnsi="Courier New" w:cs="Courier New" w:hint="default"/>
+      </w:rPr>
+    </w:lvl>
+    <w:lvl w:ilvl="2" w:tplc="04090005" w:tentative="1">
+      <w:start w:val="1"/>
+      <w:numFmt w:val="bullet"/>
+      <w:lvlText w:val=""/>
+      <w:lvlJc w:val="left"/>
+      <w:pPr>
+        <w:ind w:left="2160" w:hanging="360"/>
+      </w:pPr>
+      <w:rPr>
+        <w:rFonts w:ascii="Wingdings" w:hAnsi="Wingdings" w:hint="default"/>
+      </w:rPr>
+    </w:lvl>
+    <w:lvl w:ilvl="3" w:tplc="04090001" w:tentative="1">
+      <w:start w:val="1"/>
+      <w:numFmt w:val="bullet"/>
+      <w:lvlText w:val=""/>
+      <w:lvlJc w:val="left"/>
+      <w:pPr>
+        <w:ind w:left="2880" w:hanging="360"/>
+      </w:pPr>
+      <w:rPr>
+        <w:rFonts w:ascii="Symbol" w:hAnsi="Symbol" w:hint="default"/>
+      </w:rPr>
+    </w:lvl>
+    <w:lvl w:ilvl="4" w:tplc="04090003" w:tentative="1">
+      <w:start w:val="1"/>
+      <w:numFmt w:val="bullet"/>
+      <w:lvlText w:val="o"/>
+      <w:lvlJc w:val="left"/>
+      <w:pPr>
+        <w:ind w:left="3600" w:hanging="360"/>
+      </w:pPr>
+      <w:rPr>
+        <w:rFonts w:ascii="Courier New" w:hAnsi="Courier New" w:cs="Courier New" w:hint="default"/>
+      </w:rPr>
+    </w:lvl>
+    <w:lvl w:ilvl="5" w:tplc="04090005" w:tentative="1">
+      <w:start w:val="1"/>
+      <w:numFmt w:val="bullet"/>
+      <w:lvlText w:val=""/>
+      <w:lvlJc w:val="left"/>
+      <w:pPr>
+        <w:ind w:left="4320" w:hanging="360"/>
+      </w:pPr>
+      <w:rPr>
+        <w:rFonts w:ascii="Wingdings" w:hAnsi="Wingdings" w:hint="default"/>
+      </w:rPr>
+    </w:lvl>
+    <w:lvl w:ilvl="6" w:tplc="04090001" w:tentative="1">
+      <w:start w:val="1"/>
+      <w:numFmt w:val="bullet"/>
+      <w:lvlText w:val=""/>
+      <w:lvlJc w:val="left"/>
+      <w:pPr>
+        <w:ind w:left="5040" w:hanging="360"/>
+      </w:pPr>
+      <w:rPr>
+        <w:rFonts w:ascii="Symbol" w:hAnsi="Symbol" w:hint="default"/>
+      </w:rPr>
+    </w:lvl>
+    <w:lvl w:ilvl="7" w:tplc="04090003" w:tentative="1">
+      <w:start w:val="1"/>
+      <w:numFmt w:val="bullet"/>
+      <w:lvlText w:val="o"/>
+      <w:lvlJc w:val="left"/>
+      <w:pPr>
+        <w:ind w:left="5760" w:hanging="360"/>
+      </w:pPr>
+      <w:rPr>
+        <w:rFonts w:ascii="Courier New" w:hAnsi="Courier New" w:cs="Courier New" w:hint="default"/>
+      </w:rPr>
+    </w:lvl>
+    <w:lvl w:ilvl="8" w:tplc="04090005" w:tentative="1">
+      <w:start w:val="1"/>
+      <w:numFmt w:val="bullet"/>
+      <w:lvlText w:val=""/>
+      <w:lvlJc w:val="left"/>
+      <w:pPr>
+        <w:ind w:left="6480" w:hanging="360"/>
+      </w:pPr>
+      <w:rPr>
+        <w:rFonts w:ascii="Wingdings" w:hAnsi="Wingdings" w:hint="default"/>
+      </w:rPr>
+    </w:lvl>
+  </w:abstractNum>
+  <w:abstractNum w:abstractNumId="6">
     <w:nsid w:val="1CF47003"/>
     <w:multiLevelType w:val="hybridMultilevel"/>
     <w:tmpl w:val="F66E6116"/>
@@ -9821,123 +13057,10 @@
       </w:rPr>
     </w:lvl>
   </w:abstractNum>
-  <w:abstractNum w:abstractNumId="5">
-    <w:nsid w:val="32D560B5"/>
-    <w:multiLevelType w:val="multilevel"/>
-    <w:tmpl w:val="965E1F68"/>
-    <w:lvl w:ilvl="0">
-      <w:start w:val="1"/>
-      <w:numFmt w:val="decimal"/>
-      <w:lvlText w:val="%1."/>
-      <w:lvlJc w:val="left"/>
-      <w:pPr>
-        <w:tabs>
-          <w:tab w:val="num" w:pos="720"/>
-        </w:tabs>
-        <w:ind w:left="720" w:hanging="360"/>
-      </w:pPr>
-    </w:lvl>
-    <w:lvl w:ilvl="1">
-      <w:start w:val="1"/>
-      <w:numFmt w:val="decimal"/>
-      <w:lvlText w:val="%2)"/>
-      <w:lvlJc w:val="left"/>
-      <w:pPr>
-        <w:tabs>
-          <w:tab w:val="num" w:pos="1080"/>
-        </w:tabs>
-        <w:ind w:left="1080" w:hanging="360"/>
-      </w:pPr>
-    </w:lvl>
-    <w:lvl w:ilvl="2">
-      <w:start w:val="1"/>
-      <w:numFmt w:val="decimal"/>
-      <w:lvlText w:val="%3)"/>
-      <w:lvlJc w:val="left"/>
-      <w:pPr>
-        <w:tabs>
-          <w:tab w:val="num" w:pos="1440"/>
-        </w:tabs>
-        <w:ind w:left="1440" w:hanging="360"/>
-      </w:pPr>
-    </w:lvl>
-    <w:lvl w:ilvl="3">
-      <w:start w:val="1"/>
-      <w:numFmt w:val="decimal"/>
-      <w:lvlText w:val="%4)"/>
-      <w:lvlJc w:val="left"/>
-      <w:pPr>
-        <w:tabs>
-          <w:tab w:val="num" w:pos="1800"/>
-        </w:tabs>
-        <w:ind w:left="1800" w:hanging="360"/>
-      </w:pPr>
-    </w:lvl>
-    <w:lvl w:ilvl="4">
-      <w:start w:val="1"/>
-      <w:numFmt w:val="decimal"/>
-      <w:lvlText w:val="%5)"/>
-      <w:lvlJc w:val="left"/>
-      <w:pPr>
-        <w:tabs>
-          <w:tab w:val="num" w:pos="2160"/>
-        </w:tabs>
-        <w:ind w:left="2160" w:hanging="360"/>
-      </w:pPr>
-    </w:lvl>
-    <w:lvl w:ilvl="5">
-      <w:start w:val="1"/>
-      <w:numFmt w:val="decimal"/>
-      <w:lvlText w:val="%6)"/>
-      <w:lvlJc w:val="left"/>
-      <w:pPr>
-        <w:tabs>
-          <w:tab w:val="num" w:pos="2520"/>
-        </w:tabs>
-        <w:ind w:left="2520" w:hanging="360"/>
-      </w:pPr>
-    </w:lvl>
-    <w:lvl w:ilvl="6">
-      <w:start w:val="1"/>
-      <w:numFmt w:val="decimal"/>
-      <w:lvlText w:val="%7)"/>
-      <w:lvlJc w:val="left"/>
-      <w:pPr>
-        <w:tabs>
-          <w:tab w:val="num" w:pos="2880"/>
-        </w:tabs>
-        <w:ind w:left="2880" w:hanging="360"/>
-      </w:pPr>
-    </w:lvl>
-    <w:lvl w:ilvl="7">
-      <w:start w:val="1"/>
-      <w:numFmt w:val="decimal"/>
-      <w:lvlText w:val="%8)"/>
-      <w:lvlJc w:val="left"/>
-      <w:pPr>
-        <w:tabs>
-          <w:tab w:val="num" w:pos="3240"/>
-        </w:tabs>
-        <w:ind w:left="3240" w:hanging="360"/>
-      </w:pPr>
-    </w:lvl>
-    <w:lvl w:ilvl="8">
-      <w:start w:val="1"/>
-      <w:numFmt w:val="decimal"/>
-      <w:lvlText w:val="%9)"/>
-      <w:lvlJc w:val="left"/>
-      <w:pPr>
-        <w:tabs>
-          <w:tab w:val="num" w:pos="3600"/>
-        </w:tabs>
-        <w:ind w:left="3600" w:hanging="360"/>
-      </w:pPr>
-    </w:lvl>
-  </w:abstractNum>
-  <w:abstractNum w:abstractNumId="6">
-    <w:nsid w:val="360A5F2B"/>
+  <w:abstractNum w:abstractNumId="7">
+    <w:nsid w:val="1E16655E"/>
     <w:multiLevelType w:val="hybridMultilevel"/>
-    <w:tmpl w:val="92568E5E"/>
+    <w:tmpl w:val="2434365A"/>
     <w:lvl w:ilvl="0" w:tplc="04090001">
       <w:start w:val="1"/>
       <w:numFmt w:val="bullet"/>
@@ -10047,17 +13170,130 @@
       </w:rPr>
     </w:lvl>
   </w:abstractNum>
-  <w:abstractNum w:abstractNumId="7">
-    <w:nsid w:val="50FB7EC1"/>
+  <w:abstractNum w:abstractNumId="8">
+    <w:nsid w:val="32D560B5"/>
+    <w:multiLevelType w:val="multilevel"/>
+    <w:tmpl w:val="965E1F68"/>
+    <w:lvl w:ilvl="0">
+      <w:start w:val="1"/>
+      <w:numFmt w:val="decimal"/>
+      <w:lvlText w:val="%1."/>
+      <w:lvlJc w:val="left"/>
+      <w:pPr>
+        <w:tabs>
+          <w:tab w:val="num" w:pos="720"/>
+        </w:tabs>
+        <w:ind w:left="720" w:hanging="360"/>
+      </w:pPr>
+    </w:lvl>
+    <w:lvl w:ilvl="1">
+      <w:start w:val="1"/>
+      <w:numFmt w:val="decimal"/>
+      <w:lvlText w:val="%2)"/>
+      <w:lvlJc w:val="left"/>
+      <w:pPr>
+        <w:tabs>
+          <w:tab w:val="num" w:pos="1080"/>
+        </w:tabs>
+        <w:ind w:left="1080" w:hanging="360"/>
+      </w:pPr>
+    </w:lvl>
+    <w:lvl w:ilvl="2">
+      <w:start w:val="1"/>
+      <w:numFmt w:val="decimal"/>
+      <w:lvlText w:val="%3)"/>
+      <w:lvlJc w:val="left"/>
+      <w:pPr>
+        <w:tabs>
+          <w:tab w:val="num" w:pos="1440"/>
+        </w:tabs>
+        <w:ind w:left="1440" w:hanging="360"/>
+      </w:pPr>
+    </w:lvl>
+    <w:lvl w:ilvl="3">
+      <w:start w:val="1"/>
+      <w:numFmt w:val="decimal"/>
+      <w:lvlText w:val="%4)"/>
+      <w:lvlJc w:val="left"/>
+      <w:pPr>
+        <w:tabs>
+          <w:tab w:val="num" w:pos="1800"/>
+        </w:tabs>
+        <w:ind w:left="1800" w:hanging="360"/>
+      </w:pPr>
+    </w:lvl>
+    <w:lvl w:ilvl="4">
+      <w:start w:val="1"/>
+      <w:numFmt w:val="decimal"/>
+      <w:lvlText w:val="%5)"/>
+      <w:lvlJc w:val="left"/>
+      <w:pPr>
+        <w:tabs>
+          <w:tab w:val="num" w:pos="2160"/>
+        </w:tabs>
+        <w:ind w:left="2160" w:hanging="360"/>
+      </w:pPr>
+    </w:lvl>
+    <w:lvl w:ilvl="5">
+      <w:start w:val="1"/>
+      <w:numFmt w:val="decimal"/>
+      <w:lvlText w:val="%6)"/>
+      <w:lvlJc w:val="left"/>
+      <w:pPr>
+        <w:tabs>
+          <w:tab w:val="num" w:pos="2520"/>
+        </w:tabs>
+        <w:ind w:left="2520" w:hanging="360"/>
+      </w:pPr>
+    </w:lvl>
+    <w:lvl w:ilvl="6">
+      <w:start w:val="1"/>
+      <w:numFmt w:val="decimal"/>
+      <w:lvlText w:val="%7)"/>
+      <w:lvlJc w:val="left"/>
+      <w:pPr>
+        <w:tabs>
+          <w:tab w:val="num" w:pos="2880"/>
+        </w:tabs>
+        <w:ind w:left="2880" w:hanging="360"/>
+      </w:pPr>
+    </w:lvl>
+    <w:lvl w:ilvl="7">
+      <w:start w:val="1"/>
+      <w:numFmt w:val="decimal"/>
+      <w:lvlText w:val="%8)"/>
+      <w:lvlJc w:val="left"/>
+      <w:pPr>
+        <w:tabs>
+          <w:tab w:val="num" w:pos="3240"/>
+        </w:tabs>
+        <w:ind w:left="3240" w:hanging="360"/>
+      </w:pPr>
+    </w:lvl>
+    <w:lvl w:ilvl="8">
+      <w:start w:val="1"/>
+      <w:numFmt w:val="decimal"/>
+      <w:lvlText w:val="%9)"/>
+      <w:lvlJc w:val="left"/>
+      <w:pPr>
+        <w:tabs>
+          <w:tab w:val="num" w:pos="3600"/>
+        </w:tabs>
+        <w:ind w:left="3600" w:hanging="360"/>
+      </w:pPr>
+    </w:lvl>
+  </w:abstractNum>
+  <w:abstractNum w:abstractNumId="9">
+    <w:nsid w:val="360A5F2B"/>
     <w:multiLevelType w:val="hybridMultilevel"/>
-    <w:tmpl w:val="74F67CF6"/>
+    <w:tmpl w:val="92568E5E"/>
     <w:lvl w:ilvl="0" w:tplc="04090001">
       <w:start w:val="1"/>
       <w:numFmt w:val="bullet"/>
       <w:lvlText w:val=""/>
       <w:lvlJc w:val="left"/>
       <w:pPr>
-        <w:ind w:left="360" w:hanging="360"/>
+        <w:ind w:left="720" w:hanging="360"/>
       </w:pPr>
       <w:rPr>
         <w:rFonts w:ascii="Symbol" w:hAnsi="Symbol" w:hint="default"/>
@@ -10069,7 +13305,7 @@
       <w:lvlText w:val="o"/>
       <w:lvlJc w:val="left"/>
       <w:pPr>
-        <w:ind w:left="1080" w:hanging="360"/>
+        <w:ind w:left="1440" w:hanging="360"/>
       </w:pPr>
       <w:rPr>
         <w:rFonts w:ascii="Courier New" w:hAnsi="Courier New" w:cs="Courier New" w:hint="default"/>
@@ -10081,7 +13317,7 @@
       <w:lvlText w:val=""/>
       <w:lvlJc w:val="left"/>
       <w:pPr>
-        <w:ind w:left="1800" w:hanging="360"/>
+        <w:ind w:left="2160" w:hanging="360"/>
       </w:pPr>
       <w:rPr>
         <w:rFonts w:ascii="Wingdings" w:hAnsi="Wingdings" w:hint="default"/>
@@ -10093,7 +13329,7 @@
       <w:lvlText w:val=""/>
       <w:lvlJc w:val="left"/>
       <w:pPr>
-        <w:ind w:left="2520" w:hanging="360"/>
+        <w:ind w:left="2880" w:hanging="360"/>
       </w:pPr>
       <w:rPr>
         <w:rFonts w:ascii="Symbol" w:hAnsi="Symbol" w:hint="default"/>
@@ -10105,7 +13341,7 @@
       <w:lvlText w:val="o"/>
       <w:lvlJc w:val="left"/>
       <w:pPr>
-        <w:ind w:left="3240" w:hanging="360"/>
+        <w:ind w:left="3600" w:hanging="360"/>
       </w:pPr>
       <w:rPr>
         <w:rFonts w:ascii="Courier New" w:hAnsi="Courier New" w:cs="Courier New" w:hint="default"/>
@@ -10117,7 +13353,7 @@
       <w:lvlText w:val=""/>
       <w:lvlJc w:val="left"/>
       <w:pPr>
-        <w:ind w:left="3960" w:hanging="360"/>
+        <w:ind w:left="4320" w:hanging="360"/>
       </w:pPr>
       <w:rPr>
         <w:rFonts w:ascii="Wingdings" w:hAnsi="Wingdings" w:hint="default"/>
@@ -10129,7 +13365,7 @@
       <w:lvlText w:val=""/>
       <w:lvlJc w:val="left"/>
       <w:pPr>
-        <w:ind w:left="4680" w:hanging="360"/>
+        <w:ind w:left="5040" w:hanging="360"/>
       </w:pPr>
       <w:rPr>
         <w:rFonts w:ascii="Symbol" w:hAnsi="Symbol" w:hint="default"/>
@@ -10141,7 +13377,7 @@
       <w:lvlText w:val="o"/>
       <w:lvlJc w:val="left"/>
       <w:pPr>
-        <w:ind w:left="5400" w:hanging="360"/>
+        <w:ind w:left="5760" w:hanging="360"/>
       </w:pPr>
       <w:rPr>
         <w:rFonts w:ascii="Courier New" w:hAnsi="Courier New" w:cs="Courier New" w:hint="default"/>
@@ -10153,14 +13389,240 @@
       <w:lvlText w:val=""/>
       <w:lvlJc w:val="left"/>
       <w:pPr>
-        <w:ind w:left="6120" w:hanging="360"/>
+        <w:ind w:left="6480" w:hanging="360"/>
       </w:pPr>
       <w:rPr>
         <w:rFonts w:ascii="Wingdings" w:hAnsi="Wingdings" w:hint="default"/>
       </w:rPr>
     </w:lvl>
   </w:abstractNum>
-  <w:abstractNum w:abstractNumId="8">
+  <w:abstractNum w:abstractNumId="10">
+    <w:nsid w:val="4B2C1021"/>
+    <w:multiLevelType w:val="hybridMultilevel"/>
+    <w:tmpl w:val="EDAA3310"/>
+    <w:lvl w:ilvl="0" w:tplc="04090001">
+      <w:start w:val="1"/>
+      <w:numFmt w:val="bullet"/>
+      <w:lvlText w:val=""/>
+      <w:lvlJc w:val="left"/>
+      <w:pPr>
+        <w:ind w:left="720" w:hanging="360"/>
+      </w:pPr>
+      <w:rPr>
+        <w:rFonts w:ascii="Symbol" w:hAnsi="Symbol" w:hint="default"/>
+      </w:rPr>
+    </w:lvl>
+    <w:lvl w:ilvl="1" w:tplc="04090003" w:tentative="1">
+      <w:start w:val="1"/>
+      <w:numFmt w:val="bullet"/>
+      <w:lvlText w:val="o"/>
+      <w:lvlJc w:val="left"/>
+      <w:pPr>
+        <w:ind w:left="1440" w:hanging="360"/>
+      </w:pPr>
+      <w:rPr>
+        <w:rFonts w:ascii="Courier New" w:hAnsi="Courier New" w:cs="Courier New" w:hint="default"/>
+      </w:rPr>
+    </w:lvl>
+    <w:lvl w:ilvl="2" w:tplc="04090005" w:tentative="1">
+      <w:start w:val="1"/>
+      <w:numFmt w:val="bullet"/>
+      <w:lvlText w:val=""/>
+      <w:lvlJc w:val="left"/>
+      <w:pPr>
+        <w:ind w:left="2160" w:hanging="360"/>
+      </w:pPr>
+      <w:rPr>
+        <w:rFonts w:ascii="Wingdings" w:hAnsi="Wingdings" w:hint="default"/>
+      </w:rPr>
+    </w:lvl>
+    <w:lvl w:ilvl="3" w:tplc="04090001" w:tentative="1">
+      <w:start w:val="1"/>
+      <w:numFmt w:val="bullet"/>
+      <w:lvlText w:val=""/>
+      <w:lvlJc w:val="left"/>
+      <w:pPr>
+        <w:ind w:left="2880" w:hanging="360"/>
+      </w:pPr>
+      <w:rPr>
+        <w:rFonts w:ascii="Symbol" w:hAnsi="Symbol" w:hint="default"/>
+      </w:rPr>
+    </w:lvl>
+    <w:lvl w:ilvl="4" w:tplc="04090003" w:tentative="1">
+      <w:start w:val="1"/>
+      <w:numFmt w:val="bullet"/>
+      <w:lvlText w:val="o"/>
+      <w:lvlJc w:val="left"/>
+      <w:pPr>
+        <w:ind w:left="3600" w:hanging="360"/>
+      </w:pPr>
+      <w:rPr>
+        <w:rFonts w:ascii="Courier New" w:hAnsi="Courier New" w:cs="Courier New" w:hint="default"/>
+      </w:rPr>
+    </w:lvl>
+    <w:lvl w:ilvl="5" w:tplc="04090005" w:tentative="1">
+      <w:start w:val="1"/>
+      <w:numFmt w:val="bullet"/>
+      <w:lvlText w:val=""/>
+      <w:lvlJc w:val="left"/>
+      <w:pPr>
+        <w:ind w:left="4320" w:hanging="360"/>
+      </w:pPr>
+      <w:rPr>
+        <w:rFonts w:ascii="Wingdings" w:hAnsi="Wingdings" w:hint="default"/>
+      </w:rPr>
+    </w:lvl>
+    <w:lvl w:ilvl="6" w:tplc="04090001" w:tentative="1">
+      <w:start w:val="1"/>
+      <w:numFmt w:val="bullet"/>
+      <w:lvlText w:val=""/>
+      <w:lvlJc w:val="left"/>
+      <w:pPr>
+        <w:ind w:left="5040" w:hanging="360"/>
+      </w:pPr>
+      <w:rPr>
+        <w:rFonts w:ascii="Symbol" w:hAnsi="Symbol" w:hint="default"/>
+      </w:rPr>
+    </w:lvl>
+    <w:lvl w:ilvl="7" w:tplc="04090003" w:tentative="1">
+      <w:start w:val="1"/>
+      <w:numFmt w:val="bullet"/>
+      <w:lvlText w:val="o"/>
+      <w:lvlJc w:val="left"/>
+      <w:pPr>
+        <w:ind w:left="5760" w:hanging="360"/>
+      </w:pPr>
+      <w:rPr>
+        <w:rFonts w:ascii="Courier New" w:hAnsi="Courier New" w:cs="Courier New" w:hint="default"/>
+      </w:rPr>
+    </w:lvl>
+    <w:lvl w:ilvl="8" w:tplc="04090005" w:tentative="1">
+      <w:start w:val="1"/>
+      <w:numFmt w:val="bullet"/>
+      <w:lvlText w:val=""/>
+      <w:lvlJc w:val="left"/>
+      <w:pPr>
+        <w:ind w:left="6480" w:hanging="360"/>
+      </w:pPr>
+      <w:rPr>
+        <w:rFonts w:ascii="Wingdings" w:hAnsi="Wingdings" w:hint="default"/>
+      </w:rPr>
+    </w:lvl>
+  </w:abstractNum>
+  <w:abstractNum w:abstractNumId="11">
+    <w:nsid w:val="50FB7EC1"/>
+    <w:multiLevelType w:val="hybridMultilevel"/>
+    <w:tmpl w:val="74F67CF6"/>
+    <w:lvl w:ilvl="0" w:tplc="04090001">
+      <w:start w:val="1"/>
+      <w:numFmt w:val="bullet"/>
+      <w:lvlText w:val=""/>
+      <w:lvlJc w:val="left"/>
+      <w:pPr>
+        <w:ind w:left="360" w:hanging="360"/>
+      </w:pPr>
+      <w:rPr>
+        <w:rFonts w:ascii="Symbol" w:hAnsi="Symbol" w:hint="default"/>
+      </w:rPr>
+    </w:lvl>
+    <w:lvl w:ilvl="1" w:tplc="04090003" w:tentative="1">
+      <w:start w:val="1"/>
+      <w:numFmt w:val="bullet"/>
+      <w:lvlText w:val="o"/>
+      <w:lvlJc w:val="left"/>
+      <w:pPr>
+        <w:ind w:left="1080" w:hanging="360"/>
+      </w:pPr>
+      <w:rPr>
+        <w:rFonts w:ascii="Courier New" w:hAnsi="Courier New" w:cs="Courier New" w:hint="default"/>
+      </w:rPr>
+    </w:lvl>
+    <w:lvl w:ilvl="2" w:tplc="04090005" w:tentative="1">
+      <w:start w:val="1"/>
+      <w:numFmt w:val="bullet"/>
+      <w:lvlText w:val=""/>
+      <w:lvlJc w:val="left"/>
+      <w:pPr>
+        <w:ind w:left="1800" w:hanging="360"/>
+      </w:pPr>
+      <w:rPr>
+        <w:rFonts w:ascii="Wingdings" w:hAnsi="Wingdings" w:hint="default"/>
+      </w:rPr>
+    </w:lvl>
+    <w:lvl w:ilvl="3" w:tplc="04090001" w:tentative="1">
+      <w:start w:val="1"/>
+      <w:numFmt w:val="bullet"/>
+      <w:lvlText w:val=""/>
+      <w:lvlJc w:val="left"/>
+      <w:pPr>
+        <w:ind w:left="2520" w:hanging="360"/>
+      </w:pPr>
+      <w:rPr>
+        <w:rFonts w:ascii="Symbol" w:hAnsi="Symbol" w:hint="default"/>
+      </w:rPr>
+    </w:lvl>
+    <w:lvl w:ilvl="4" w:tplc="04090003" w:tentative="1">
+      <w:start w:val="1"/>
+      <w:numFmt w:val="bullet"/>
+      <w:lvlText w:val="o"/>
+      <w:lvlJc w:val="left"/>
+      <w:pPr>
+        <w:ind w:left="3240" w:hanging="360"/>
+      </w:pPr>
+      <w:rPr>
+        <w:rFonts w:ascii="Courier New" w:hAnsi="Courier New" w:cs="Courier New" w:hint="default"/>
+      </w:rPr>
+    </w:lvl>
+    <w:lvl w:ilvl="5" w:tplc="04090005" w:tentative="1">
+      <w:start w:val="1"/>
+      <w:numFmt w:val="bullet"/>
+      <w:lvlText w:val=""/>
+      <w:lvlJc w:val="left"/>
+      <w:pPr>
+        <w:ind w:left="3960" w:hanging="360"/>
+      </w:pPr>
+      <w:rPr>
+        <w:rFonts w:ascii="Wingdings" w:hAnsi="Wingdings" w:hint="default"/>
+      </w:rPr>
+    </w:lvl>
+    <w:lvl w:ilvl="6" w:tplc="04090001" w:tentative="1">
+      <w:start w:val="1"/>
+      <w:numFmt w:val="bullet"/>
+      <w:lvlText w:val=""/>
+      <w:lvlJc w:val="left"/>
+      <w:pPr>
+        <w:ind w:left="4680" w:hanging="360"/>
+      </w:pPr>
+      <w:rPr>
+        <w:rFonts w:ascii="Symbol" w:hAnsi="Symbol" w:hint="default"/>
+      </w:rPr>
+    </w:lvl>
+    <w:lvl w:ilvl="7" w:tplc="04090003" w:tentative="1">
+      <w:start w:val="1"/>
+      <w:numFmt w:val="bullet"/>
+      <w:lvlText w:val="o"/>
+      <w:lvlJc w:val="left"/>
+      <w:pPr>
+        <w:ind w:left="5400" w:hanging="360"/>
+      </w:pPr>
+      <w:rPr>
+        <w:rFonts w:ascii="Courier New" w:hAnsi="Courier New" w:cs="Courier New" w:hint="default"/>
+      </w:rPr>
+    </w:lvl>
+    <w:lvl w:ilvl="8" w:tplc="04090005" w:tentative="1">
+      <w:start w:val="1"/>
+      <w:numFmt w:val="bullet"/>
+      <w:lvlText w:val=""/>
+      <w:lvlJc w:val="left"/>
+      <w:pPr>
+        <w:ind w:left="6120" w:hanging="360"/>
+      </w:pPr>
+      <w:rPr>
+        <w:rFonts w:ascii="Wingdings" w:hAnsi="Wingdings" w:hint="default"/>
+      </w:rPr>
+    </w:lvl>
+  </w:abstractNum>
+  <w:abstractNum w:abstractNumId="12">
     <w:nsid w:val="516A2909"/>
     <w:multiLevelType w:val="hybridMultilevel"/>
     <w:tmpl w:val="D3ECBF84"/>
@@ -10272,7 +13734,120 @@
       </w:rPr>
     </w:lvl>
   </w:abstractNum>
-  <w:abstractNum w:abstractNumId="9">
+  <w:abstractNum w:abstractNumId="13">
+    <w:nsid w:val="5F840393"/>
+    <w:multiLevelType w:val="hybridMultilevel"/>
+    <w:tmpl w:val="AA92221A"/>
+    <w:lvl w:ilvl="0" w:tplc="04090001">
+      <w:start w:val="1"/>
+      <w:numFmt w:val="bullet"/>
+      <w:lvlText w:val=""/>
+      <w:lvlJc w:val="left"/>
+      <w:pPr>
+        <w:ind w:left="720" w:hanging="360"/>
+      </w:pPr>
+      <w:rPr>
+        <w:rFonts w:ascii="Symbol" w:hAnsi="Symbol" w:hint="default"/>
+      </w:rPr>
+    </w:lvl>
+    <w:lvl w:ilvl="1" w:tplc="04090003" w:tentative="1">
+      <w:start w:val="1"/>
+      <w:numFmt w:val="bullet"/>
+      <w:lvlText w:val="o"/>
+      <w:lvlJc w:val="left"/>
+      <w:pPr>
+        <w:ind w:left="1440" w:hanging="360"/>
+      </w:pPr>
+      <w:rPr>
+        <w:rFonts w:ascii="Courier New" w:hAnsi="Courier New" w:cs="Courier New" w:hint="default"/>
+      </w:rPr>
+    </w:lvl>
+    <w:lvl w:ilvl="2" w:tplc="04090005" w:tentative="1">
+      <w:start w:val="1"/>
+      <w:numFmt w:val="bullet"/>
+      <w:lvlText w:val=""/>
+      <w:lvlJc w:val="left"/>
+      <w:pPr>
+        <w:ind w:left="2160" w:hanging="360"/>
+      </w:pPr>
+      <w:rPr>
+        <w:rFonts w:ascii="Wingdings" w:hAnsi="Wingdings" w:hint="default"/>
+      </w:rPr>
+    </w:lvl>
+    <w:lvl w:ilvl="3" w:tplc="04090001" w:tentative="1">
+      <w:start w:val="1"/>
+      <w:numFmt w:val="bullet"/>
+      <w:lvlText w:val=""/>
+      <w:lvlJc w:val="left"/>
+      <w:pPr>
+        <w:ind w:left="2880" w:hanging="360"/>
+      </w:pPr>
+      <w:rPr>
+        <w:rFonts w:ascii="Symbol" w:hAnsi="Symbol" w:hint="default"/>
+      </w:rPr>
+    </w:lvl>
+    <w:lvl w:ilvl="4" w:tplc="04090003" w:tentative="1">
+      <w:start w:val="1"/>
+      <w:numFmt w:val="bullet"/>
+      <w:lvlText w:val="o"/>
+      <w:lvlJc w:val="left"/>
+      <w:pPr>
+        <w:ind w:left="3600" w:hanging="360"/>
+      </w:pPr>
+      <w:rPr>
+        <w:rFonts w:ascii="Courier New" w:hAnsi="Courier New" w:cs="Courier New" w:hint="default"/>
+      </w:rPr>
+    </w:lvl>
+    <w:lvl w:ilvl="5" w:tplc="04090005" w:tentative="1">
+      <w:start w:val="1"/>
+      <w:numFmt w:val="bullet"/>
+      <w:lvlText w:val=""/>
+      <w:lvlJc w:val="left"/>
+      <w:pPr>
+        <w:ind w:left="4320" w:hanging="360"/>
+      </w:pPr>
+      <w:rPr>
+        <w:rFonts w:ascii="Wingdings" w:hAnsi="Wingdings" w:hint="default"/>
+      </w:rPr>
+    </w:lvl>
+    <w:lvl w:ilvl="6" w:tplc="04090001" w:tentative="1">
+      <w:start w:val="1"/>
+      <w:numFmt w:val="bullet"/>
+      <w:lvlText w:val=""/>
+      <w:lvlJc w:val="left"/>
+      <w:pPr>
+        <w:ind w:left="5040" w:hanging="360"/>
+      </w:pPr>
+      <w:rPr>
+        <w:rFonts w:ascii="Symbol" w:hAnsi="Symbol" w:hint="default"/>
+      </w:rPr>
+    </w:lvl>
+    <w:lvl w:ilvl="7" w:tplc="04090003" w:tentative="1">
+      <w:start w:val="1"/>
+      <w:numFmt w:val="bullet"/>
+      <w:lvlText w:val="o"/>
+      <w:lvlJc w:val="left"/>
+      <w:pPr>
+        <w:ind w:left="5760" w:hanging="360"/>
+      </w:pPr>
+      <w:rPr>
+        <w:rFonts w:ascii="Courier New" w:hAnsi="Courier New" w:cs="Courier New" w:hint="default"/>
+      </w:rPr>
+    </w:lvl>
+    <w:lvl w:ilvl="8" w:tplc="04090005" w:tentative="1">
+      <w:start w:val="1"/>
+      <w:numFmt w:val="bullet"/>
+      <w:lvlText w:val=""/>
+      <w:lvlJc w:val="left"/>
+      <w:pPr>
+        <w:ind w:left="6480" w:hanging="360"/>
+      </w:pPr>
+      <w:rPr>
+        <w:rFonts w:ascii="Wingdings" w:hAnsi="Wingdings" w:hint="default"/>
+      </w:rPr>
+    </w:lvl>
+  </w:abstractNum>
+  <w:abstractNum w:abstractNumId="14">
     <w:nsid w:val="60DB7AD9"/>
     <w:multiLevelType w:val="multilevel"/>
     <w:tmpl w:val="447EEECE"/>
@@ -10403,7 +13978,7 @@
       </w:rPr>
     </w:lvl>
   </w:abstractNum>
-  <w:abstractNum w:abstractNumId="10">
+  <w:abstractNum w:abstractNumId="15">
     <w:nsid w:val="6CF36DE0"/>
     <w:multiLevelType w:val="multilevel"/>
     <w:tmpl w:val="18B2A7EE"/>
@@ -10516,7 +14091,7 @@
       </w:pPr>
     </w:lvl>
   </w:abstractNum>
-  <w:abstractNum w:abstractNumId="11">
+  <w:abstractNum w:abstractNumId="16">
     <w:nsid w:val="7EFB384A"/>
     <w:multiLevelType w:val="hybridMultilevel"/>
     <w:tmpl w:val="8D30DF42"/>
@@ -10607,25 +14182,25 @@
     </w:lvl>
   </w:abstractNum>
   <w:num w:numId="1">
-    <w:abstractNumId w:val="9"/>
+    <w:abstractNumId w:val="14"/>
   </w:num>
   <w:num w:numId="2">
-    <w:abstractNumId w:val="10"/>
+    <w:abstractNumId w:val="15"/>
   </w:num>
   <w:num w:numId="3">
     <w:abstractNumId w:val="2"/>
   </w:num>
   <w:num w:numId="4">
-    <w:abstractNumId w:val="5"/>
+    <w:abstractNumId w:val="8"/>
   </w:num>
   <w:num w:numId="5">
-    <w:abstractNumId w:val="7"/>
+    <w:abstractNumId w:val="11"/>
   </w:num>
   <w:num w:numId="6">
-    <w:abstractNumId w:val="3"/>
+    <w:abstractNumId w:val="4"/>
   </w:num>
   <w:num w:numId="7">
-    <w:abstractNumId w:val="11"/>
+    <w:abstractNumId w:val="16"/>
   </w:num>
   <w:num w:numId="8">
     <w:abstractNumId w:val="0"/>
@@ -10634,13 +14209,28 @@
     <w:abstractNumId w:val="1"/>
   </w:num>
   <w:num w:numId="10">
-    <w:abstractNumId w:val="8"/>
+    <w:abstractNumId w:val="12"/>
   </w:num>
   <w:num w:numId="11">
+    <w:abstractNumId w:val="9"/>
+  </w:num>
+  <w:num w:numId="12">
     <w:abstractNumId w:val="6"/>
   </w:num>
-  <w:num w:numId="12">
-    <w:abstractNumId w:val="4"/>
+  <w:num w:numId="13">
+    <w:abstractNumId w:val="3"/>
+  </w:num>
+  <w:num w:numId="14">
+    <w:abstractNumId w:val="13"/>
+  </w:num>
+  <w:num w:numId="15">
+    <w:abstractNumId w:val="10"/>
+  </w:num>
+  <w:num w:numId="16">
+    <w:abstractNumId w:val="7"/>
+  </w:num>
+  <w:num w:numId="17">
+    <w:abstractNumId w:val="5"/>
   </w:num>
 </w:numbering>
 </file>
@@ -11859,7 +15449,7 @@
 </file>
 
 <file path=customXml/itemProps1.xml><?xml version="1.0" encoding="utf-8"?>
-<ds:datastoreItem xmlns:ds="http://schemas.openxmlformats.org/officeDocument/2006/customXml" ds:itemID="{9F9E8F87-65DD-F74F-A651-8E6DC9BA4301}">
+<ds:datastoreItem xmlns:ds="http://schemas.openxmlformats.org/officeDocument/2006/customXml" ds:itemID="{6BCA6B89-1652-5C46-8679-78857306DBCE}">
   <ds:schemaRefs>
     <ds:schemaRef ds:uri="http://schemas.openxmlformats.org/officeDocument/2006/bibliography"/>
   </ds:schemaRefs>

</xml_diff>

<commit_message>
Update M1 doc to the revised one from milestone1 branch
</commit_message>
<xml_diff>
--- a/CSC648-848Summer2016Milestone1Group01.docx
+++ b/CSC648-848Summer2016Milestone1Group01.docx
@@ -1576,12 +1576,6 @@
     </w:p>
     <w:p/>
     <w:p>
-      <w:r>
-        <w:t>******* paragraph about who we are (student startup team) *******</w:t>
-      </w:r>
-    </w:p>
-    <w:p/>
-    <w:p>
       <w:pPr>
         <w:spacing w:line="360" w:lineRule="auto"/>
         <w:ind w:firstLine="360"/>
@@ -1627,38 +1621,109 @@
           <w:sz w:val="24"/>
           <w:szCs w:val="24"/>
         </w:rPr>
-        <w:t xml:space="preserve">This system would target the small campus for SFSU students – the users - to exchange or sell items such as books, accessories, class tools, and more. It also allows the users to be able to make purchasing commitment and also able to suggest their selling products through the webpages. In other words, the system grants two authorities for the users in which they can act as a buyer and also a seller. As a buyer, a user can browse items, search items, sort items, offer prices. As a seller, a user can post items to sell, suggest pickup dates, adjust prices, accept/deny offer from buyer. Rather than having a capability of delivering items, the seller </w:t>
-      </w:r>
-      <w:proofErr w:type="gramStart"/>
+        <w:t>This system would target the small campus</w:t>
+      </w:r>
       <w:r>
         <w:rPr>
           <w:rFonts w:ascii="Times New Roman" w:hAnsi="Times New Roman" w:cs="Times New Roman"/>
           <w:sz w:val="24"/>
           <w:szCs w:val="24"/>
         </w:rPr>
-        <w:t>are</w:t>
-      </w:r>
-      <w:proofErr w:type="gramEnd"/>
+        <w:t xml:space="preserve"> for SFSU students only</w:t>
+      </w:r>
+      <w:bookmarkStart w:id="1" w:name="_GoBack"/>
+      <w:bookmarkEnd w:id="1"/>
       <w:r>
         <w:rPr>
           <w:rFonts w:ascii="Times New Roman" w:hAnsi="Times New Roman" w:cs="Times New Roman"/>
           <w:sz w:val="24"/>
           <w:szCs w:val="24"/>
         </w:rPr>
-        <w:t xml:space="preserve"> granted with a number of options to hand in his items to the buyer. The delivery can be made through the location pickup option which as the option is chosen, both seller and buyer are committed to meet on a certain time at the specified location to do their transaction. For now, the current migration for the project would cover the most basic features to let those interactions to be happened. </w:t>
-      </w:r>
-    </w:p>
-    <w:p/>
-    <w:p/>
-    <w:p/>
-    <w:p/>
-    <w:p/>
-    <w:p/>
-    <w:p/>
-    <w:p>
-      <w:pPr>
-        <w:rPr>
-          <w:rFonts w:ascii="Times New Roman" w:eastAsia="Times New Roman" w:hAnsi="Times New Roman" w:cs="Times New Roman"/>
+        <w:t xml:space="preserve"> - the users -</w:t>
+      </w:r>
+      <w:r>
+        <w:rPr>
+          <w:rFonts w:ascii="Times New Roman" w:hAnsi="Times New Roman" w:cs="Times New Roman"/>
+          <w:sz w:val="24"/>
+          <w:szCs w:val="24"/>
+        </w:rPr>
+        <w:t xml:space="preserve"> to exchange or sell items such as books, accessories, class tools, and more. It also allows the users to be able to make purchasing commitment and also able to suggest their selling products through the webpages. In other words, the system grants two authorities for the users in which they can act as a buyer and also a seller. As a buyer, a user can browse items, search items, sort items, offer prices. As a seller, a user can post items to sell, suggest pickup dates, adjust prices, accept/deny offer from buyer. Rather than having a capability of delivering items, the seller are granted with a number of options to hand in his items to the buyer. The delivery can be made through the location pickup option which as the option is chosen, both seller and buyer are committed to meet on a certain time at the specified location to do their transaction. For now, the current migration for the project would cover the most basic features to let those interactions to be happened. </w:t>
+      </w:r>
+    </w:p>
+    <w:p>
+      <w:pPr>
+        <w:spacing w:line="360" w:lineRule="auto"/>
+        <w:ind w:firstLine="360"/>
+        <w:rPr>
+          <w:rFonts w:ascii="Times New Roman" w:hAnsi="Times New Roman" w:cs="Times New Roman"/>
+          <w:sz w:val="24"/>
+          <w:szCs w:val="24"/>
+        </w:rPr>
+      </w:pPr>
+      <w:r>
+        <w:rPr>
+          <w:rFonts w:ascii="Times New Roman" w:hAnsi="Times New Roman" w:cs="Times New Roman"/>
+          <w:sz w:val="24"/>
+          <w:szCs w:val="24"/>
+        </w:rPr>
+        <w:t xml:space="preserve">The team involves in the project would include five developers in which two people would </w:t>
+      </w:r>
+      <w:r>
+        <w:rPr>
+          <w:rFonts w:ascii="Times New Roman" w:hAnsi="Times New Roman" w:cs="Times New Roman"/>
+          <w:sz w:val="24"/>
+          <w:szCs w:val="24"/>
+        </w:rPr>
+        <w:t>concentrate</w:t>
+      </w:r>
+      <w:r>
+        <w:rPr>
+          <w:rFonts w:ascii="Times New Roman" w:hAnsi="Times New Roman" w:cs="Times New Roman"/>
+          <w:sz w:val="24"/>
+          <w:szCs w:val="24"/>
+        </w:rPr>
+        <w:t xml:space="preserve"> in managing the front-end tasks for UI, UX, webpage flows and the other two</w:t>
+      </w:r>
+      <w:r>
+        <w:rPr>
+          <w:rFonts w:ascii="Times New Roman" w:hAnsi="Times New Roman" w:cs="Times New Roman"/>
+          <w:sz w:val="24"/>
+          <w:szCs w:val="24"/>
+        </w:rPr>
+        <w:t xml:space="preserve"> developers</w:t>
+      </w:r>
+      <w:r>
+        <w:rPr>
+          <w:rFonts w:ascii="Times New Roman" w:hAnsi="Times New Roman" w:cs="Times New Roman"/>
+          <w:sz w:val="24"/>
+          <w:szCs w:val="24"/>
+        </w:rPr>
+        <w:t xml:space="preserve"> would be in charge of managing the back-end development for database, flows of data and maintainability. The </w:t>
+      </w:r>
+      <w:r>
+        <w:rPr>
+          <w:rFonts w:ascii="Times New Roman" w:hAnsi="Times New Roman" w:cs="Times New Roman"/>
+          <w:sz w:val="24"/>
+          <w:szCs w:val="24"/>
+        </w:rPr>
+        <w:t>last person is</w:t>
+      </w:r>
+      <w:r>
+        <w:rPr>
+          <w:rFonts w:ascii="Times New Roman" w:hAnsi="Times New Roman" w:cs="Times New Roman"/>
+          <w:sz w:val="24"/>
+          <w:szCs w:val="24"/>
+        </w:rPr>
+        <w:t xml:space="preserve"> a team lead and responsible in managing the subgroups and modify necessary changes if applicable to the projects during the developing time. </w:t>
+      </w:r>
+    </w:p>
+    <w:p>
+      <w:pPr>
+        <w:spacing w:line="360" w:lineRule="auto"/>
+        <w:rPr>
+          <w:rFonts w:ascii="Times New Roman" w:hAnsi="Times New Roman" w:cs="Times New Roman"/>
+          <w:sz w:val="24"/>
+          <w:szCs w:val="24"/>
         </w:rPr>
       </w:pPr>
     </w:p>
@@ -1671,7 +1736,7 @@
           <w:szCs w:val="13"/>
         </w:rPr>
       </w:pPr>
-      <w:bookmarkStart w:id="1" w:name="_Toc454394219"/>
+      <w:bookmarkStart w:id="2" w:name="_Toc454394219"/>
       <w:r>
         <w:rPr>
           <w:color w:val="2E74B5" w:themeColor="accent1" w:themeShade="BF"/>
@@ -1679,7 +1744,7 @@
         <w:lastRenderedPageBreak/>
         <w:t>Use Cases</w:t>
       </w:r>
-      <w:bookmarkEnd w:id="1"/>
+      <w:bookmarkEnd w:id="2"/>
     </w:p>
     <w:p>
       <w:pPr>
@@ -2339,14 +2404,14 @@
           <w:szCs w:val="13"/>
         </w:rPr>
       </w:pPr>
-      <w:bookmarkStart w:id="2" w:name="_Toc454394220"/>
+      <w:bookmarkStart w:id="3" w:name="_Toc454394220"/>
       <w:r>
         <w:rPr>
           <w:color w:val="2E74B5" w:themeColor="accent1" w:themeShade="BF"/>
         </w:rPr>
         <w:t>Data Definition</w:t>
       </w:r>
-      <w:bookmarkEnd w:id="2"/>
+      <w:bookmarkEnd w:id="3"/>
     </w:p>
     <w:p>
       <w:pPr>
@@ -3245,23 +3310,13 @@
                 <w:szCs w:val="24"/>
               </w:rPr>
             </w:pPr>
-            <w:proofErr w:type="spellStart"/>
-            <w:r>
-              <w:rPr>
-                <w:rFonts w:ascii="Times New Roman" w:eastAsia="Times New Roman" w:hAnsi="Times New Roman" w:cs="Times New Roman"/>
-                <w:sz w:val="24"/>
-                <w:szCs w:val="24"/>
-              </w:rPr>
-              <w:t>Post date</w:t>
-            </w:r>
-            <w:proofErr w:type="spellEnd"/>
-            <w:r>
-              <w:rPr>
-                <w:rFonts w:ascii="Times New Roman" w:eastAsia="Times New Roman" w:hAnsi="Times New Roman" w:cs="Times New Roman"/>
-                <w:sz w:val="24"/>
-                <w:szCs w:val="24"/>
-              </w:rPr>
-              <w:t>.</w:t>
+            <w:r>
+              <w:rPr>
+                <w:rFonts w:ascii="Times New Roman" w:eastAsia="Times New Roman" w:hAnsi="Times New Roman" w:cs="Times New Roman"/>
+                <w:sz w:val="24"/>
+                <w:szCs w:val="24"/>
+              </w:rPr>
+              <w:t>Post date.</w:t>
             </w:r>
           </w:p>
           <w:p>
@@ -6188,7 +6243,7 @@
           <w:szCs w:val="13"/>
         </w:rPr>
       </w:pPr>
-      <w:bookmarkStart w:id="3" w:name="_Toc454394221"/>
+      <w:bookmarkStart w:id="4" w:name="_Toc454394221"/>
       <w:r>
         <w:rPr>
           <w:color w:val="2E74B5" w:themeColor="accent1" w:themeShade="BF"/>
@@ -6196,377 +6251,825 @@
         <w:lastRenderedPageBreak/>
         <w:t>Initial List of Functional Specs</w:t>
       </w:r>
-      <w:bookmarkEnd w:id="3"/>
-    </w:p>
-    <w:p>
-      <w:pPr>
-        <w:pStyle w:val="ListParagraph"/>
-        <w:rPr>
-          <w:b/>
-          <w:bCs/>
-          <w:sz w:val="13"/>
-          <w:szCs w:val="13"/>
-          <w:u w:val="single"/>
-        </w:rPr>
-      </w:pPr>
-    </w:p>
-    <w:p>
-      <w:pPr>
-        <w:pStyle w:val="ListParagraph"/>
-        <w:rPr>
-          <w:b/>
-          <w:bCs/>
-          <w:sz w:val="13"/>
-          <w:szCs w:val="13"/>
-          <w:u w:val="single"/>
-        </w:rPr>
-      </w:pPr>
-    </w:p>
-    <w:p>
-      <w:pPr>
-        <w:pStyle w:val="ListParagraph"/>
-        <w:rPr>
-          <w:b/>
-          <w:bCs/>
-          <w:sz w:val="13"/>
-          <w:szCs w:val="13"/>
-          <w:u w:val="single"/>
-        </w:rPr>
-      </w:pPr>
-    </w:p>
-    <w:p>
-      <w:pPr>
+      <w:bookmarkEnd w:id="4"/>
+    </w:p>
+    <w:p>
+      <w:pPr>
+        <w:pStyle w:val="Style1"/>
         <w:numPr>
           <w:ilvl w:val="0"/>
-          <w:numId w:val="2"/>
+          <w:numId w:val="0"/>
         </w:numPr>
+        <w:ind w:left="360"/>
+        <w:rPr>
+          <w:color w:val="2E74B5" w:themeColor="accent1" w:themeShade="BF"/>
+        </w:rPr>
+      </w:pPr>
+    </w:p>
+    <w:p>
+      <w:pPr>
+        <w:pStyle w:val="Style1"/>
+        <w:numPr>
+          <w:ilvl w:val="0"/>
+          <w:numId w:val="0"/>
+        </w:numPr>
+        <w:spacing w:line="360" w:lineRule="auto"/>
+        <w:ind w:left="360" w:hanging="360"/>
+        <w:rPr>
+          <w:rFonts w:ascii="Times New Roman" w:eastAsia="Times New Roman" w:hAnsi="Times New Roman" w:cs="Times New Roman"/>
+          <w:b/>
+          <w:sz w:val="24"/>
+          <w:szCs w:val="24"/>
+          <w:u w:val="none"/>
+        </w:rPr>
+      </w:pPr>
+      <w:r>
+        <w:rPr>
+          <w:rFonts w:ascii="Times New Roman" w:eastAsia="Times New Roman" w:hAnsi="Times New Roman" w:cs="Times New Roman"/>
+          <w:b/>
+          <w:sz w:val="24"/>
+          <w:szCs w:val="24"/>
+          <w:u w:val="none"/>
+        </w:rPr>
+        <w:t>4.1 Guests</w:t>
+      </w:r>
+    </w:p>
+    <w:p>
+      <w:pPr>
+        <w:pStyle w:val="Style1"/>
+        <w:numPr>
+          <w:ilvl w:val="0"/>
+          <w:numId w:val="20"/>
+        </w:numPr>
+        <w:spacing w:line="360" w:lineRule="auto"/>
+        <w:rPr>
+          <w:rFonts w:ascii="Times New Roman" w:eastAsia="Times New Roman" w:hAnsi="Times New Roman" w:cs="Times New Roman"/>
+          <w:sz w:val="24"/>
+          <w:szCs w:val="24"/>
+          <w:u w:val="none"/>
+        </w:rPr>
+      </w:pPr>
+      <w:r>
+        <w:rPr>
+          <w:rFonts w:ascii="Times New Roman" w:eastAsia="Times New Roman" w:hAnsi="Times New Roman" w:cs="Times New Roman"/>
+          <w:sz w:val="24"/>
+          <w:szCs w:val="24"/>
+          <w:u w:val="none"/>
+        </w:rPr>
+        <w:t xml:space="preserve">Guests shall be able </w:t>
+      </w:r>
+      <w:r>
+        <w:rPr>
+          <w:rFonts w:ascii="Times New Roman" w:eastAsia="Times New Roman" w:hAnsi="Times New Roman" w:cs="Times New Roman"/>
+          <w:sz w:val="24"/>
+          <w:szCs w:val="24"/>
+          <w:u w:val="none"/>
+        </w:rPr>
+        <w:t>to browse the website</w:t>
+      </w:r>
+      <w:r>
+        <w:rPr>
+          <w:rFonts w:ascii="Times New Roman" w:eastAsia="Times New Roman" w:hAnsi="Times New Roman" w:cs="Times New Roman"/>
+          <w:sz w:val="24"/>
+          <w:szCs w:val="24"/>
+          <w:u w:val="none"/>
+        </w:rPr>
+        <w:t>.</w:t>
+      </w:r>
+    </w:p>
+    <w:p>
+      <w:pPr>
+        <w:pStyle w:val="Style1"/>
+        <w:numPr>
+          <w:ilvl w:val="0"/>
+          <w:numId w:val="20"/>
+        </w:numPr>
+        <w:spacing w:line="360" w:lineRule="auto"/>
+        <w:rPr>
+          <w:rFonts w:ascii="Times New Roman" w:eastAsia="Times New Roman" w:hAnsi="Times New Roman" w:cs="Times New Roman"/>
+          <w:sz w:val="24"/>
+          <w:szCs w:val="24"/>
+          <w:u w:val="none"/>
+        </w:rPr>
+      </w:pPr>
+      <w:r>
+        <w:rPr>
+          <w:rFonts w:ascii="Times New Roman" w:eastAsia="Times New Roman" w:hAnsi="Times New Roman" w:cs="Times New Roman"/>
+          <w:sz w:val="24"/>
+          <w:szCs w:val="24"/>
+          <w:u w:val="none"/>
+        </w:rPr>
+        <w:t xml:space="preserve">Guests shall be able </w:t>
+      </w:r>
+      <w:r>
+        <w:rPr>
+          <w:rFonts w:ascii="Times New Roman" w:eastAsia="Times New Roman" w:hAnsi="Times New Roman" w:cs="Times New Roman"/>
+          <w:sz w:val="24"/>
+          <w:szCs w:val="24"/>
+          <w:u w:val="none"/>
+        </w:rPr>
+        <w:t xml:space="preserve">to search for </w:t>
+      </w:r>
+      <w:r>
+        <w:rPr>
+          <w:rFonts w:ascii="Times New Roman" w:eastAsia="Times New Roman" w:hAnsi="Times New Roman" w:cs="Times New Roman"/>
+          <w:sz w:val="24"/>
+          <w:szCs w:val="24"/>
+          <w:u w:val="none"/>
+        </w:rPr>
+        <w:t>products</w:t>
+      </w:r>
+      <w:r>
+        <w:rPr>
+          <w:rFonts w:ascii="Times New Roman" w:eastAsia="Times New Roman" w:hAnsi="Times New Roman" w:cs="Times New Roman"/>
+          <w:sz w:val="24"/>
+          <w:szCs w:val="24"/>
+          <w:u w:val="none"/>
+        </w:rPr>
+        <w:t>.</w:t>
+      </w:r>
+    </w:p>
+    <w:p>
+      <w:pPr>
+        <w:pStyle w:val="Style1"/>
+        <w:numPr>
+          <w:ilvl w:val="0"/>
+          <w:numId w:val="20"/>
+        </w:numPr>
+        <w:spacing w:line="360" w:lineRule="auto"/>
+        <w:rPr>
+          <w:rFonts w:ascii="Times New Roman" w:eastAsia="Times New Roman" w:hAnsi="Times New Roman" w:cs="Times New Roman"/>
+          <w:sz w:val="24"/>
+          <w:szCs w:val="24"/>
+          <w:u w:val="none"/>
+        </w:rPr>
+      </w:pPr>
+      <w:r>
+        <w:rPr>
+          <w:rFonts w:ascii="Times New Roman" w:eastAsia="Times New Roman" w:hAnsi="Times New Roman" w:cs="Times New Roman"/>
+          <w:sz w:val="24"/>
+          <w:szCs w:val="24"/>
+          <w:u w:val="none"/>
+        </w:rPr>
+        <w:t>Guests shall be able to filter products (by price/condition/category).</w:t>
+      </w:r>
+    </w:p>
+    <w:p>
+      <w:pPr>
+        <w:pStyle w:val="Style1"/>
+        <w:numPr>
+          <w:ilvl w:val="0"/>
+          <w:numId w:val="0"/>
+        </w:numPr>
+        <w:spacing w:line="360" w:lineRule="auto"/>
+        <w:ind w:left="720"/>
+        <w:rPr>
+          <w:rFonts w:ascii="Times New Roman" w:eastAsia="Times New Roman" w:hAnsi="Times New Roman" w:cs="Times New Roman"/>
+          <w:sz w:val="24"/>
+          <w:szCs w:val="24"/>
+          <w:u w:val="none"/>
+        </w:rPr>
+      </w:pPr>
+    </w:p>
+    <w:p>
+      <w:pPr>
+        <w:pStyle w:val="Style1"/>
+        <w:numPr>
+          <w:ilvl w:val="0"/>
+          <w:numId w:val="0"/>
+        </w:numPr>
+        <w:spacing w:line="360" w:lineRule="auto"/>
+        <w:ind w:left="360" w:hanging="360"/>
+        <w:rPr>
+          <w:rFonts w:ascii="Times New Roman" w:eastAsia="Times New Roman" w:hAnsi="Times New Roman" w:cs="Times New Roman"/>
+          <w:b/>
+          <w:sz w:val="24"/>
+          <w:szCs w:val="24"/>
+          <w:u w:val="none"/>
+        </w:rPr>
+      </w:pPr>
+      <w:r>
+        <w:rPr>
+          <w:rFonts w:ascii="Times New Roman" w:eastAsia="Times New Roman" w:hAnsi="Times New Roman" w:cs="Times New Roman"/>
+          <w:b/>
+          <w:sz w:val="24"/>
+          <w:szCs w:val="24"/>
+          <w:u w:val="none"/>
+        </w:rPr>
+        <w:t>4.2 Verified Users</w:t>
+      </w:r>
+    </w:p>
+    <w:p>
+      <w:pPr>
+        <w:pStyle w:val="Style1"/>
+        <w:numPr>
+          <w:ilvl w:val="0"/>
+          <w:numId w:val="21"/>
+        </w:numPr>
+        <w:spacing w:line="360" w:lineRule="auto"/>
+        <w:rPr>
+          <w:rFonts w:ascii="Times New Roman" w:eastAsia="Times New Roman" w:hAnsi="Times New Roman" w:cs="Times New Roman"/>
+          <w:sz w:val="24"/>
+          <w:szCs w:val="24"/>
+          <w:u w:val="none"/>
+        </w:rPr>
+      </w:pPr>
+      <w:r>
+        <w:rPr>
+          <w:rFonts w:ascii="Times New Roman" w:eastAsia="Times New Roman" w:hAnsi="Times New Roman" w:cs="Times New Roman"/>
+          <w:sz w:val="24"/>
+          <w:szCs w:val="24"/>
+          <w:u w:val="none"/>
+        </w:rPr>
+        <w:t xml:space="preserve">Verified Users shall be able </w:t>
+      </w:r>
+      <w:r>
+        <w:rPr>
+          <w:rFonts w:ascii="Times New Roman" w:eastAsia="Times New Roman" w:hAnsi="Times New Roman" w:cs="Times New Roman"/>
+          <w:sz w:val="24"/>
+          <w:szCs w:val="24"/>
+          <w:u w:val="none"/>
+        </w:rPr>
+        <w:t>to browse the website</w:t>
+      </w:r>
+      <w:r>
+        <w:rPr>
+          <w:rFonts w:ascii="Times New Roman" w:eastAsia="Times New Roman" w:hAnsi="Times New Roman" w:cs="Times New Roman"/>
+          <w:sz w:val="24"/>
+          <w:szCs w:val="24"/>
+          <w:u w:val="none"/>
+        </w:rPr>
+        <w:t>.</w:t>
+      </w:r>
+    </w:p>
+    <w:p>
+      <w:pPr>
+        <w:pStyle w:val="Style1"/>
+        <w:numPr>
+          <w:ilvl w:val="0"/>
+          <w:numId w:val="21"/>
+        </w:numPr>
+        <w:spacing w:line="360" w:lineRule="auto"/>
+        <w:rPr>
+          <w:rFonts w:ascii="Times New Roman" w:eastAsia="Times New Roman" w:hAnsi="Times New Roman" w:cs="Times New Roman"/>
+          <w:sz w:val="24"/>
+          <w:szCs w:val="24"/>
+          <w:u w:val="none"/>
+        </w:rPr>
+      </w:pPr>
+      <w:r>
+        <w:rPr>
+          <w:rFonts w:ascii="Times New Roman" w:eastAsia="Times New Roman" w:hAnsi="Times New Roman" w:cs="Times New Roman"/>
+          <w:sz w:val="24"/>
+          <w:szCs w:val="24"/>
+          <w:u w:val="none"/>
+        </w:rPr>
+        <w:t xml:space="preserve">Verified Users shall be able </w:t>
+      </w:r>
+      <w:r>
+        <w:rPr>
+          <w:rFonts w:ascii="Times New Roman" w:eastAsia="Times New Roman" w:hAnsi="Times New Roman" w:cs="Times New Roman"/>
+          <w:sz w:val="24"/>
+          <w:szCs w:val="24"/>
+          <w:u w:val="none"/>
+        </w:rPr>
+        <w:t xml:space="preserve">to search for </w:t>
+      </w:r>
+      <w:r>
+        <w:rPr>
+          <w:rFonts w:ascii="Times New Roman" w:eastAsia="Times New Roman" w:hAnsi="Times New Roman" w:cs="Times New Roman"/>
+          <w:sz w:val="24"/>
+          <w:szCs w:val="24"/>
+          <w:u w:val="none"/>
+        </w:rPr>
+        <w:t>products</w:t>
+      </w:r>
+      <w:r>
+        <w:rPr>
+          <w:rFonts w:ascii="Times New Roman" w:eastAsia="Times New Roman" w:hAnsi="Times New Roman" w:cs="Times New Roman"/>
+          <w:sz w:val="24"/>
+          <w:szCs w:val="24"/>
+          <w:u w:val="none"/>
+        </w:rPr>
+        <w:t>.</w:t>
+      </w:r>
+    </w:p>
+    <w:p>
+      <w:pPr>
+        <w:pStyle w:val="Style1"/>
+        <w:numPr>
+          <w:ilvl w:val="0"/>
+          <w:numId w:val="21"/>
+        </w:numPr>
+        <w:spacing w:line="360" w:lineRule="auto"/>
+        <w:rPr>
+          <w:rFonts w:ascii="Times New Roman" w:eastAsia="Times New Roman" w:hAnsi="Times New Roman" w:cs="Times New Roman"/>
+          <w:sz w:val="24"/>
+          <w:szCs w:val="24"/>
+          <w:u w:val="none"/>
+        </w:rPr>
+      </w:pPr>
+      <w:r>
+        <w:rPr>
+          <w:rFonts w:ascii="Times New Roman" w:eastAsia="Times New Roman" w:hAnsi="Times New Roman" w:cs="Times New Roman"/>
+          <w:sz w:val="24"/>
+          <w:szCs w:val="24"/>
+          <w:u w:val="none"/>
+        </w:rPr>
+        <w:t>Verified Users shall be able to filter products (by price/condition/category).</w:t>
+      </w:r>
+    </w:p>
+    <w:p>
+      <w:pPr>
+        <w:pStyle w:val="Style1"/>
+        <w:numPr>
+          <w:ilvl w:val="0"/>
+          <w:numId w:val="21"/>
+        </w:numPr>
+        <w:spacing w:line="360" w:lineRule="auto"/>
+        <w:rPr>
+          <w:rFonts w:ascii="Times New Roman" w:eastAsia="Times New Roman" w:hAnsi="Times New Roman" w:cs="Times New Roman"/>
+          <w:sz w:val="24"/>
+          <w:szCs w:val="24"/>
+          <w:u w:val="none"/>
+        </w:rPr>
+      </w:pPr>
+      <w:r>
+        <w:rPr>
+          <w:rFonts w:ascii="Times New Roman" w:eastAsia="Times New Roman" w:hAnsi="Times New Roman" w:cs="Times New Roman"/>
+          <w:sz w:val="24"/>
+          <w:szCs w:val="24"/>
+          <w:u w:val="none"/>
+        </w:rPr>
+        <w:t>Verified Users shall be able to have their own account profiles.</w:t>
+      </w:r>
+    </w:p>
+    <w:p>
+      <w:pPr>
+        <w:pStyle w:val="Style1"/>
+        <w:numPr>
+          <w:ilvl w:val="0"/>
+          <w:numId w:val="21"/>
+        </w:numPr>
+        <w:spacing w:line="360" w:lineRule="auto"/>
+        <w:rPr>
+          <w:rFonts w:ascii="Times New Roman" w:eastAsia="Times New Roman" w:hAnsi="Times New Roman" w:cs="Times New Roman"/>
+          <w:sz w:val="24"/>
+          <w:szCs w:val="24"/>
+          <w:u w:val="none"/>
+        </w:rPr>
+      </w:pPr>
+      <w:r>
+        <w:rPr>
+          <w:rFonts w:ascii="Times New Roman" w:eastAsia="Times New Roman" w:hAnsi="Times New Roman" w:cs="Times New Roman"/>
+          <w:sz w:val="24"/>
+          <w:szCs w:val="24"/>
+          <w:u w:val="none"/>
+        </w:rPr>
+        <w:t>Verified Users shall be able to upload their own products for sale.</w:t>
+      </w:r>
+    </w:p>
+    <w:p>
+      <w:pPr>
+        <w:pStyle w:val="Style1"/>
+        <w:numPr>
+          <w:ilvl w:val="0"/>
+          <w:numId w:val="21"/>
+        </w:numPr>
+        <w:spacing w:line="360" w:lineRule="auto"/>
+        <w:rPr>
+          <w:rFonts w:ascii="Times New Roman" w:eastAsia="Times New Roman" w:hAnsi="Times New Roman" w:cs="Times New Roman"/>
+          <w:sz w:val="24"/>
+          <w:szCs w:val="24"/>
+          <w:u w:val="none"/>
+        </w:rPr>
+      </w:pPr>
+      <w:r>
+        <w:rPr>
+          <w:rFonts w:ascii="Times New Roman" w:eastAsia="Times New Roman" w:hAnsi="Times New Roman" w:cs="Times New Roman"/>
+          <w:sz w:val="24"/>
+          <w:szCs w:val="24"/>
+          <w:u w:val="none"/>
+        </w:rPr>
+        <w:t>Verified Users shall be able to remove products from their own profiles.</w:t>
+      </w:r>
+    </w:p>
+    <w:p>
+      <w:pPr>
+        <w:pStyle w:val="Style1"/>
+        <w:numPr>
+          <w:ilvl w:val="0"/>
+          <w:numId w:val="21"/>
+        </w:numPr>
+        <w:spacing w:line="360" w:lineRule="auto"/>
+        <w:rPr>
+          <w:rFonts w:ascii="Times New Roman" w:eastAsia="Times New Roman" w:hAnsi="Times New Roman" w:cs="Times New Roman"/>
+          <w:sz w:val="24"/>
+          <w:szCs w:val="24"/>
+          <w:u w:val="none"/>
+        </w:rPr>
+      </w:pPr>
+      <w:r>
+        <w:rPr>
+          <w:rFonts w:ascii="Times New Roman" w:eastAsia="Times New Roman" w:hAnsi="Times New Roman" w:cs="Times New Roman"/>
+          <w:sz w:val="24"/>
+          <w:szCs w:val="24"/>
+          <w:u w:val="none"/>
+        </w:rPr>
+        <w:t>Verified Users shall be able to set/reset price from their own profiles.</w:t>
+      </w:r>
+    </w:p>
+    <w:p>
+      <w:pPr>
+        <w:pStyle w:val="Style1"/>
+        <w:numPr>
+          <w:ilvl w:val="0"/>
+          <w:numId w:val="21"/>
+        </w:numPr>
+        <w:spacing w:line="360" w:lineRule="auto"/>
+        <w:rPr>
+          <w:rFonts w:ascii="Times New Roman" w:eastAsia="Times New Roman" w:hAnsi="Times New Roman" w:cs="Times New Roman"/>
+          <w:sz w:val="24"/>
+          <w:szCs w:val="24"/>
+          <w:u w:val="none"/>
+        </w:rPr>
+      </w:pPr>
+      <w:r>
+        <w:rPr>
+          <w:rFonts w:ascii="Times New Roman" w:eastAsia="Times New Roman" w:hAnsi="Times New Roman" w:cs="Times New Roman"/>
+          <w:sz w:val="24"/>
+          <w:szCs w:val="24"/>
+          <w:u w:val="none"/>
+        </w:rPr>
+        <w:t>Verified Users shall be able to order products from the website.</w:t>
+      </w:r>
+    </w:p>
+    <w:p>
+      <w:pPr>
+        <w:pStyle w:val="Style1"/>
+        <w:numPr>
+          <w:ilvl w:val="0"/>
+          <w:numId w:val="21"/>
+        </w:numPr>
+        <w:spacing w:line="360" w:lineRule="auto"/>
+        <w:rPr>
+          <w:rFonts w:ascii="Times New Roman" w:eastAsia="Times New Roman" w:hAnsi="Times New Roman" w:cs="Times New Roman"/>
+          <w:sz w:val="24"/>
+          <w:szCs w:val="24"/>
+          <w:u w:val="none"/>
+        </w:rPr>
+      </w:pPr>
+      <w:r>
+        <w:rPr>
+          <w:rFonts w:ascii="Times New Roman" w:eastAsia="Times New Roman" w:hAnsi="Times New Roman" w:cs="Times New Roman"/>
+          <w:sz w:val="24"/>
+          <w:szCs w:val="24"/>
+          <w:u w:val="none"/>
+        </w:rPr>
+        <w:t>Verified Users shall be able to review the seller.</w:t>
+      </w:r>
+    </w:p>
+    <w:p>
+      <w:pPr>
+        <w:pStyle w:val="Style1"/>
+        <w:numPr>
+          <w:ilvl w:val="0"/>
+          <w:numId w:val="0"/>
+        </w:numPr>
+        <w:spacing w:line="360" w:lineRule="auto"/>
+        <w:ind w:left="720"/>
+        <w:rPr>
+          <w:rFonts w:ascii="Times New Roman" w:eastAsia="Times New Roman" w:hAnsi="Times New Roman" w:cs="Times New Roman"/>
+          <w:sz w:val="24"/>
+          <w:szCs w:val="24"/>
+          <w:u w:val="none"/>
+        </w:rPr>
+      </w:pPr>
+    </w:p>
+    <w:p>
+      <w:pPr>
+        <w:pStyle w:val="Style1"/>
+        <w:numPr>
+          <w:ilvl w:val="0"/>
+          <w:numId w:val="0"/>
+        </w:numPr>
+        <w:spacing w:line="360" w:lineRule="auto"/>
+        <w:rPr>
+          <w:rFonts w:ascii="Times New Roman" w:eastAsia="Times New Roman" w:hAnsi="Times New Roman" w:cs="Times New Roman"/>
+          <w:b/>
+          <w:sz w:val="24"/>
+          <w:szCs w:val="24"/>
+          <w:u w:val="none"/>
+        </w:rPr>
+      </w:pPr>
+      <w:r>
+        <w:rPr>
+          <w:rFonts w:ascii="Times New Roman" w:eastAsia="Times New Roman" w:hAnsi="Times New Roman" w:cs="Times New Roman"/>
+          <w:b/>
+          <w:sz w:val="24"/>
+          <w:szCs w:val="24"/>
+          <w:u w:val="none"/>
+        </w:rPr>
+        <w:t>4.3 Administrators</w:t>
+      </w:r>
+    </w:p>
+    <w:p>
+      <w:pPr>
+        <w:pStyle w:val="Style1"/>
+        <w:numPr>
+          <w:ilvl w:val="0"/>
+          <w:numId w:val="22"/>
+        </w:numPr>
+        <w:spacing w:line="360" w:lineRule="auto"/>
+        <w:rPr>
+          <w:rFonts w:ascii="Times New Roman" w:eastAsia="Times New Roman" w:hAnsi="Times New Roman" w:cs="Times New Roman"/>
+          <w:sz w:val="24"/>
+          <w:szCs w:val="24"/>
+          <w:u w:val="none"/>
+        </w:rPr>
+      </w:pPr>
+      <w:r>
+        <w:rPr>
+          <w:rFonts w:ascii="Times New Roman" w:eastAsia="Times New Roman" w:hAnsi="Times New Roman" w:cs="Times New Roman"/>
+          <w:sz w:val="24"/>
+          <w:szCs w:val="24"/>
+          <w:u w:val="none"/>
+        </w:rPr>
+        <w:t>Administrators</w:t>
+      </w:r>
+      <w:r>
+        <w:rPr>
+          <w:rFonts w:ascii="Times New Roman" w:eastAsia="Times New Roman" w:hAnsi="Times New Roman" w:cs="Times New Roman"/>
+          <w:sz w:val="24"/>
+          <w:szCs w:val="24"/>
+          <w:u w:val="none"/>
+        </w:rPr>
+        <w:t xml:space="preserve"> shall be able </w:t>
+      </w:r>
+      <w:r>
+        <w:rPr>
+          <w:rFonts w:ascii="Times New Roman" w:eastAsia="Times New Roman" w:hAnsi="Times New Roman" w:cs="Times New Roman"/>
+          <w:sz w:val="24"/>
+          <w:szCs w:val="24"/>
+          <w:u w:val="none"/>
+        </w:rPr>
+        <w:t>to browse the website</w:t>
+      </w:r>
+      <w:r>
+        <w:rPr>
+          <w:rFonts w:ascii="Times New Roman" w:eastAsia="Times New Roman" w:hAnsi="Times New Roman" w:cs="Times New Roman"/>
+          <w:sz w:val="24"/>
+          <w:szCs w:val="24"/>
+          <w:u w:val="none"/>
+        </w:rPr>
+        <w:t>.</w:t>
+      </w:r>
+    </w:p>
+    <w:p>
+      <w:pPr>
+        <w:pStyle w:val="Style1"/>
+        <w:numPr>
+          <w:ilvl w:val="0"/>
+          <w:numId w:val="22"/>
+        </w:numPr>
+        <w:spacing w:line="360" w:lineRule="auto"/>
+        <w:rPr>
+          <w:rFonts w:ascii="Times New Roman" w:eastAsia="Times New Roman" w:hAnsi="Times New Roman" w:cs="Times New Roman"/>
+          <w:sz w:val="24"/>
+          <w:szCs w:val="24"/>
+          <w:u w:val="none"/>
+        </w:rPr>
+      </w:pPr>
+      <w:r>
+        <w:rPr>
+          <w:rFonts w:ascii="Times New Roman" w:eastAsia="Times New Roman" w:hAnsi="Times New Roman" w:cs="Times New Roman"/>
+          <w:sz w:val="24"/>
+          <w:szCs w:val="24"/>
+          <w:u w:val="none"/>
+        </w:rPr>
+        <w:t>Administrators</w:t>
+      </w:r>
+      <w:r>
+        <w:rPr>
+          <w:rFonts w:ascii="Times New Roman" w:eastAsia="Times New Roman" w:hAnsi="Times New Roman" w:cs="Times New Roman"/>
+          <w:sz w:val="24"/>
+          <w:szCs w:val="24"/>
+          <w:u w:val="none"/>
+        </w:rPr>
+        <w:t xml:space="preserve"> shall be able </w:t>
+      </w:r>
+      <w:r>
+        <w:rPr>
+          <w:rFonts w:ascii="Times New Roman" w:eastAsia="Times New Roman" w:hAnsi="Times New Roman" w:cs="Times New Roman"/>
+          <w:sz w:val="24"/>
+          <w:szCs w:val="24"/>
+          <w:u w:val="none"/>
+        </w:rPr>
+        <w:t xml:space="preserve">to search for </w:t>
+      </w:r>
+      <w:r>
+        <w:rPr>
+          <w:rFonts w:ascii="Times New Roman" w:eastAsia="Times New Roman" w:hAnsi="Times New Roman" w:cs="Times New Roman"/>
+          <w:sz w:val="24"/>
+          <w:szCs w:val="24"/>
+          <w:u w:val="none"/>
+        </w:rPr>
+        <w:t>products</w:t>
+      </w:r>
+      <w:r>
+        <w:rPr>
+          <w:rFonts w:ascii="Times New Roman" w:eastAsia="Times New Roman" w:hAnsi="Times New Roman" w:cs="Times New Roman"/>
+          <w:sz w:val="24"/>
+          <w:szCs w:val="24"/>
+          <w:u w:val="none"/>
+        </w:rPr>
+        <w:t>.</w:t>
+      </w:r>
+    </w:p>
+    <w:p>
+      <w:pPr>
+        <w:pStyle w:val="Style1"/>
+        <w:numPr>
+          <w:ilvl w:val="0"/>
+          <w:numId w:val="22"/>
+        </w:numPr>
+        <w:spacing w:line="360" w:lineRule="auto"/>
+        <w:rPr>
+          <w:rFonts w:ascii="Times New Roman" w:eastAsia="Times New Roman" w:hAnsi="Times New Roman" w:cs="Times New Roman"/>
+          <w:sz w:val="24"/>
+          <w:szCs w:val="24"/>
+          <w:u w:val="none"/>
+        </w:rPr>
+      </w:pPr>
+      <w:r>
+        <w:rPr>
+          <w:rFonts w:ascii="Times New Roman" w:eastAsia="Times New Roman" w:hAnsi="Times New Roman" w:cs="Times New Roman"/>
+          <w:sz w:val="24"/>
+          <w:szCs w:val="24"/>
+          <w:u w:val="none"/>
+        </w:rPr>
+        <w:t>Administrators</w:t>
+      </w:r>
+      <w:r>
+        <w:rPr>
+          <w:rFonts w:ascii="Times New Roman" w:eastAsia="Times New Roman" w:hAnsi="Times New Roman" w:cs="Times New Roman"/>
+          <w:sz w:val="24"/>
+          <w:szCs w:val="24"/>
+          <w:u w:val="none"/>
+        </w:rPr>
+        <w:t xml:space="preserve"> shall be able to filter products (by price/condition/category).</w:t>
+      </w:r>
+    </w:p>
+    <w:p>
+      <w:pPr>
+        <w:pStyle w:val="Style1"/>
+        <w:numPr>
+          <w:ilvl w:val="0"/>
+          <w:numId w:val="22"/>
+        </w:numPr>
+        <w:spacing w:line="360" w:lineRule="auto"/>
+        <w:rPr>
+          <w:rFonts w:ascii="Times New Roman" w:eastAsia="Times New Roman" w:hAnsi="Times New Roman" w:cs="Times New Roman"/>
+          <w:sz w:val="24"/>
+          <w:szCs w:val="24"/>
+          <w:u w:val="none"/>
+        </w:rPr>
+      </w:pPr>
+      <w:r>
+        <w:rPr>
+          <w:rFonts w:ascii="Times New Roman" w:eastAsia="Times New Roman" w:hAnsi="Times New Roman" w:cs="Times New Roman"/>
+          <w:sz w:val="24"/>
+          <w:szCs w:val="24"/>
+          <w:u w:val="none"/>
+        </w:rPr>
+        <w:t>Administrators</w:t>
+      </w:r>
+      <w:r>
+        <w:rPr>
+          <w:rFonts w:ascii="Times New Roman" w:eastAsia="Times New Roman" w:hAnsi="Times New Roman" w:cs="Times New Roman"/>
+          <w:sz w:val="24"/>
+          <w:szCs w:val="24"/>
+          <w:u w:val="none"/>
+        </w:rPr>
+        <w:t xml:space="preserve"> shall be able to have their own account profiles.</w:t>
+      </w:r>
+    </w:p>
+    <w:p>
+      <w:pPr>
+        <w:pStyle w:val="Style1"/>
+        <w:numPr>
+          <w:ilvl w:val="0"/>
+          <w:numId w:val="22"/>
+        </w:numPr>
+        <w:spacing w:line="360" w:lineRule="auto"/>
+        <w:rPr>
+          <w:rFonts w:ascii="Times New Roman" w:eastAsia="Times New Roman" w:hAnsi="Times New Roman" w:cs="Times New Roman"/>
+          <w:sz w:val="24"/>
+          <w:szCs w:val="24"/>
+          <w:u w:val="none"/>
+        </w:rPr>
+      </w:pPr>
+      <w:r>
+        <w:rPr>
+          <w:rFonts w:ascii="Times New Roman" w:eastAsia="Times New Roman" w:hAnsi="Times New Roman" w:cs="Times New Roman"/>
+          <w:sz w:val="24"/>
+          <w:szCs w:val="24"/>
+          <w:u w:val="none"/>
+        </w:rPr>
+        <w:t>Administrators</w:t>
+      </w:r>
+      <w:r>
+        <w:rPr>
+          <w:rFonts w:ascii="Times New Roman" w:eastAsia="Times New Roman" w:hAnsi="Times New Roman" w:cs="Times New Roman"/>
+          <w:sz w:val="24"/>
+          <w:szCs w:val="24"/>
+          <w:u w:val="none"/>
+        </w:rPr>
+        <w:t xml:space="preserve"> shall be able to delete accounts and site content.</w:t>
+      </w:r>
+    </w:p>
+    <w:p>
+      <w:pPr>
+        <w:pStyle w:val="Style1"/>
+        <w:numPr>
+          <w:ilvl w:val="0"/>
+          <w:numId w:val="22"/>
+        </w:numPr>
+        <w:spacing w:line="360" w:lineRule="auto"/>
+        <w:rPr>
+          <w:rFonts w:ascii="Times New Roman" w:eastAsia="Times New Roman" w:hAnsi="Times New Roman" w:cs="Times New Roman"/>
+          <w:sz w:val="24"/>
+          <w:szCs w:val="24"/>
+          <w:u w:val="none"/>
+        </w:rPr>
+      </w:pPr>
+      <w:r>
+        <w:rPr>
+          <w:rFonts w:ascii="Times New Roman" w:eastAsia="Times New Roman" w:hAnsi="Times New Roman" w:cs="Times New Roman"/>
+          <w:sz w:val="24"/>
+          <w:szCs w:val="24"/>
+          <w:u w:val="none"/>
+        </w:rPr>
+        <w:t>Administrators</w:t>
+      </w:r>
+      <w:r>
+        <w:rPr>
+          <w:rFonts w:ascii="Times New Roman" w:eastAsia="Times New Roman" w:hAnsi="Times New Roman" w:cs="Times New Roman"/>
+          <w:sz w:val="24"/>
+          <w:szCs w:val="24"/>
+          <w:u w:val="none"/>
+        </w:rPr>
+        <w:t xml:space="preserve"> shall be able to delete products</w:t>
+      </w:r>
+      <w:r>
+        <w:rPr>
+          <w:rFonts w:ascii="Times New Roman" w:eastAsia="Times New Roman" w:hAnsi="Times New Roman" w:cs="Times New Roman"/>
+          <w:sz w:val="24"/>
+          <w:szCs w:val="24"/>
+          <w:u w:val="none"/>
+        </w:rPr>
+        <w:t>.</w:t>
+      </w:r>
+      <w:r>
+        <w:rPr>
+          <w:rFonts w:ascii="Times New Roman" w:eastAsia="Times New Roman" w:hAnsi="Times New Roman" w:cs="Times New Roman"/>
+          <w:sz w:val="24"/>
+          <w:szCs w:val="24"/>
+          <w:u w:val="none"/>
+        </w:rPr>
+        <w:t xml:space="preserve"> </w:t>
+      </w:r>
+    </w:p>
+    <w:p>
+      <w:pPr>
+        <w:pStyle w:val="ListParagraph"/>
         <w:tabs>
-          <w:tab w:val="left" w:pos="720"/>
           <w:tab w:val="left" w:pos="1080"/>
         </w:tabs>
         <w:spacing w:line="360" w:lineRule="auto"/>
-        <w:ind w:left="360" w:firstLine="0"/>
-        <w:rPr>
-          <w:sz w:val="24"/>
-          <w:szCs w:val="24"/>
-        </w:rPr>
-      </w:pPr>
-      <w:r>
-        <w:rPr>
-          <w:rFonts w:ascii="Times New Roman" w:eastAsia="Times New Roman" w:hAnsi="Times New Roman" w:cs="Times New Roman"/>
-          <w:sz w:val="24"/>
-          <w:szCs w:val="24"/>
-        </w:rPr>
-        <w:t>Users shall be able to browse for items.</w:t>
-      </w:r>
-    </w:p>
-    <w:p>
-      <w:pPr>
-        <w:numPr>
-          <w:ilvl w:val="0"/>
-          <w:numId w:val="2"/>
-        </w:numPr>
+        <w:rPr>
+          <w:rFonts w:ascii="Times New Roman" w:hAnsi="Times New Roman" w:cs="Times New Roman"/>
+          <w:sz w:val="24"/>
+          <w:szCs w:val="24"/>
+          <w:lang w:bidi="ar-SA"/>
+        </w:rPr>
+      </w:pPr>
+    </w:p>
+    <w:p>
+      <w:pPr>
         <w:tabs>
-          <w:tab w:val="left" w:pos="720"/>
           <w:tab w:val="left" w:pos="1080"/>
         </w:tabs>
         <w:spacing w:line="360" w:lineRule="auto"/>
-        <w:ind w:left="360" w:firstLine="0"/>
-        <w:rPr>
-          <w:sz w:val="24"/>
-          <w:szCs w:val="24"/>
-        </w:rPr>
-      </w:pPr>
-      <w:r>
-        <w:rPr>
-          <w:rFonts w:ascii="Times New Roman" w:eastAsia="Times New Roman" w:hAnsi="Times New Roman" w:cs="Times New Roman"/>
-          <w:sz w:val="24"/>
-          <w:szCs w:val="24"/>
-        </w:rPr>
-        <w:t>Users shall be able to search for items.</w:t>
-      </w:r>
-    </w:p>
-    <w:p>
-      <w:pPr>
-        <w:numPr>
-          <w:ilvl w:val="0"/>
-          <w:numId w:val="2"/>
-        </w:numPr>
-        <w:tabs>
-          <w:tab w:val="left" w:pos="720"/>
-          <w:tab w:val="left" w:pos="1080"/>
-        </w:tabs>
-        <w:spacing w:line="360" w:lineRule="auto"/>
-        <w:ind w:left="360" w:firstLine="0"/>
-        <w:rPr>
-          <w:sz w:val="24"/>
-          <w:szCs w:val="24"/>
-        </w:rPr>
-      </w:pPr>
-      <w:r>
-        <w:rPr>
-          <w:rFonts w:ascii="Times New Roman" w:eastAsia="Times New Roman" w:hAnsi="Times New Roman" w:cs="Times New Roman"/>
-          <w:sz w:val="24"/>
-          <w:szCs w:val="24"/>
-        </w:rPr>
-        <w:t xml:space="preserve">Users shall be able to filter items (by price, used/new, </w:t>
-      </w:r>
-      <w:proofErr w:type="spellStart"/>
-      <w:r>
-        <w:rPr>
-          <w:rFonts w:ascii="Times New Roman" w:eastAsia="Times New Roman" w:hAnsi="Times New Roman" w:cs="Times New Roman"/>
-          <w:sz w:val="24"/>
-          <w:szCs w:val="24"/>
-        </w:rPr>
-        <w:t>etc</w:t>
-      </w:r>
-      <w:proofErr w:type="spellEnd"/>
-      <w:r>
-        <w:rPr>
-          <w:rFonts w:ascii="Times New Roman" w:eastAsia="Times New Roman" w:hAnsi="Times New Roman" w:cs="Times New Roman"/>
-          <w:sz w:val="24"/>
-          <w:szCs w:val="24"/>
-        </w:rPr>
-        <w:t>)</w:t>
-      </w:r>
-    </w:p>
-    <w:p>
-      <w:pPr>
-        <w:numPr>
-          <w:ilvl w:val="0"/>
-          <w:numId w:val="2"/>
-        </w:numPr>
-        <w:tabs>
-          <w:tab w:val="left" w:pos="720"/>
-          <w:tab w:val="left" w:pos="1080"/>
-        </w:tabs>
-        <w:spacing w:line="360" w:lineRule="auto"/>
-        <w:ind w:left="360" w:firstLine="0"/>
-        <w:rPr>
-          <w:sz w:val="24"/>
-          <w:szCs w:val="24"/>
-        </w:rPr>
-      </w:pPr>
-      <w:r>
-        <w:rPr>
-          <w:rFonts w:ascii="Times New Roman" w:eastAsia="Times New Roman" w:hAnsi="Times New Roman" w:cs="Times New Roman"/>
-          <w:sz w:val="24"/>
-          <w:szCs w:val="24"/>
-        </w:rPr>
-        <w:t>Users shall be able to upload their own items for sale.</w:t>
-      </w:r>
-    </w:p>
-    <w:p>
-      <w:pPr>
-        <w:numPr>
-          <w:ilvl w:val="0"/>
-          <w:numId w:val="2"/>
-        </w:numPr>
-        <w:tabs>
-          <w:tab w:val="left" w:pos="720"/>
-          <w:tab w:val="left" w:pos="1080"/>
-        </w:tabs>
-        <w:spacing w:line="360" w:lineRule="auto"/>
-        <w:ind w:left="360" w:firstLine="0"/>
-        <w:rPr>
-          <w:sz w:val="24"/>
-          <w:szCs w:val="24"/>
-        </w:rPr>
-      </w:pPr>
-      <w:r>
-        <w:rPr>
-          <w:rFonts w:ascii="Times New Roman" w:eastAsia="Times New Roman" w:hAnsi="Times New Roman" w:cs="Times New Roman"/>
-          <w:sz w:val="24"/>
-          <w:szCs w:val="24"/>
-        </w:rPr>
-        <w:t>Users shall be able to message to buyers/sellers.</w:t>
-      </w:r>
-    </w:p>
-    <w:p>
-      <w:pPr>
-        <w:numPr>
-          <w:ilvl w:val="0"/>
-          <w:numId w:val="2"/>
-        </w:numPr>
-        <w:tabs>
-          <w:tab w:val="left" w:pos="720"/>
-          <w:tab w:val="left" w:pos="1080"/>
-        </w:tabs>
-        <w:spacing w:line="360" w:lineRule="auto"/>
-        <w:ind w:left="360" w:firstLine="0"/>
-        <w:rPr>
-          <w:sz w:val="24"/>
-          <w:szCs w:val="24"/>
-        </w:rPr>
-      </w:pPr>
-      <w:bookmarkStart w:id="4" w:name="__DdeLink__79_1650901977"/>
-      <w:bookmarkEnd w:id="4"/>
-      <w:r>
-        <w:rPr>
-          <w:rFonts w:ascii="Times New Roman" w:eastAsia="Times New Roman" w:hAnsi="Times New Roman" w:cs="Times New Roman"/>
-          <w:sz w:val="24"/>
-          <w:szCs w:val="24"/>
-        </w:rPr>
-        <w:t>Administrators shall be able to manage accounts and site content.</w:t>
-      </w:r>
-    </w:p>
-    <w:p>
-      <w:pPr>
-        <w:numPr>
-          <w:ilvl w:val="0"/>
-          <w:numId w:val="2"/>
-        </w:numPr>
-        <w:tabs>
-          <w:tab w:val="left" w:pos="720"/>
-          <w:tab w:val="left" w:pos="1080"/>
-        </w:tabs>
-        <w:spacing w:line="360" w:lineRule="auto"/>
-        <w:rPr>
-          <w:sz w:val="24"/>
-          <w:szCs w:val="24"/>
-        </w:rPr>
-      </w:pPr>
-      <w:r>
-        <w:rPr>
-          <w:rFonts w:ascii="Times New Roman" w:hAnsi="Times New Roman" w:cs="Times New Roman"/>
-          <w:sz w:val="24"/>
-          <w:szCs w:val="24"/>
-          <w:lang w:bidi="ar-SA"/>
-        </w:rPr>
-        <w:t>System shall have an interface for administrators.</w:t>
-      </w:r>
-    </w:p>
-    <w:p>
-      <w:pPr>
-        <w:numPr>
-          <w:ilvl w:val="0"/>
-          <w:numId w:val="2"/>
-        </w:numPr>
-        <w:tabs>
-          <w:tab w:val="left" w:pos="720"/>
-          <w:tab w:val="left" w:pos="1080"/>
-        </w:tabs>
-        <w:spacing w:line="360" w:lineRule="auto"/>
-        <w:rPr>
-          <w:sz w:val="24"/>
-          <w:szCs w:val="24"/>
-        </w:rPr>
-      </w:pPr>
-      <w:r>
-        <w:rPr>
-          <w:rFonts w:ascii="Times New Roman" w:hAnsi="Times New Roman" w:cs="Times New Roman"/>
-          <w:sz w:val="24"/>
-          <w:szCs w:val="24"/>
-          <w:lang w:bidi="ar-SA"/>
-        </w:rPr>
-        <w:t>Users shall be able to have their own account profile.</w:t>
-      </w:r>
-    </w:p>
-    <w:p>
-      <w:pPr>
-        <w:numPr>
-          <w:ilvl w:val="0"/>
-          <w:numId w:val="2"/>
-        </w:numPr>
-        <w:tabs>
-          <w:tab w:val="left" w:pos="720"/>
-          <w:tab w:val="left" w:pos="1080"/>
-        </w:tabs>
-        <w:spacing w:line="360" w:lineRule="auto"/>
-        <w:rPr>
-          <w:sz w:val="24"/>
-          <w:szCs w:val="24"/>
-        </w:rPr>
-      </w:pPr>
-      <w:r>
-        <w:rPr>
-          <w:rFonts w:ascii="Times New Roman" w:hAnsi="Times New Roman" w:cs="Times New Roman"/>
-          <w:sz w:val="24"/>
-          <w:szCs w:val="24"/>
-          <w:lang w:bidi="ar-SA"/>
-        </w:rPr>
-        <w:t>Users shall be able to remove items from their own profiles.</w:t>
-      </w:r>
-    </w:p>
-    <w:p>
-      <w:pPr>
-        <w:numPr>
-          <w:ilvl w:val="0"/>
-          <w:numId w:val="2"/>
-        </w:numPr>
-        <w:tabs>
-          <w:tab w:val="left" w:pos="720"/>
-          <w:tab w:val="left" w:pos="1080"/>
-        </w:tabs>
-        <w:spacing w:line="360" w:lineRule="auto"/>
-        <w:rPr>
-          <w:sz w:val="24"/>
-          <w:szCs w:val="24"/>
-        </w:rPr>
-      </w:pPr>
-      <w:r>
-        <w:rPr>
-          <w:rFonts w:ascii="Times New Roman" w:hAnsi="Times New Roman" w:cs="Times New Roman"/>
-          <w:sz w:val="24"/>
-          <w:szCs w:val="24"/>
-          <w:lang w:bidi="ar-SA"/>
-        </w:rPr>
-        <w:t>Users shall be able to set/ reset price from their own profiles.</w:t>
-      </w:r>
+        <w:rPr>
+          <w:sz w:val="24"/>
+          <w:szCs w:val="24"/>
+        </w:rPr>
+      </w:pPr>
     </w:p>
     <w:p/>
     <w:p/>
     <w:p/>
-    <w:p/>
-    <w:p/>
-    <w:p/>
-    <w:p/>
-    <w:p/>
-    <w:p/>
-    <w:p/>
-    <w:p/>
-    <w:p/>
-    <w:p/>
-    <w:p/>
-    <w:p/>
-    <w:p/>
-    <w:p/>
-    <w:p/>
-    <w:p>
-      <w:pPr>
-        <w:rPr>
-          <w:rFonts w:ascii="Times New Roman" w:eastAsia="Times New Roman" w:hAnsi="Times New Roman" w:cs="Times New Roman"/>
-        </w:rPr>
-      </w:pPr>
-    </w:p>
-    <w:p>
-      <w:pPr>
-        <w:rPr>
-          <w:rFonts w:ascii="Times New Roman" w:eastAsia="Times New Roman" w:hAnsi="Times New Roman" w:cs="Times New Roman"/>
-        </w:rPr>
-      </w:pPr>
-    </w:p>
-    <w:p>
-      <w:pPr>
-        <w:rPr>
-          <w:rFonts w:ascii="Times New Roman" w:eastAsia="Times New Roman" w:hAnsi="Times New Roman" w:cs="Times New Roman"/>
-        </w:rPr>
-      </w:pPr>
-    </w:p>
-    <w:p>
-      <w:pPr>
-        <w:rPr>
-          <w:rFonts w:ascii="Times New Roman" w:eastAsia="Times New Roman" w:hAnsi="Times New Roman" w:cs="Times New Roman"/>
-        </w:rPr>
-      </w:pPr>
-    </w:p>
-    <w:p>
-      <w:pPr>
-        <w:rPr>
-          <w:rFonts w:ascii="Times New Roman" w:eastAsia="Times New Roman" w:hAnsi="Times New Roman" w:cs="Times New Roman"/>
-        </w:rPr>
-      </w:pPr>
-    </w:p>
     <w:p>
       <w:pPr>
         <w:rPr>
@@ -7309,10 +7812,8 @@
                 <w:szCs w:val="24"/>
                 <w:lang w:eastAsia="en-US" w:bidi="ar-SA"/>
               </w:rPr>
-              <w:t>Gat</w:t>
-            </w:r>
-            <w:bookmarkStart w:id="7" w:name="_GoBack"/>
-            <w:bookmarkEnd w:id="7"/>
+              <w:t>Gatorsl</w:t>
+            </w:r>
             <w:r>
               <w:rPr>
                 <w:rFonts w:ascii="Times New Roman" w:eastAsia="Times New Roman" w:hAnsi="Times New Roman" w:cs="Times New Roman"/>
@@ -7323,7 +7824,7 @@
                 <w:szCs w:val="24"/>
                 <w:lang w:eastAsia="en-US" w:bidi="ar-SA"/>
               </w:rPr>
-              <w:t>orsList</w:t>
+              <w:t>ist</w:t>
             </w:r>
           </w:p>
         </w:tc>
@@ -10832,7 +11333,33 @@
           <w:sz w:val="24"/>
           <w:szCs w:val="24"/>
         </w:rPr>
-        <w:t>y developing this website for primarily SFSU students, we can improve our filtering and sorting by allowing students to search for items under a specific college major</w:t>
+        <w:t xml:space="preserve">y developing this website for </w:t>
+      </w:r>
+      <w:r>
+        <w:rPr>
+          <w:rFonts w:ascii="Times New Roman" w:hAnsi="Times New Roman" w:cs="Times New Roman"/>
+          <w:sz w:val="24"/>
+          <w:szCs w:val="24"/>
+          <w:u w:val="single"/>
+        </w:rPr>
+        <w:t>SFSU students</w:t>
+      </w:r>
+      <w:r>
+        <w:rPr>
+          <w:rFonts w:ascii="Times New Roman" w:hAnsi="Times New Roman" w:cs="Times New Roman"/>
+          <w:sz w:val="24"/>
+          <w:szCs w:val="24"/>
+          <w:u w:val="single"/>
+        </w:rPr>
+        <w:t xml:space="preserve"> only</w:t>
+      </w:r>
+      <w:r>
+        <w:rPr>
+          <w:rFonts w:ascii="Times New Roman" w:hAnsi="Times New Roman" w:cs="Times New Roman"/>
+          <w:sz w:val="24"/>
+          <w:szCs w:val="24"/>
+        </w:rPr>
+        <w:t>, we can improve our filtering and sorting by allowing students to search for items under a specific college major</w:t>
       </w:r>
       <w:r>
         <w:rPr>
@@ -11046,14 +11573,14 @@
           <w:szCs w:val="13"/>
         </w:rPr>
       </w:pPr>
-      <w:bookmarkStart w:id="8" w:name="_Toc454394224"/>
+      <w:bookmarkStart w:id="7" w:name="_Toc454394224"/>
       <w:r>
         <w:rPr>
           <w:color w:val="2E74B5" w:themeColor="accent1" w:themeShade="BF"/>
         </w:rPr>
         <w:t>High-Level System Architecture</w:t>
       </w:r>
-      <w:bookmarkEnd w:id="8"/>
+      <w:bookmarkEnd w:id="7"/>
     </w:p>
     <w:p/>
     <w:p/>
@@ -11852,14 +12379,14 @@
           <w:color w:val="2E74B5" w:themeColor="accent1" w:themeShade="BF"/>
         </w:rPr>
       </w:pPr>
-      <w:bookmarkStart w:id="9" w:name="_Toc454394225"/>
+      <w:bookmarkStart w:id="8" w:name="_Toc454394225"/>
       <w:r>
         <w:rPr>
           <w:color w:val="2E74B5" w:themeColor="accent1" w:themeShade="BF"/>
         </w:rPr>
         <w:t>Team</w:t>
       </w:r>
-      <w:bookmarkEnd w:id="9"/>
+      <w:bookmarkEnd w:id="8"/>
     </w:p>
     <w:p>
       <w:pPr>
@@ -12738,6 +13265,92 @@
     </w:lvl>
   </w:abstractNum>
   <w:abstractNum w:abstractNumId="2">
+    <w:nsid w:val="00A27F36"/>
+    <w:multiLevelType w:val="hybridMultilevel"/>
+    <w:tmpl w:val="4050C8FA"/>
+    <w:lvl w:ilvl="0" w:tplc="0409000F">
+      <w:start w:val="1"/>
+      <w:numFmt w:val="decimal"/>
+      <w:lvlText w:val="%1."/>
+      <w:lvlJc w:val="left"/>
+      <w:pPr>
+        <w:ind w:left="720" w:hanging="360"/>
+      </w:pPr>
+    </w:lvl>
+    <w:lvl w:ilvl="1" w:tplc="04090019" w:tentative="1">
+      <w:start w:val="1"/>
+      <w:numFmt w:val="lowerLetter"/>
+      <w:lvlText w:val="%2."/>
+      <w:lvlJc w:val="left"/>
+      <w:pPr>
+        <w:ind w:left="1440" w:hanging="360"/>
+      </w:pPr>
+    </w:lvl>
+    <w:lvl w:ilvl="2" w:tplc="0409001B" w:tentative="1">
+      <w:start w:val="1"/>
+      <w:numFmt w:val="lowerRoman"/>
+      <w:lvlText w:val="%3."/>
+      <w:lvlJc w:val="right"/>
+      <w:pPr>
+        <w:ind w:left="2160" w:hanging="180"/>
+      </w:pPr>
+    </w:lvl>
+    <w:lvl w:ilvl="3" w:tplc="0409000F" w:tentative="1">
+      <w:start w:val="1"/>
+      <w:numFmt w:val="decimal"/>
+      <w:lvlText w:val="%4."/>
+      <w:lvlJc w:val="left"/>
+      <w:pPr>
+        <w:ind w:left="2880" w:hanging="360"/>
+      </w:pPr>
+    </w:lvl>
+    <w:lvl w:ilvl="4" w:tplc="04090019" w:tentative="1">
+      <w:start w:val="1"/>
+      <w:numFmt w:val="lowerLetter"/>
+      <w:lvlText w:val="%5."/>
+      <w:lvlJc w:val="left"/>
+      <w:pPr>
+        <w:ind w:left="3600" w:hanging="360"/>
+      </w:pPr>
+    </w:lvl>
+    <w:lvl w:ilvl="5" w:tplc="0409001B" w:tentative="1">
+      <w:start w:val="1"/>
+      <w:numFmt w:val="lowerRoman"/>
+      <w:lvlText w:val="%6."/>
+      <w:lvlJc w:val="right"/>
+      <w:pPr>
+        <w:ind w:left="4320" w:hanging="180"/>
+      </w:pPr>
+    </w:lvl>
+    <w:lvl w:ilvl="6" w:tplc="0409000F" w:tentative="1">
+      <w:start w:val="1"/>
+      <w:numFmt w:val="decimal"/>
+      <w:lvlText w:val="%7."/>
+      <w:lvlJc w:val="left"/>
+      <w:pPr>
+        <w:ind w:left="5040" w:hanging="360"/>
+      </w:pPr>
+    </w:lvl>
+    <w:lvl w:ilvl="7" w:tplc="04090019" w:tentative="1">
+      <w:start w:val="1"/>
+      <w:numFmt w:val="lowerLetter"/>
+      <w:lvlText w:val="%8."/>
+      <w:lvlJc w:val="left"/>
+      <w:pPr>
+        <w:ind w:left="5760" w:hanging="360"/>
+      </w:pPr>
+    </w:lvl>
+    <w:lvl w:ilvl="8" w:tplc="0409001B" w:tentative="1">
+      <w:start w:val="1"/>
+      <w:numFmt w:val="lowerRoman"/>
+      <w:lvlText w:val="%9."/>
+      <w:lvlJc w:val="right"/>
+      <w:pPr>
+        <w:ind w:left="6480" w:hanging="180"/>
+      </w:pPr>
+    </w:lvl>
+  </w:abstractNum>
+  <w:abstractNum w:abstractNumId="3">
     <w:nsid w:val="04EB5874"/>
     <w:multiLevelType w:val="multilevel"/>
     <w:tmpl w:val="43B292B2"/>
@@ -12859,7 +13472,346 @@
       </w:pPr>
     </w:lvl>
   </w:abstractNum>
-  <w:abstractNum w:abstractNumId="3">
+  <w:abstractNum w:abstractNumId="4">
+    <w:nsid w:val="0D1F0AB9"/>
+    <w:multiLevelType w:val="hybridMultilevel"/>
+    <w:tmpl w:val="2370EEA4"/>
+    <w:lvl w:ilvl="0" w:tplc="04090001">
+      <w:start w:val="1"/>
+      <w:numFmt w:val="bullet"/>
+      <w:lvlText w:val=""/>
+      <w:lvlJc w:val="left"/>
+      <w:pPr>
+        <w:ind w:left="720" w:hanging="360"/>
+      </w:pPr>
+      <w:rPr>
+        <w:rFonts w:ascii="Symbol" w:hAnsi="Symbol" w:hint="default"/>
+      </w:rPr>
+    </w:lvl>
+    <w:lvl w:ilvl="1" w:tplc="04090003" w:tentative="1">
+      <w:start w:val="1"/>
+      <w:numFmt w:val="bullet"/>
+      <w:lvlText w:val="o"/>
+      <w:lvlJc w:val="left"/>
+      <w:pPr>
+        <w:ind w:left="1440" w:hanging="360"/>
+      </w:pPr>
+      <w:rPr>
+        <w:rFonts w:ascii="Courier New" w:hAnsi="Courier New" w:cs="Courier New" w:hint="default"/>
+      </w:rPr>
+    </w:lvl>
+    <w:lvl w:ilvl="2" w:tplc="04090005" w:tentative="1">
+      <w:start w:val="1"/>
+      <w:numFmt w:val="bullet"/>
+      <w:lvlText w:val=""/>
+      <w:lvlJc w:val="left"/>
+      <w:pPr>
+        <w:ind w:left="2160" w:hanging="360"/>
+      </w:pPr>
+      <w:rPr>
+        <w:rFonts w:ascii="Wingdings" w:hAnsi="Wingdings" w:hint="default"/>
+      </w:rPr>
+    </w:lvl>
+    <w:lvl w:ilvl="3" w:tplc="04090001" w:tentative="1">
+      <w:start w:val="1"/>
+      <w:numFmt w:val="bullet"/>
+      <w:lvlText w:val=""/>
+      <w:lvlJc w:val="left"/>
+      <w:pPr>
+        <w:ind w:left="2880" w:hanging="360"/>
+      </w:pPr>
+      <w:rPr>
+        <w:rFonts w:ascii="Symbol" w:hAnsi="Symbol" w:hint="default"/>
+      </w:rPr>
+    </w:lvl>
+    <w:lvl w:ilvl="4" w:tplc="04090003" w:tentative="1">
+      <w:start w:val="1"/>
+      <w:numFmt w:val="bullet"/>
+      <w:lvlText w:val="o"/>
+      <w:lvlJc w:val="left"/>
+      <w:pPr>
+        <w:ind w:left="3600" w:hanging="360"/>
+      </w:pPr>
+      <w:rPr>
+        <w:rFonts w:ascii="Courier New" w:hAnsi="Courier New" w:cs="Courier New" w:hint="default"/>
+      </w:rPr>
+    </w:lvl>
+    <w:lvl w:ilvl="5" w:tplc="04090005" w:tentative="1">
+      <w:start w:val="1"/>
+      <w:numFmt w:val="bullet"/>
+      <w:lvlText w:val=""/>
+      <w:lvlJc w:val="left"/>
+      <w:pPr>
+        <w:ind w:left="4320" w:hanging="360"/>
+      </w:pPr>
+      <w:rPr>
+        <w:rFonts w:ascii="Wingdings" w:hAnsi="Wingdings" w:hint="default"/>
+      </w:rPr>
+    </w:lvl>
+    <w:lvl w:ilvl="6" w:tplc="04090001" w:tentative="1">
+      <w:start w:val="1"/>
+      <w:numFmt w:val="bullet"/>
+      <w:lvlText w:val=""/>
+      <w:lvlJc w:val="left"/>
+      <w:pPr>
+        <w:ind w:left="5040" w:hanging="360"/>
+      </w:pPr>
+      <w:rPr>
+        <w:rFonts w:ascii="Symbol" w:hAnsi="Symbol" w:hint="default"/>
+      </w:rPr>
+    </w:lvl>
+    <w:lvl w:ilvl="7" w:tplc="04090003" w:tentative="1">
+      <w:start w:val="1"/>
+      <w:numFmt w:val="bullet"/>
+      <w:lvlText w:val="o"/>
+      <w:lvlJc w:val="left"/>
+      <w:pPr>
+        <w:ind w:left="5760" w:hanging="360"/>
+      </w:pPr>
+      <w:rPr>
+        <w:rFonts w:ascii="Courier New" w:hAnsi="Courier New" w:cs="Courier New" w:hint="default"/>
+      </w:rPr>
+    </w:lvl>
+    <w:lvl w:ilvl="8" w:tplc="04090005" w:tentative="1">
+      <w:start w:val="1"/>
+      <w:numFmt w:val="bullet"/>
+      <w:lvlText w:val=""/>
+      <w:lvlJc w:val="left"/>
+      <w:pPr>
+        <w:ind w:left="6480" w:hanging="360"/>
+      </w:pPr>
+      <w:rPr>
+        <w:rFonts w:ascii="Wingdings" w:hAnsi="Wingdings" w:hint="default"/>
+      </w:rPr>
+    </w:lvl>
+  </w:abstractNum>
+  <w:abstractNum w:abstractNumId="5">
+    <w:nsid w:val="12A73656"/>
+    <w:multiLevelType w:val="hybridMultilevel"/>
+    <w:tmpl w:val="5D4C8B80"/>
+    <w:lvl w:ilvl="0" w:tplc="04090001">
+      <w:start w:val="1"/>
+      <w:numFmt w:val="bullet"/>
+      <w:lvlText w:val=""/>
+      <w:lvlJc w:val="left"/>
+      <w:pPr>
+        <w:ind w:left="720" w:hanging="360"/>
+      </w:pPr>
+      <w:rPr>
+        <w:rFonts w:ascii="Symbol" w:hAnsi="Symbol" w:hint="default"/>
+      </w:rPr>
+    </w:lvl>
+    <w:lvl w:ilvl="1" w:tplc="04090003" w:tentative="1">
+      <w:start w:val="1"/>
+      <w:numFmt w:val="bullet"/>
+      <w:lvlText w:val="o"/>
+      <w:lvlJc w:val="left"/>
+      <w:pPr>
+        <w:ind w:left="1440" w:hanging="360"/>
+      </w:pPr>
+      <w:rPr>
+        <w:rFonts w:ascii="Courier New" w:hAnsi="Courier New" w:cs="Courier New" w:hint="default"/>
+      </w:rPr>
+    </w:lvl>
+    <w:lvl w:ilvl="2" w:tplc="04090005" w:tentative="1">
+      <w:start w:val="1"/>
+      <w:numFmt w:val="bullet"/>
+      <w:lvlText w:val=""/>
+      <w:lvlJc w:val="left"/>
+      <w:pPr>
+        <w:ind w:left="2160" w:hanging="360"/>
+      </w:pPr>
+      <w:rPr>
+        <w:rFonts w:ascii="Wingdings" w:hAnsi="Wingdings" w:hint="default"/>
+      </w:rPr>
+    </w:lvl>
+    <w:lvl w:ilvl="3" w:tplc="04090001" w:tentative="1">
+      <w:start w:val="1"/>
+      <w:numFmt w:val="bullet"/>
+      <w:lvlText w:val=""/>
+      <w:lvlJc w:val="left"/>
+      <w:pPr>
+        <w:ind w:left="2880" w:hanging="360"/>
+      </w:pPr>
+      <w:rPr>
+        <w:rFonts w:ascii="Symbol" w:hAnsi="Symbol" w:hint="default"/>
+      </w:rPr>
+    </w:lvl>
+    <w:lvl w:ilvl="4" w:tplc="04090003" w:tentative="1">
+      <w:start w:val="1"/>
+      <w:numFmt w:val="bullet"/>
+      <w:lvlText w:val="o"/>
+      <w:lvlJc w:val="left"/>
+      <w:pPr>
+        <w:ind w:left="3600" w:hanging="360"/>
+      </w:pPr>
+      <w:rPr>
+        <w:rFonts w:ascii="Courier New" w:hAnsi="Courier New" w:cs="Courier New" w:hint="default"/>
+      </w:rPr>
+    </w:lvl>
+    <w:lvl w:ilvl="5" w:tplc="04090005" w:tentative="1">
+      <w:start w:val="1"/>
+      <w:numFmt w:val="bullet"/>
+      <w:lvlText w:val=""/>
+      <w:lvlJc w:val="left"/>
+      <w:pPr>
+        <w:ind w:left="4320" w:hanging="360"/>
+      </w:pPr>
+      <w:rPr>
+        <w:rFonts w:ascii="Wingdings" w:hAnsi="Wingdings" w:hint="default"/>
+      </w:rPr>
+    </w:lvl>
+    <w:lvl w:ilvl="6" w:tplc="04090001" w:tentative="1">
+      <w:start w:val="1"/>
+      <w:numFmt w:val="bullet"/>
+      <w:lvlText w:val=""/>
+      <w:lvlJc w:val="left"/>
+      <w:pPr>
+        <w:ind w:left="5040" w:hanging="360"/>
+      </w:pPr>
+      <w:rPr>
+        <w:rFonts w:ascii="Symbol" w:hAnsi="Symbol" w:hint="default"/>
+      </w:rPr>
+    </w:lvl>
+    <w:lvl w:ilvl="7" w:tplc="04090003" w:tentative="1">
+      <w:start w:val="1"/>
+      <w:numFmt w:val="bullet"/>
+      <w:lvlText w:val="o"/>
+      <w:lvlJc w:val="left"/>
+      <w:pPr>
+        <w:ind w:left="5760" w:hanging="360"/>
+      </w:pPr>
+      <w:rPr>
+        <w:rFonts w:ascii="Courier New" w:hAnsi="Courier New" w:cs="Courier New" w:hint="default"/>
+      </w:rPr>
+    </w:lvl>
+    <w:lvl w:ilvl="8" w:tplc="04090005" w:tentative="1">
+      <w:start w:val="1"/>
+      <w:numFmt w:val="bullet"/>
+      <w:lvlText w:val=""/>
+      <w:lvlJc w:val="left"/>
+      <w:pPr>
+        <w:ind w:left="6480" w:hanging="360"/>
+      </w:pPr>
+      <w:rPr>
+        <w:rFonts w:ascii="Wingdings" w:hAnsi="Wingdings" w:hint="default"/>
+      </w:rPr>
+    </w:lvl>
+  </w:abstractNum>
+  <w:abstractNum w:abstractNumId="6">
+    <w:nsid w:val="131B1ED9"/>
+    <w:multiLevelType w:val="hybridMultilevel"/>
+    <w:tmpl w:val="297C03D2"/>
+    <w:lvl w:ilvl="0" w:tplc="04090001">
+      <w:start w:val="1"/>
+      <w:numFmt w:val="bullet"/>
+      <w:lvlText w:val=""/>
+      <w:lvlJc w:val="left"/>
+      <w:pPr>
+        <w:ind w:left="720" w:hanging="360"/>
+      </w:pPr>
+      <w:rPr>
+        <w:rFonts w:ascii="Symbol" w:hAnsi="Symbol" w:hint="default"/>
+      </w:rPr>
+    </w:lvl>
+    <w:lvl w:ilvl="1" w:tplc="04090003" w:tentative="1">
+      <w:start w:val="1"/>
+      <w:numFmt w:val="bullet"/>
+      <w:lvlText w:val="o"/>
+      <w:lvlJc w:val="left"/>
+      <w:pPr>
+        <w:ind w:left="1440" w:hanging="360"/>
+      </w:pPr>
+      <w:rPr>
+        <w:rFonts w:ascii="Courier New" w:hAnsi="Courier New" w:cs="Courier New" w:hint="default"/>
+      </w:rPr>
+    </w:lvl>
+    <w:lvl w:ilvl="2" w:tplc="04090005" w:tentative="1">
+      <w:start w:val="1"/>
+      <w:numFmt w:val="bullet"/>
+      <w:lvlText w:val=""/>
+      <w:lvlJc w:val="left"/>
+      <w:pPr>
+        <w:ind w:left="2160" w:hanging="360"/>
+      </w:pPr>
+      <w:rPr>
+        <w:rFonts w:ascii="Wingdings" w:hAnsi="Wingdings" w:hint="default"/>
+      </w:rPr>
+    </w:lvl>
+    <w:lvl w:ilvl="3" w:tplc="04090001" w:tentative="1">
+      <w:start w:val="1"/>
+      <w:numFmt w:val="bullet"/>
+      <w:lvlText w:val=""/>
+      <w:lvlJc w:val="left"/>
+      <w:pPr>
+        <w:ind w:left="2880" w:hanging="360"/>
+      </w:pPr>
+      <w:rPr>
+        <w:rFonts w:ascii="Symbol" w:hAnsi="Symbol" w:hint="default"/>
+      </w:rPr>
+    </w:lvl>
+    <w:lvl w:ilvl="4" w:tplc="04090003" w:tentative="1">
+      <w:start w:val="1"/>
+      <w:numFmt w:val="bullet"/>
+      <w:lvlText w:val="o"/>
+      <w:lvlJc w:val="left"/>
+      <w:pPr>
+        <w:ind w:left="3600" w:hanging="360"/>
+      </w:pPr>
+      <w:rPr>
+        <w:rFonts w:ascii="Courier New" w:hAnsi="Courier New" w:cs="Courier New" w:hint="default"/>
+      </w:rPr>
+    </w:lvl>
+    <w:lvl w:ilvl="5" w:tplc="04090005" w:tentative="1">
+      <w:start w:val="1"/>
+      <w:numFmt w:val="bullet"/>
+      <w:lvlText w:val=""/>
+      <w:lvlJc w:val="left"/>
+      <w:pPr>
+        <w:ind w:left="4320" w:hanging="360"/>
+      </w:pPr>
+      <w:rPr>
+        <w:rFonts w:ascii="Wingdings" w:hAnsi="Wingdings" w:hint="default"/>
+      </w:rPr>
+    </w:lvl>
+    <w:lvl w:ilvl="6" w:tplc="04090001" w:tentative="1">
+      <w:start w:val="1"/>
+      <w:numFmt w:val="bullet"/>
+      <w:lvlText w:val=""/>
+      <w:lvlJc w:val="left"/>
+      <w:pPr>
+        <w:ind w:left="5040" w:hanging="360"/>
+      </w:pPr>
+      <w:rPr>
+        <w:rFonts w:ascii="Symbol" w:hAnsi="Symbol" w:hint="default"/>
+      </w:rPr>
+    </w:lvl>
+    <w:lvl w:ilvl="7" w:tplc="04090003" w:tentative="1">
+      <w:start w:val="1"/>
+      <w:numFmt w:val="bullet"/>
+      <w:lvlText w:val="o"/>
+      <w:lvlJc w:val="left"/>
+      <w:pPr>
+        <w:ind w:left="5760" w:hanging="360"/>
+      </w:pPr>
+      <w:rPr>
+        <w:rFonts w:ascii="Courier New" w:hAnsi="Courier New" w:cs="Courier New" w:hint="default"/>
+      </w:rPr>
+    </w:lvl>
+    <w:lvl w:ilvl="8" w:tplc="04090005" w:tentative="1">
+      <w:start w:val="1"/>
+      <w:numFmt w:val="bullet"/>
+      <w:lvlText w:val=""/>
+      <w:lvlJc w:val="left"/>
+      <w:pPr>
+        <w:ind w:left="6480" w:hanging="360"/>
+      </w:pPr>
+      <w:rPr>
+        <w:rFonts w:ascii="Wingdings" w:hAnsi="Wingdings" w:hint="default"/>
+      </w:rPr>
+    </w:lvl>
+  </w:abstractNum>
+  <w:abstractNum w:abstractNumId="7">
     <w:nsid w:val="19854363"/>
     <w:multiLevelType w:val="hybridMultilevel"/>
     <w:tmpl w:val="FC782A50"/>
@@ -12972,7 +13924,7 @@
       </w:rPr>
     </w:lvl>
   </w:abstractNum>
-  <w:abstractNum w:abstractNumId="4">
+  <w:abstractNum w:abstractNumId="8">
     <w:nsid w:val="1C936319"/>
     <w:multiLevelType w:val="hybridMultilevel"/>
     <w:tmpl w:val="EAE62052"/>
@@ -13058,7 +14010,7 @@
       </w:pPr>
     </w:lvl>
   </w:abstractNum>
-  <w:abstractNum w:abstractNumId="5">
+  <w:abstractNum w:abstractNumId="9">
     <w:nsid w:val="1CC619E2"/>
     <w:multiLevelType w:val="hybridMultilevel"/>
     <w:tmpl w:val="4D4CBEB2"/>
@@ -13171,7 +14123,7 @@
       </w:rPr>
     </w:lvl>
   </w:abstractNum>
-  <w:abstractNum w:abstractNumId="6">
+  <w:abstractNum w:abstractNumId="10">
     <w:nsid w:val="1CF47003"/>
     <w:multiLevelType w:val="hybridMultilevel"/>
     <w:tmpl w:val="F66E6116"/>
@@ -13283,7 +14235,7 @@
       </w:rPr>
     </w:lvl>
   </w:abstractNum>
-  <w:abstractNum w:abstractNumId="7">
+  <w:abstractNum w:abstractNumId="11">
     <w:nsid w:val="1E16655E"/>
     <w:multiLevelType w:val="hybridMultilevel"/>
     <w:tmpl w:val="2434365A"/>
@@ -13396,7 +14348,7 @@
       </w:rPr>
     </w:lvl>
   </w:abstractNum>
-  <w:abstractNum w:abstractNumId="8">
+  <w:abstractNum w:abstractNumId="12">
     <w:nsid w:val="32D560B5"/>
     <w:multiLevelType w:val="multilevel"/>
     <w:tmpl w:val="965E1F68"/>
@@ -13509,7 +14461,7 @@
       </w:pPr>
     </w:lvl>
   </w:abstractNum>
-  <w:abstractNum w:abstractNumId="9">
+  <w:abstractNum w:abstractNumId="13">
     <w:nsid w:val="360A5F2B"/>
     <w:multiLevelType w:val="hybridMultilevel"/>
     <w:tmpl w:val="92568E5E"/>
@@ -13622,7 +14574,7 @@
       </w:rPr>
     </w:lvl>
   </w:abstractNum>
-  <w:abstractNum w:abstractNumId="10">
+  <w:abstractNum w:abstractNumId="14">
     <w:nsid w:val="4B2C1021"/>
     <w:multiLevelType w:val="hybridMultilevel"/>
     <w:tmpl w:val="EDAA3310"/>
@@ -13735,7 +14687,120 @@
       </w:rPr>
     </w:lvl>
   </w:abstractNum>
-  <w:abstractNum w:abstractNumId="11">
+  <w:abstractNum w:abstractNumId="15">
+    <w:nsid w:val="4E3A42EB"/>
+    <w:multiLevelType w:val="multilevel"/>
+    <w:tmpl w:val="F44232A6"/>
+    <w:lvl w:ilvl="0">
+      <w:start w:val="4"/>
+      <w:numFmt w:val="decimal"/>
+      <w:lvlText w:val="%1"/>
+      <w:lvlJc w:val="left"/>
+      <w:pPr>
+        <w:ind w:left="360" w:hanging="360"/>
+      </w:pPr>
+      <w:rPr>
+        <w:rFonts w:hint="default"/>
+      </w:rPr>
+    </w:lvl>
+    <w:lvl w:ilvl="1">
+      <w:start w:val="4"/>
+      <w:numFmt w:val="decimal"/>
+      <w:lvlText w:val="%1.%2"/>
+      <w:lvlJc w:val="left"/>
+      <w:pPr>
+        <w:ind w:left="360" w:hanging="360"/>
+      </w:pPr>
+      <w:rPr>
+        <w:rFonts w:hint="default"/>
+      </w:rPr>
+    </w:lvl>
+    <w:lvl w:ilvl="2">
+      <w:start w:val="1"/>
+      <w:numFmt w:val="decimal"/>
+      <w:lvlText w:val="%1.%2.%3"/>
+      <w:lvlJc w:val="left"/>
+      <w:pPr>
+        <w:ind w:left="720" w:hanging="720"/>
+      </w:pPr>
+      <w:rPr>
+        <w:rFonts w:hint="default"/>
+      </w:rPr>
+    </w:lvl>
+    <w:lvl w:ilvl="3">
+      <w:start w:val="1"/>
+      <w:numFmt w:val="decimal"/>
+      <w:lvlText w:val="%1.%2.%3.%4"/>
+      <w:lvlJc w:val="left"/>
+      <w:pPr>
+        <w:ind w:left="1080" w:hanging="1080"/>
+      </w:pPr>
+      <w:rPr>
+        <w:rFonts w:hint="default"/>
+      </w:rPr>
+    </w:lvl>
+    <w:lvl w:ilvl="4">
+      <w:start w:val="1"/>
+      <w:numFmt w:val="decimal"/>
+      <w:lvlText w:val="%1.%2.%3.%4.%5"/>
+      <w:lvlJc w:val="left"/>
+      <w:pPr>
+        <w:ind w:left="1080" w:hanging="1080"/>
+      </w:pPr>
+      <w:rPr>
+        <w:rFonts w:hint="default"/>
+      </w:rPr>
+    </w:lvl>
+    <w:lvl w:ilvl="5">
+      <w:start w:val="1"/>
+      <w:numFmt w:val="decimal"/>
+      <w:lvlText w:val="%1.%2.%3.%4.%5.%6"/>
+      <w:lvlJc w:val="left"/>
+      <w:pPr>
+        <w:ind w:left="1440" w:hanging="1440"/>
+      </w:pPr>
+      <w:rPr>
+        <w:rFonts w:hint="default"/>
+      </w:rPr>
+    </w:lvl>
+    <w:lvl w:ilvl="6">
+      <w:start w:val="1"/>
+      <w:numFmt w:val="decimal"/>
+      <w:lvlText w:val="%1.%2.%3.%4.%5.%6.%7"/>
+      <w:lvlJc w:val="left"/>
+      <w:pPr>
+        <w:ind w:left="1440" w:hanging="1440"/>
+      </w:pPr>
+      <w:rPr>
+        <w:rFonts w:hint="default"/>
+      </w:rPr>
+    </w:lvl>
+    <w:lvl w:ilvl="7">
+      <w:start w:val="1"/>
+      <w:numFmt w:val="decimal"/>
+      <w:lvlText w:val="%1.%2.%3.%4.%5.%6.%7.%8"/>
+      <w:lvlJc w:val="left"/>
+      <w:pPr>
+        <w:ind w:left="1800" w:hanging="1800"/>
+      </w:pPr>
+      <w:rPr>
+        <w:rFonts w:hint="default"/>
+      </w:rPr>
+    </w:lvl>
+    <w:lvl w:ilvl="8">
+      <w:start w:val="1"/>
+      <w:numFmt w:val="decimal"/>
+      <w:lvlText w:val="%1.%2.%3.%4.%5.%6.%7.%8.%9"/>
+      <w:lvlJc w:val="left"/>
+      <w:pPr>
+        <w:ind w:left="1800" w:hanging="1800"/>
+      </w:pPr>
+      <w:rPr>
+        <w:rFonts w:hint="default"/>
+      </w:rPr>
+    </w:lvl>
+  </w:abstractNum>
+  <w:abstractNum w:abstractNumId="16">
     <w:nsid w:val="50FB7EC1"/>
     <w:multiLevelType w:val="hybridMultilevel"/>
     <w:tmpl w:val="74F67CF6"/>
@@ -13848,7 +14913,7 @@
       </w:rPr>
     </w:lvl>
   </w:abstractNum>
-  <w:abstractNum w:abstractNumId="12">
+  <w:abstractNum w:abstractNumId="17">
     <w:nsid w:val="516A2909"/>
     <w:multiLevelType w:val="hybridMultilevel"/>
     <w:tmpl w:val="D3ECBF84"/>
@@ -13960,7 +15025,7 @@
       </w:rPr>
     </w:lvl>
   </w:abstractNum>
-  <w:abstractNum w:abstractNumId="13">
+  <w:abstractNum w:abstractNumId="18">
     <w:nsid w:val="5F840393"/>
     <w:multiLevelType w:val="hybridMultilevel"/>
     <w:tmpl w:val="AA92221A"/>
@@ -14073,7 +15138,7 @@
       </w:rPr>
     </w:lvl>
   </w:abstractNum>
-  <w:abstractNum w:abstractNumId="14">
+  <w:abstractNum w:abstractNumId="19">
     <w:nsid w:val="60DB7AD9"/>
     <w:multiLevelType w:val="multilevel"/>
     <w:tmpl w:val="447EEECE"/>
@@ -14204,7 +15269,120 @@
       </w:rPr>
     </w:lvl>
   </w:abstractNum>
-  <w:abstractNum w:abstractNumId="15">
+  <w:abstractNum w:abstractNumId="20">
+    <w:nsid w:val="664B1640"/>
+    <w:multiLevelType w:val="hybridMultilevel"/>
+    <w:tmpl w:val="7F9AC132"/>
+    <w:lvl w:ilvl="0" w:tplc="04090001">
+      <w:start w:val="1"/>
+      <w:numFmt w:val="bullet"/>
+      <w:lvlText w:val=""/>
+      <w:lvlJc w:val="left"/>
+      <w:pPr>
+        <w:ind w:left="720" w:hanging="360"/>
+      </w:pPr>
+      <w:rPr>
+        <w:rFonts w:ascii="Symbol" w:hAnsi="Symbol" w:hint="default"/>
+      </w:rPr>
+    </w:lvl>
+    <w:lvl w:ilvl="1" w:tplc="04090003" w:tentative="1">
+      <w:start w:val="1"/>
+      <w:numFmt w:val="bullet"/>
+      <w:lvlText w:val="o"/>
+      <w:lvlJc w:val="left"/>
+      <w:pPr>
+        <w:ind w:left="1440" w:hanging="360"/>
+      </w:pPr>
+      <w:rPr>
+        <w:rFonts w:ascii="Courier New" w:hAnsi="Courier New" w:cs="Courier New" w:hint="default"/>
+      </w:rPr>
+    </w:lvl>
+    <w:lvl w:ilvl="2" w:tplc="04090005" w:tentative="1">
+      <w:start w:val="1"/>
+      <w:numFmt w:val="bullet"/>
+      <w:lvlText w:val=""/>
+      <w:lvlJc w:val="left"/>
+      <w:pPr>
+        <w:ind w:left="2160" w:hanging="360"/>
+      </w:pPr>
+      <w:rPr>
+        <w:rFonts w:ascii="Wingdings" w:hAnsi="Wingdings" w:hint="default"/>
+      </w:rPr>
+    </w:lvl>
+    <w:lvl w:ilvl="3" w:tplc="04090001" w:tentative="1">
+      <w:start w:val="1"/>
+      <w:numFmt w:val="bullet"/>
+      <w:lvlText w:val=""/>
+      <w:lvlJc w:val="left"/>
+      <w:pPr>
+        <w:ind w:left="2880" w:hanging="360"/>
+      </w:pPr>
+      <w:rPr>
+        <w:rFonts w:ascii="Symbol" w:hAnsi="Symbol" w:hint="default"/>
+      </w:rPr>
+    </w:lvl>
+    <w:lvl w:ilvl="4" w:tplc="04090003" w:tentative="1">
+      <w:start w:val="1"/>
+      <w:numFmt w:val="bullet"/>
+      <w:lvlText w:val="o"/>
+      <w:lvlJc w:val="left"/>
+      <w:pPr>
+        <w:ind w:left="3600" w:hanging="360"/>
+      </w:pPr>
+      <w:rPr>
+        <w:rFonts w:ascii="Courier New" w:hAnsi="Courier New" w:cs="Courier New" w:hint="default"/>
+      </w:rPr>
+    </w:lvl>
+    <w:lvl w:ilvl="5" w:tplc="04090005" w:tentative="1">
+      <w:start w:val="1"/>
+      <w:numFmt w:val="bullet"/>
+      <w:lvlText w:val=""/>
+      <w:lvlJc w:val="left"/>
+      <w:pPr>
+        <w:ind w:left="4320" w:hanging="360"/>
+      </w:pPr>
+      <w:rPr>
+        <w:rFonts w:ascii="Wingdings" w:hAnsi="Wingdings" w:hint="default"/>
+      </w:rPr>
+    </w:lvl>
+    <w:lvl w:ilvl="6" w:tplc="04090001" w:tentative="1">
+      <w:start w:val="1"/>
+      <w:numFmt w:val="bullet"/>
+      <w:lvlText w:val=""/>
+      <w:lvlJc w:val="left"/>
+      <w:pPr>
+        <w:ind w:left="5040" w:hanging="360"/>
+      </w:pPr>
+      <w:rPr>
+        <w:rFonts w:ascii="Symbol" w:hAnsi="Symbol" w:hint="default"/>
+      </w:rPr>
+    </w:lvl>
+    <w:lvl w:ilvl="7" w:tplc="04090003" w:tentative="1">
+      <w:start w:val="1"/>
+      <w:numFmt w:val="bullet"/>
+      <w:lvlText w:val="o"/>
+      <w:lvlJc w:val="left"/>
+      <w:pPr>
+        <w:ind w:left="5760" w:hanging="360"/>
+      </w:pPr>
+      <w:rPr>
+        <w:rFonts w:ascii="Courier New" w:hAnsi="Courier New" w:cs="Courier New" w:hint="default"/>
+      </w:rPr>
+    </w:lvl>
+    <w:lvl w:ilvl="8" w:tplc="04090005" w:tentative="1">
+      <w:start w:val="1"/>
+      <w:numFmt w:val="bullet"/>
+      <w:lvlText w:val=""/>
+      <w:lvlJc w:val="left"/>
+      <w:pPr>
+        <w:ind w:left="6480" w:hanging="360"/>
+      </w:pPr>
+      <w:rPr>
+        <w:rFonts w:ascii="Wingdings" w:hAnsi="Wingdings" w:hint="default"/>
+      </w:rPr>
+    </w:lvl>
+  </w:abstractNum>
+  <w:abstractNum w:abstractNumId="21">
     <w:nsid w:val="6CF36DE0"/>
     <w:multiLevelType w:val="multilevel"/>
     <w:tmpl w:val="18B2A7EE"/>
@@ -14317,7 +15495,7 @@
       </w:pPr>
     </w:lvl>
   </w:abstractNum>
-  <w:abstractNum w:abstractNumId="16">
+  <w:abstractNum w:abstractNumId="22">
     <w:nsid w:val="7EFB384A"/>
     <w:multiLevelType w:val="hybridMultilevel"/>
     <w:tmpl w:val="8D30DF42"/>
@@ -14408,25 +15586,25 @@
     </w:lvl>
   </w:abstractNum>
   <w:num w:numId="1">
-    <w:abstractNumId w:val="14"/>
+    <w:abstractNumId w:val="19"/>
   </w:num>
   <w:num w:numId="2">
-    <w:abstractNumId w:val="15"/>
+    <w:abstractNumId w:val="21"/>
   </w:num>
   <w:num w:numId="3">
-    <w:abstractNumId w:val="2"/>
+    <w:abstractNumId w:val="3"/>
   </w:num>
   <w:num w:numId="4">
+    <w:abstractNumId w:val="12"/>
+  </w:num>
+  <w:num w:numId="5">
+    <w:abstractNumId w:val="16"/>
+  </w:num>
+  <w:num w:numId="6">
     <w:abstractNumId w:val="8"/>
   </w:num>
-  <w:num w:numId="5">
-    <w:abstractNumId w:val="11"/>
-  </w:num>
-  <w:num w:numId="6">
-    <w:abstractNumId w:val="4"/>
-  </w:num>
   <w:num w:numId="7">
-    <w:abstractNumId w:val="16"/>
+    <w:abstractNumId w:val="22"/>
   </w:num>
   <w:num w:numId="8">
     <w:abstractNumId w:val="0"/>
@@ -14435,28 +15613,46 @@
     <w:abstractNumId w:val="1"/>
   </w:num>
   <w:num w:numId="10">
-    <w:abstractNumId w:val="12"/>
+    <w:abstractNumId w:val="17"/>
   </w:num>
   <w:num w:numId="11">
+    <w:abstractNumId w:val="13"/>
+  </w:num>
+  <w:num w:numId="12">
+    <w:abstractNumId w:val="10"/>
+  </w:num>
+  <w:num w:numId="13">
+    <w:abstractNumId w:val="7"/>
+  </w:num>
+  <w:num w:numId="14">
+    <w:abstractNumId w:val="18"/>
+  </w:num>
+  <w:num w:numId="15">
+    <w:abstractNumId w:val="14"/>
+  </w:num>
+  <w:num w:numId="16">
+    <w:abstractNumId w:val="11"/>
+  </w:num>
+  <w:num w:numId="17">
     <w:abstractNumId w:val="9"/>
   </w:num>
-  <w:num w:numId="12">
+  <w:num w:numId="18">
+    <w:abstractNumId w:val="2"/>
+  </w:num>
+  <w:num w:numId="19">
+    <w:abstractNumId w:val="15"/>
+  </w:num>
+  <w:num w:numId="20">
+    <w:abstractNumId w:val="4"/>
+  </w:num>
+  <w:num w:numId="21">
+    <w:abstractNumId w:val="20"/>
+  </w:num>
+  <w:num w:numId="22">
+    <w:abstractNumId w:val="5"/>
+  </w:num>
+  <w:num w:numId="23">
     <w:abstractNumId w:val="6"/>
-  </w:num>
-  <w:num w:numId="13">
-    <w:abstractNumId w:val="3"/>
-  </w:num>
-  <w:num w:numId="14">
-    <w:abstractNumId w:val="13"/>
-  </w:num>
-  <w:num w:numId="15">
-    <w:abstractNumId w:val="10"/>
-  </w:num>
-  <w:num w:numId="16">
-    <w:abstractNumId w:val="7"/>
-  </w:num>
-  <w:num w:numId="17">
-    <w:abstractNumId w:val="5"/>
   </w:num>
 </w:numbering>
 </file>
@@ -15675,7 +16871,7 @@
 </file>
 
 <file path=customXml/itemProps1.xml><?xml version="1.0" encoding="utf-8"?>
-<ds:datastoreItem xmlns:ds="http://schemas.openxmlformats.org/officeDocument/2006/customXml" ds:itemID="{ACFEED81-AE6B-894A-B37C-AABB406C3FFD}">
+<ds:datastoreItem xmlns:ds="http://schemas.openxmlformats.org/officeDocument/2006/customXml" ds:itemID="{455700AD-56F1-274E-B689-F17E2245B9C7}">
   <ds:schemaRefs>
     <ds:schemaRef ds:uri="http://schemas.openxmlformats.org/officeDocument/2006/bibliography"/>
   </ds:schemaRefs>

</xml_diff>